<commit_message>
Minus update on dataset analysis functions, report updated
</commit_message>
<xml_diff>
--- a/Report.docx
+++ b/Report.docx
@@ -4,6 +4,13 @@
   <w:body>
     <w:sdt>
       <w:sdtPr>
+        <w:rPr>
+          <w:rFonts w:asciiTheme="minorHAnsi" w:eastAsiaTheme="minorHAnsi" w:hAnsiTheme="minorHAnsi" w:cstheme="minorBidi"/>
+          <w:color w:val="auto"/>
+          <w:sz w:val="22"/>
+          <w:szCs w:val="22"/>
+          <w:lang w:val="en-US" w:eastAsia="en-US"/>
+        </w:rPr>
         <w:id w:val="82421262"/>
         <w:docPartObj>
           <w:docPartGallery w:val="Table of Contents"/>
@@ -12,13 +19,8 @@
       </w:sdtPr>
       <w:sdtEndPr>
         <w:rPr>
-          <w:rFonts w:asciiTheme="minorHAnsi" w:eastAsiaTheme="minorHAnsi" w:hAnsiTheme="minorHAnsi" w:cstheme="minorBidi"/>
           <w:b/>
           <w:bCs/>
-          <w:color w:val="auto"/>
-          <w:sz w:val="22"/>
-          <w:szCs w:val="22"/>
-          <w:lang w:val="en-US" w:eastAsia="en-US"/>
         </w:rPr>
       </w:sdtEndPr>
       <w:sdtContent>
@@ -37,7 +39,9 @@
               <w:tab w:val="right" w:leader="dot" w:pos="9628"/>
             </w:tabs>
             <w:rPr>
+              <w:rFonts w:eastAsiaTheme="minorEastAsia"/>
               <w:noProof/>
+              <w:lang w:val="it-IT" w:eastAsia="it-IT"/>
             </w:rPr>
           </w:pPr>
           <w:r>
@@ -52,14 +56,13 @@
           <w:r>
             <w:fldChar w:fldCharType="separate"/>
           </w:r>
-          <w:hyperlink w:anchor="_Toc117092676" w:history="1">
+          <w:hyperlink w:anchor="_Toc118383365" w:history="1">
             <w:r>
               <w:rPr>
                 <w:rStyle w:val="Collegamentoipertestuale"/>
                 <w:noProof/>
-                <w:lang w:val="it-IT"/>
-              </w:rPr>
-              <w:t>Aalyss</w:t>
+              </w:rPr>
+              <w:t>Introduction</w:t>
             </w:r>
             <w:r>
               <w:rPr>
@@ -80,7 +83,7 @@
                 <w:noProof/>
                 <w:webHidden/>
               </w:rPr>
-              <w:instrText xml:space="preserve"> PAGEREF _Toc117092676 \h </w:instrText>
+              <w:instrText xml:space="preserve"> PAGEREF _Toc118383365 \h </w:instrText>
             </w:r>
             <w:r>
               <w:rPr>
@@ -100,7 +103,215 @@
                 <w:noProof/>
                 <w:webHidden/>
               </w:rPr>
-              <w:t>1</w:t>
+              <w:t>2</w:t>
+            </w:r>
+            <w:r>
+              <w:rPr>
+                <w:noProof/>
+                <w:webHidden/>
+              </w:rPr>
+              <w:fldChar w:fldCharType="end"/>
+            </w:r>
+          </w:hyperlink>
+        </w:p>
+        <w:p>
+          <w:pPr>
+            <w:pStyle w:val="Sommario2"/>
+            <w:tabs>
+              <w:tab w:val="right" w:leader="dot" w:pos="9628"/>
+            </w:tabs>
+            <w:rPr>
+              <w:noProof/>
+            </w:rPr>
+          </w:pPr>
+          <w:hyperlink w:anchor="_Toc118383366" w:history="1">
+            <w:r>
+              <w:rPr>
+                <w:rStyle w:val="Collegamentoipertestuale"/>
+                <w:noProof/>
+              </w:rPr>
+              <w:t>HTRU2 Data Set</w:t>
+            </w:r>
+            <w:r>
+              <w:rPr>
+                <w:noProof/>
+                <w:webHidden/>
+              </w:rPr>
+              <w:tab/>
+            </w:r>
+            <w:r>
+              <w:rPr>
+                <w:noProof/>
+                <w:webHidden/>
+              </w:rPr>
+              <w:fldChar w:fldCharType="begin"/>
+            </w:r>
+            <w:r>
+              <w:rPr>
+                <w:noProof/>
+                <w:webHidden/>
+              </w:rPr>
+              <w:instrText xml:space="preserve"> PAGEREF _Toc118383366 \h </w:instrText>
+            </w:r>
+            <w:r>
+              <w:rPr>
+                <w:noProof/>
+                <w:webHidden/>
+              </w:rPr>
+            </w:r>
+            <w:r>
+              <w:rPr>
+                <w:noProof/>
+                <w:webHidden/>
+              </w:rPr>
+              <w:fldChar w:fldCharType="separate"/>
+            </w:r>
+            <w:r>
+              <w:rPr>
+                <w:noProof/>
+                <w:webHidden/>
+              </w:rPr>
+              <w:t>2</w:t>
+            </w:r>
+            <w:r>
+              <w:rPr>
+                <w:noProof/>
+                <w:webHidden/>
+              </w:rPr>
+              <w:fldChar w:fldCharType="end"/>
+            </w:r>
+          </w:hyperlink>
+        </w:p>
+        <w:p>
+          <w:pPr>
+            <w:pStyle w:val="Sommario1"/>
+            <w:tabs>
+              <w:tab w:val="right" w:leader="dot" w:pos="9628"/>
+            </w:tabs>
+            <w:rPr>
+              <w:rFonts w:eastAsiaTheme="minorEastAsia"/>
+              <w:noProof/>
+              <w:lang w:val="it-IT" w:eastAsia="it-IT"/>
+            </w:rPr>
+          </w:pPr>
+          <w:hyperlink w:anchor="_Toc118383367" w:history="1">
+            <w:r>
+              <w:rPr>
+                <w:rStyle w:val="Collegamentoipertestuale"/>
+                <w:noProof/>
+              </w:rPr>
+              <w:t>Aalysis of the features</w:t>
+            </w:r>
+            <w:r>
+              <w:rPr>
+                <w:noProof/>
+                <w:webHidden/>
+              </w:rPr>
+              <w:tab/>
+            </w:r>
+            <w:r>
+              <w:rPr>
+                <w:noProof/>
+                <w:webHidden/>
+              </w:rPr>
+              <w:fldChar w:fldCharType="begin"/>
+            </w:r>
+            <w:r>
+              <w:rPr>
+                <w:noProof/>
+                <w:webHidden/>
+              </w:rPr>
+              <w:instrText xml:space="preserve"> PAGEREF _Toc118383367 \h </w:instrText>
+            </w:r>
+            <w:r>
+              <w:rPr>
+                <w:noProof/>
+                <w:webHidden/>
+              </w:rPr>
+            </w:r>
+            <w:r>
+              <w:rPr>
+                <w:noProof/>
+                <w:webHidden/>
+              </w:rPr>
+              <w:fldChar w:fldCharType="separate"/>
+            </w:r>
+            <w:r>
+              <w:rPr>
+                <w:noProof/>
+                <w:webHidden/>
+              </w:rPr>
+              <w:t>3</w:t>
+            </w:r>
+            <w:r>
+              <w:rPr>
+                <w:noProof/>
+                <w:webHidden/>
+              </w:rPr>
+              <w:fldChar w:fldCharType="end"/>
+            </w:r>
+          </w:hyperlink>
+        </w:p>
+        <w:p>
+          <w:pPr>
+            <w:pStyle w:val="Sommario1"/>
+            <w:tabs>
+              <w:tab w:val="right" w:leader="dot" w:pos="9628"/>
+            </w:tabs>
+            <w:rPr>
+              <w:rFonts w:eastAsiaTheme="minorEastAsia"/>
+              <w:noProof/>
+              <w:lang w:val="it-IT" w:eastAsia="it-IT"/>
+            </w:rPr>
+          </w:pPr>
+          <w:hyperlink w:anchor="_Toc118383368" w:history="1">
+            <w:r>
+              <w:rPr>
+                <w:rStyle w:val="Collegamentoipertestuale"/>
+                <w:noProof/>
+              </w:rPr>
+              <w:t>References</w:t>
+            </w:r>
+            <w:r>
+              <w:rPr>
+                <w:noProof/>
+                <w:webHidden/>
+              </w:rPr>
+              <w:tab/>
+            </w:r>
+            <w:r>
+              <w:rPr>
+                <w:noProof/>
+                <w:webHidden/>
+              </w:rPr>
+              <w:fldChar w:fldCharType="begin"/>
+            </w:r>
+            <w:r>
+              <w:rPr>
+                <w:noProof/>
+                <w:webHidden/>
+              </w:rPr>
+              <w:instrText xml:space="preserve"> PAGEREF _Toc118383368 \h </w:instrText>
+            </w:r>
+            <w:r>
+              <w:rPr>
+                <w:noProof/>
+                <w:webHidden/>
+              </w:rPr>
+            </w:r>
+            <w:r>
+              <w:rPr>
+                <w:noProof/>
+                <w:webHidden/>
+              </w:rPr>
+              <w:fldChar w:fldCharType="separate"/>
+            </w:r>
+            <w:r>
+              <w:rPr>
+                <w:noProof/>
+                <w:webHidden/>
+              </w:rPr>
+              <w:t>4</w:t>
             </w:r>
             <w:r>
               <w:rPr>
@@ -143,137 +354,893 @@
     <w:p>
       <w:pPr>
         <w:pStyle w:val="Titolo1"/>
-      </w:pPr>
-      <w:bookmarkStart w:id="0" w:name="_Toc117092676"/>
-      <w:proofErr w:type="spellStart"/>
-      <w:r>
-        <w:rPr>
-          <w:lang w:val="it-IT"/>
-        </w:rPr>
+        <w:spacing w:after="240"/>
+      </w:pPr>
+      <w:bookmarkStart w:id="0" w:name="_Toc118383365"/>
+      <w:r>
         <w:lastRenderedPageBreak/>
-        <w:t>Aalys</w:t>
+        <w:t>Introduction</w:t>
       </w:r>
       <w:bookmarkEnd w:id="0"/>
       <w:r>
-        <w:rPr>
-          <w:lang w:val="it-IT"/>
-        </w:rPr>
-        <w:t>is</w:t>
-      </w:r>
-      <w:proofErr w:type="spellEnd"/>
-      <w:r>
-        <w:rPr>
-          <w:lang w:val="it-IT"/>
-        </w:rPr>
-        <w:t xml:space="preserve"> of dataset</w:t>
-      </w:r>
-    </w:p>
-    <w:p>
-      <w:pPr>
-        <w:rPr>
-          <w:sz w:val="24"/>
-          <w:szCs w:val="24"/>
-          <w:lang w:val="it-IT"/>
-        </w:rPr>
-      </w:pPr>
-    </w:p>
-    <w:p>
-      <w:pPr>
-        <w:rPr>
-          <w:i/>
+        <w:t xml:space="preserve"> </w:t>
+      </w:r>
+    </w:p>
+    <w:p>
+      <w:pPr>
+        <w:spacing w:after="0"/>
+        <w:rPr>
+          <w:sz w:val="24"/>
+          <w:szCs w:val="24"/>
+        </w:rPr>
+      </w:pPr>
+      <w:r>
+        <w:rPr>
+          <w:sz w:val="24"/>
+          <w:szCs w:val="24"/>
+        </w:rPr>
+        <w:t>The goal of this report is to analyze the results of different machine learning algorithms applied to the HTRU2 Data Set [1].</w:t>
+      </w:r>
+    </w:p>
+    <w:p>
+      <w:pPr>
+        <w:spacing w:after="0"/>
+        <w:rPr>
+          <w:sz w:val="24"/>
+          <w:szCs w:val="24"/>
+        </w:rPr>
+      </w:pPr>
+      <w:r>
+        <w:rPr>
+          <w:sz w:val="24"/>
+          <w:szCs w:val="24"/>
+        </w:rPr>
+        <w:t xml:space="preserve">Initially an analysis of the feature will be employed. </w:t>
+      </w:r>
+      <w:r>
+        <w:rPr>
+          <w:sz w:val="24"/>
+          <w:szCs w:val="24"/>
+        </w:rPr>
+        <w:t>Then will be applied gaussian, logistic regression, SVM and GMM models….</w:t>
+      </w:r>
+    </w:p>
+    <w:p>
+      <w:pPr>
+        <w:spacing w:after="0"/>
+      </w:pPr>
+    </w:p>
+    <w:p>
+      <w:pPr>
+        <w:spacing w:after="0"/>
+      </w:pPr>
+    </w:p>
+    <w:p>
+      <w:pPr>
+        <w:pStyle w:val="Titolo2"/>
+        <w:spacing w:after="240"/>
+      </w:pPr>
+      <w:bookmarkStart w:id="1" w:name="_Toc118383366"/>
+      <w:r>
+        <w:t>HTRU2 Data Set</w:t>
+      </w:r>
+      <w:bookmarkEnd w:id="1"/>
+      <w:r>
+        <w:t xml:space="preserve"> </w:t>
+      </w:r>
+    </w:p>
+    <w:p>
+      <w:pPr>
+        <w:spacing w:after="0"/>
+        <w:rPr>
+          <w:sz w:val="24"/>
+          <w:szCs w:val="24"/>
+        </w:rPr>
+      </w:pPr>
+      <w:r>
+        <w:rPr>
+          <w:sz w:val="24"/>
+          <w:szCs w:val="24"/>
+        </w:rPr>
+        <w:t>HTRU2 is a data set which describes a sample of pulsar candidates collected during the High Time Resolution Universe Survey (South) [2].</w:t>
+      </w:r>
+      <w:r>
+        <w:rPr>
+          <w:sz w:val="24"/>
+          <w:szCs w:val="24"/>
+        </w:rPr>
+        <w:t xml:space="preserve"> </w:t>
+      </w:r>
+    </w:p>
+    <w:p>
+      <w:pPr>
+        <w:spacing w:after="0"/>
+        <w:rPr>
+          <w:sz w:val="24"/>
+          <w:szCs w:val="24"/>
+        </w:rPr>
+      </w:pPr>
+      <w:r>
+        <w:rPr>
+          <w:b/>
+          <w:bCs/>
+          <w:sz w:val="24"/>
+          <w:szCs w:val="24"/>
+        </w:rPr>
+        <w:t>Pulsars</w:t>
+      </w:r>
+      <w:r>
+        <w:rPr>
+          <w:sz w:val="24"/>
+          <w:szCs w:val="24"/>
+        </w:rPr>
+        <w:t xml:space="preserve"> are a rare type of Neutron star that produce radio emission detectable here on Earth.</w:t>
+      </w:r>
+    </w:p>
+    <w:p>
+      <w:pPr>
+        <w:spacing w:after="0"/>
+        <w:rPr>
+          <w:sz w:val="24"/>
+          <w:szCs w:val="24"/>
+        </w:rPr>
+      </w:pPr>
+      <w:r>
+        <w:rPr>
+          <w:sz w:val="24"/>
+          <w:szCs w:val="24"/>
+        </w:rPr>
+        <w:t>As pulsars rotate, their emission beam sweeps across the sky, and when this crosses our line of sight, produces a detectable pattern of broadband radio emission. As pulsars rotate rapidly, this pattern repeats periodically. Thus pulsar search involves looking for periodic radio signals with large radio telescopes.</w:t>
+      </w:r>
+    </w:p>
+    <w:p>
+      <w:pPr>
+        <w:spacing w:after="0"/>
+        <w:rPr>
+          <w:sz w:val="24"/>
+          <w:szCs w:val="24"/>
+        </w:rPr>
+      </w:pPr>
+      <w:r>
+        <w:rPr>
+          <w:sz w:val="24"/>
+          <w:szCs w:val="24"/>
+        </w:rPr>
+        <w:t xml:space="preserve">Each sample in the HTRU2 Data set is a </w:t>
+      </w:r>
+      <w:r>
+        <w:rPr>
+          <w:b/>
+          <w:bCs/>
+          <w:sz w:val="24"/>
+          <w:szCs w:val="24"/>
+        </w:rPr>
+        <w:t>'candidate'</w:t>
+      </w:r>
+      <w:r>
+        <w:rPr>
+          <w:sz w:val="24"/>
+          <w:szCs w:val="24"/>
+        </w:rPr>
+        <w:t>, a potential signal detection known averaged over many rotations of the pulsar, as determined by the length of an observation. In the absence of additional info, each candidate could potentially describe a real pulsar. However in practice almost all detections are caused by radio frequency interference (RFI) and noise, making legitimate signals (actual pulsar) hard to find.</w:t>
+      </w:r>
+    </w:p>
+    <w:p>
+      <w:pPr>
+        <w:spacing w:after="0"/>
+        <w:rPr>
+          <w:sz w:val="24"/>
+          <w:szCs w:val="24"/>
+        </w:rPr>
+      </w:pPr>
+      <w:r>
+        <w:rPr>
+          <w:sz w:val="24"/>
+          <w:szCs w:val="24"/>
+        </w:rPr>
+        <w:t>This HTRU2 contains a set of pulsar candidates, the actual pulsar are labeled with 1, while the others samples are labeled with 0</w:t>
+      </w:r>
+      <w:r>
+        <w:rPr>
+          <w:sz w:val="24"/>
+          <w:szCs w:val="24"/>
+        </w:rPr>
+        <w:t>.</w:t>
+      </w:r>
+      <w:r>
+        <w:rPr>
+          <w:sz w:val="24"/>
+          <w:szCs w:val="24"/>
+        </w:rPr>
+        <w:t xml:space="preserve"> More in details the</w:t>
+      </w:r>
+      <w:r>
+        <w:rPr>
+          <w:sz w:val="24"/>
+          <w:szCs w:val="24"/>
+        </w:rPr>
+        <w:t xml:space="preserve"> HTRU2 data set contains 16,259 spurious examples caused by RFI/noise, and 1,639 real pulsar examples. These examples have all been checked by human annotators.</w:t>
+      </w:r>
+      <w:r>
+        <w:rPr>
+          <w:sz w:val="24"/>
+          <w:szCs w:val="24"/>
+        </w:rPr>
+        <w:t xml:space="preserve"> </w:t>
+      </w:r>
+      <w:r>
+        <w:rPr>
+          <w:sz w:val="24"/>
+          <w:szCs w:val="24"/>
+        </w:rPr>
+        <w:t>The HTRU2 is</w:t>
+      </w:r>
+      <w:r>
+        <w:rPr>
+          <w:sz w:val="24"/>
+          <w:szCs w:val="24"/>
+        </w:rPr>
+        <w:t xml:space="preserve"> thus</w:t>
+      </w:r>
+      <w:r>
+        <w:rPr>
+          <w:sz w:val="24"/>
+          <w:szCs w:val="24"/>
+        </w:rPr>
+        <w:t xml:space="preserve"> </w:t>
+      </w:r>
+      <w:r>
+        <w:rPr>
+          <w:b/>
+          <w:bCs/>
+          <w:sz w:val="24"/>
+          <w:szCs w:val="24"/>
+        </w:rPr>
+        <w:t>highly imbalanced</w:t>
+      </w:r>
+      <w:r>
+        <w:rPr>
+          <w:sz w:val="24"/>
+          <w:szCs w:val="24"/>
+        </w:rPr>
+        <w:t>: the legitimate pulsar examples are a minority positive class, and spurious examples the majority negative class.</w:t>
+      </w:r>
+    </w:p>
+    <w:p>
+      <w:pPr>
+        <w:spacing w:after="0"/>
+        <w:rPr>
+          <w:sz w:val="24"/>
+          <w:szCs w:val="24"/>
+        </w:rPr>
+      </w:pPr>
+      <w:r>
+        <w:rPr>
+          <w:b/>
+          <w:bCs/>
+          <w:sz w:val="24"/>
+          <w:szCs w:val="24"/>
+        </w:rPr>
+        <w:t>Classification systems</w:t>
+      </w:r>
+      <w:r>
+        <w:rPr>
+          <w:sz w:val="24"/>
+          <w:szCs w:val="24"/>
+        </w:rPr>
+        <w:t xml:space="preserve"> which treat the candidate data sets  as </w:t>
+      </w:r>
+      <w:r>
+        <w:rPr>
+          <w:b/>
+          <w:bCs/>
+          <w:sz w:val="24"/>
+          <w:szCs w:val="24"/>
+        </w:rPr>
+        <w:t>binary classification problems</w:t>
+      </w:r>
+      <w:r>
+        <w:rPr>
+          <w:sz w:val="24"/>
+          <w:szCs w:val="24"/>
+        </w:rPr>
+        <w:t xml:space="preserve"> can be employed to automatically label pulsar candidates to facilitate rapid analysis. Results of these classifiers are reported in the next sections of this document.</w:t>
+      </w:r>
+    </w:p>
+    <w:p>
+      <w:pPr>
+        <w:spacing w:after="0"/>
+        <w:rPr>
+          <w:sz w:val="24"/>
+          <w:szCs w:val="24"/>
+        </w:rPr>
+      </w:pPr>
+      <w:r>
+        <w:rPr>
+          <w:sz w:val="24"/>
+          <w:szCs w:val="24"/>
+        </w:rPr>
+        <w:t xml:space="preserve">Each candidate is described by 8 continuous variables. The first four are simple statistics obtained from the integrated pulse profile (folded profile). This is an array of continuous variables that describe a longitude-resolved version of the signal that has been averaged in both time and frequency (see [3] for more details). The remaining four variables are similarly obtained from the DM-SNR curve (again see [3] for more details). Each samples has the features </w:t>
+      </w:r>
+      <w:r>
+        <w:rPr>
+          <w:sz w:val="24"/>
+          <w:szCs w:val="24"/>
+        </w:rPr>
+        <w:t xml:space="preserve">(where the last one is the label) </w:t>
+      </w:r>
+      <w:r>
+        <w:rPr>
+          <w:sz w:val="24"/>
+          <w:szCs w:val="24"/>
+        </w:rPr>
+        <w:t>summarized below:</w:t>
+      </w:r>
+    </w:p>
+    <w:p>
+      <w:pPr>
+        <w:spacing w:after="0"/>
+        <w:ind w:left="708"/>
+        <w:rPr>
+          <w:sz w:val="24"/>
+          <w:szCs w:val="24"/>
+        </w:rPr>
+      </w:pPr>
+      <w:r>
+        <w:rPr>
+          <w:sz w:val="24"/>
+          <w:szCs w:val="24"/>
+        </w:rPr>
+        <w:t>1. Mean of the integrated profile.</w:t>
+      </w:r>
+    </w:p>
+    <w:p>
+      <w:pPr>
+        <w:spacing w:after="0"/>
+        <w:ind w:left="708"/>
+        <w:rPr>
+          <w:sz w:val="24"/>
+          <w:szCs w:val="24"/>
+        </w:rPr>
+      </w:pPr>
+      <w:r>
+        <w:rPr>
+          <w:sz w:val="24"/>
+          <w:szCs w:val="24"/>
+        </w:rPr>
+        <w:t>2. Standard deviation of the integrated profile.</w:t>
+      </w:r>
+    </w:p>
+    <w:p>
+      <w:pPr>
+        <w:spacing w:after="0"/>
+        <w:ind w:left="708"/>
+        <w:rPr>
+          <w:sz w:val="24"/>
+          <w:szCs w:val="24"/>
+        </w:rPr>
+      </w:pPr>
+      <w:r>
+        <w:rPr>
+          <w:sz w:val="24"/>
+          <w:szCs w:val="24"/>
+        </w:rPr>
+        <w:t>3. Excess kurtosis of the integrated profile.</w:t>
+      </w:r>
+    </w:p>
+    <w:p>
+      <w:pPr>
+        <w:spacing w:after="0"/>
+        <w:ind w:left="708"/>
+        <w:rPr>
+          <w:sz w:val="24"/>
+          <w:szCs w:val="24"/>
+        </w:rPr>
+      </w:pPr>
+      <w:r>
+        <w:rPr>
+          <w:sz w:val="24"/>
+          <w:szCs w:val="24"/>
+        </w:rPr>
+        <w:t>4. Skewness of the integrated profile.</w:t>
+      </w:r>
+    </w:p>
+    <w:p>
+      <w:pPr>
+        <w:spacing w:after="0"/>
+        <w:ind w:left="708"/>
+        <w:rPr>
+          <w:sz w:val="24"/>
+          <w:szCs w:val="24"/>
+        </w:rPr>
+      </w:pPr>
+      <w:r>
+        <w:rPr>
+          <w:sz w:val="24"/>
+          <w:szCs w:val="24"/>
+        </w:rPr>
+        <w:t>5. Mean of the DM-SNR curve.</w:t>
+      </w:r>
+    </w:p>
+    <w:p>
+      <w:pPr>
+        <w:spacing w:after="0"/>
+        <w:ind w:left="708"/>
+        <w:rPr>
+          <w:sz w:val="24"/>
+          <w:szCs w:val="24"/>
+        </w:rPr>
+      </w:pPr>
+      <w:r>
+        <w:rPr>
+          <w:sz w:val="24"/>
+          <w:szCs w:val="24"/>
+        </w:rPr>
+        <w:t>6. Standard deviation of the DM-SNR curve.</w:t>
+      </w:r>
+    </w:p>
+    <w:p>
+      <w:pPr>
+        <w:spacing w:after="0"/>
+        <w:ind w:left="708"/>
+        <w:rPr>
+          <w:sz w:val="24"/>
+          <w:szCs w:val="24"/>
+        </w:rPr>
+      </w:pPr>
+      <w:r>
+        <w:rPr>
+          <w:sz w:val="24"/>
+          <w:szCs w:val="24"/>
+        </w:rPr>
+        <w:t>7. Excess kurtosis of the DM-SNR curve.</w:t>
+      </w:r>
+    </w:p>
+    <w:p>
+      <w:pPr>
+        <w:spacing w:after="0"/>
+        <w:ind w:left="708"/>
+        <w:rPr>
+          <w:sz w:val="24"/>
+          <w:szCs w:val="24"/>
+        </w:rPr>
+      </w:pPr>
+      <w:r>
+        <w:rPr>
+          <w:sz w:val="24"/>
+          <w:szCs w:val="24"/>
+        </w:rPr>
+        <w:t>8. Skewness of the DM-SNR curve.</w:t>
+      </w:r>
+    </w:p>
+    <w:p>
+      <w:pPr>
+        <w:spacing w:after="0"/>
+        <w:ind w:left="708"/>
+        <w:rPr>
+          <w:sz w:val="24"/>
+          <w:szCs w:val="24"/>
+        </w:rPr>
+      </w:pPr>
+      <w:r>
+        <w:rPr>
+          <w:sz w:val="24"/>
+          <w:szCs w:val="24"/>
+        </w:rPr>
+        <w:t>9. Class</w:t>
+      </w:r>
+    </w:p>
+    <w:p>
+      <w:pPr>
+        <w:spacing w:after="0"/>
+        <w:rPr>
+          <w:sz w:val="24"/>
+          <w:szCs w:val="24"/>
+        </w:rPr>
+      </w:pPr>
+      <w:r>
+        <w:rPr>
+          <w:sz w:val="24"/>
+          <w:szCs w:val="24"/>
+        </w:rPr>
+        <w:lastRenderedPageBreak/>
+        <w:t>The HTRU2 contains 17,898 total examples: 1,639 positive examples (labeled with 1) and 16,259 negative examples (labeled with 0).</w:t>
+      </w:r>
+    </w:p>
+    <w:p>
+      <w:pPr>
+        <w:spacing w:after="0"/>
+        <w:rPr>
+          <w:sz w:val="24"/>
+          <w:szCs w:val="24"/>
+        </w:rPr>
+      </w:pPr>
+      <w:r>
+        <w:rPr>
+          <w:sz w:val="24"/>
+          <w:szCs w:val="24"/>
+        </w:rPr>
+        <w:t xml:space="preserve">The dataset has been split into </w:t>
+      </w:r>
+      <w:r>
+        <w:rPr>
+          <w:b/>
+          <w:bCs/>
+          <w:sz w:val="24"/>
+          <w:szCs w:val="24"/>
+        </w:rPr>
+        <w:t>Train</w:t>
+      </w:r>
+      <w:r>
+        <w:rPr>
+          <w:sz w:val="24"/>
+          <w:szCs w:val="24"/>
+        </w:rPr>
+        <w:t xml:space="preserve"> and Evaluation (</w:t>
+      </w:r>
+      <w:r>
+        <w:rPr>
+          <w:b/>
+          <w:bCs/>
+          <w:sz w:val="24"/>
+          <w:szCs w:val="24"/>
+        </w:rPr>
+        <w:t>Test</w:t>
+      </w:r>
+      <w:r>
+        <w:rPr>
+          <w:sz w:val="24"/>
+          <w:szCs w:val="24"/>
+        </w:rPr>
+        <w:t>) data</w:t>
+      </w:r>
+      <w:r>
+        <w:rPr>
+          <w:sz w:val="24"/>
+          <w:szCs w:val="24"/>
+        </w:rPr>
+        <w:t>.</w:t>
+      </w:r>
+    </w:p>
+    <w:p>
+      <w:pPr>
+        <w:spacing w:after="0"/>
+        <w:rPr>
+          <w:sz w:val="24"/>
+          <w:szCs w:val="24"/>
+        </w:rPr>
+      </w:pPr>
+      <w:r>
+        <w:rPr>
+          <w:sz w:val="24"/>
+          <w:szCs w:val="24"/>
+        </w:rPr>
+        <w:t>The training set contains 8108 negative examples and 821 positive examples.</w:t>
+      </w:r>
+    </w:p>
+    <w:p>
+      <w:pPr>
+        <w:spacing w:after="0"/>
+        <w:rPr>
+          <w:rFonts w:asciiTheme="majorHAnsi" w:eastAsiaTheme="majorEastAsia" w:hAnsiTheme="majorHAnsi" w:cstheme="majorBidi"/>
+          <w:color w:val="2F5496" w:themeColor="accent1" w:themeShade="BF"/>
+          <w:sz w:val="36"/>
+          <w:szCs w:val="36"/>
+        </w:rPr>
+      </w:pPr>
+      <w:r>
+        <w:rPr>
+          <w:sz w:val="24"/>
+          <w:szCs w:val="24"/>
+        </w:rPr>
+        <w:t>The test set contains 8151 negative examples and 818 positive examples</w:t>
+      </w:r>
+      <w:r>
+        <w:rPr>
+          <w:sz w:val="24"/>
+          <w:szCs w:val="24"/>
+        </w:rPr>
+        <w:br w:type="page"/>
+      </w:r>
+    </w:p>
+    <w:p>
+      <w:pPr>
+        <w:pStyle w:val="Titolo1"/>
+      </w:pPr>
+      <w:bookmarkStart w:id="2" w:name="_Toc118383367"/>
+      <w:r>
+        <w:lastRenderedPageBreak/>
+        <w:t>Analysis</w:t>
+      </w:r>
+      <w:r>
+        <w:t xml:space="preserve"> of </w:t>
+      </w:r>
+      <w:r>
+        <w:t>t</w:t>
+      </w:r>
+      <w:r>
+        <w:t>he features</w:t>
+      </w:r>
+      <w:bookmarkEnd w:id="2"/>
+    </w:p>
+    <w:p>
+      <w:pPr>
+        <w:spacing w:before="240"/>
+        <w:rPr>
+          <w:sz w:val="24"/>
+          <w:szCs w:val="24"/>
+        </w:rPr>
+      </w:pPr>
+      <w:r>
+        <w:rPr>
+          <w:sz w:val="24"/>
+          <w:szCs w:val="24"/>
+        </w:rPr>
+        <w:t>HTRU2</w:t>
+      </w:r>
+      <w:r>
+        <w:rPr>
+          <w:sz w:val="24"/>
+          <w:szCs w:val="24"/>
+        </w:rPr>
+        <w:t xml:space="preserve"> contains 8 </w:t>
+      </w:r>
+      <w:r>
+        <w:rPr>
+          <w:sz w:val="24"/>
+          <w:szCs w:val="24"/>
+        </w:rPr>
+        <w:t>continuous variables</w:t>
+      </w:r>
+      <w:r>
+        <w:rPr>
+          <w:sz w:val="24"/>
+          <w:szCs w:val="24"/>
+        </w:rPr>
+        <w:t>. The mean (</w:t>
+      </w:r>
+      <w:r>
+        <w:rPr>
+          <w:rFonts w:ascii="Lao UI" w:hAnsi="Lao UI" w:cs="Lao UI"/>
+          <w:sz w:val="24"/>
+          <w:szCs w:val="24"/>
+        </w:rPr>
+        <w:t>µ</w:t>
+      </w:r>
+      <w:r>
+        <w:rPr>
+          <w:sz w:val="24"/>
+          <w:szCs w:val="24"/>
+        </w:rPr>
+        <w:t>) and standard deviation (</w:t>
+      </w:r>
+      <w:r>
+        <w:rPr>
+          <w:rFonts w:cstheme="minorHAnsi"/>
+          <w:sz w:val="24"/>
+          <w:szCs w:val="24"/>
+        </w:rPr>
+        <w:t>σ</w:t>
+      </w:r>
+      <w:r>
+        <w:rPr>
+          <w:sz w:val="24"/>
+          <w:szCs w:val="24"/>
+        </w:rPr>
+        <w:t>) of the eac features for the training dataset are:</w:t>
+      </w:r>
+    </w:p>
+    <w:p>
+      <w:pPr>
+        <w:spacing w:before="240" w:after="0"/>
+        <w:rPr>
+          <w:rFonts w:eastAsiaTheme="minorEastAsia"/>
+          <w:sz w:val="24"/>
+          <w:szCs w:val="24"/>
+        </w:rPr>
+      </w:pPr>
+      <m:oMathPara>
+        <m:oMathParaPr>
+          <m:jc m:val="left"/>
+        </m:oMathParaPr>
+        <m:oMath>
+          <m:r>
+            <m:rPr>
+              <m:sty m:val="b"/>
+            </m:rPr>
+            <w:rPr>
+              <w:rFonts w:ascii="Cambria Math" w:hAnsi="Cambria Math" w:cstheme="minorHAnsi"/>
+              <w:sz w:val="24"/>
+              <w:szCs w:val="24"/>
+            </w:rPr>
+            <m:t>µ</m:t>
+          </m:r>
+          <m:r>
+            <w:rPr>
+              <w:rFonts w:ascii="Cambria Math" w:hAnsi="Cambria Math" w:cstheme="minorHAnsi"/>
+              <w:sz w:val="24"/>
+              <w:szCs w:val="24"/>
+            </w:rPr>
+            <m:t xml:space="preserve"> =[110.9,  46.5,  0.5,  1.8,  12.7,  26.2,  8.3,  105.4]</m:t>
+          </m:r>
+          <m:r>
+            <w:rPr>
+              <w:rFonts w:ascii="Cambria Math" w:hAnsi="Cambria Math" w:cstheme="minorHAnsi"/>
+              <w:sz w:val="24"/>
+              <w:szCs w:val="24"/>
+            </w:rPr>
+            <m:t xml:space="preserve"> </m:t>
+          </m:r>
+        </m:oMath>
+      </m:oMathPara>
+    </w:p>
+    <w:p>
+      <w:pPr>
+        <w:spacing w:before="240"/>
+        <w:rPr>
+          <w:rFonts w:eastAsiaTheme="minorEastAsia"/>
+          <w:sz w:val="24"/>
+          <w:szCs w:val="24"/>
+        </w:rPr>
+      </w:pPr>
+      <m:oMathPara>
+        <m:oMathParaPr>
+          <m:jc m:val="left"/>
+        </m:oMathParaPr>
+        <m:oMath>
+          <m:r>
+            <m:rPr>
+              <m:sty m:val="bi"/>
+            </m:rPr>
+            <w:rPr>
+              <w:rFonts w:ascii="Cambria Math" w:hAnsi="Cambria Math"/>
+              <w:sz w:val="24"/>
+              <w:szCs w:val="24"/>
+            </w:rPr>
+            <m:t>σ</m:t>
+          </m:r>
+          <m:r>
+            <w:rPr>
+              <w:rFonts w:ascii="Cambria Math" w:hAnsi="Cambria Math"/>
+              <w:sz w:val="24"/>
+              <w:szCs w:val="24"/>
+            </w:rPr>
+            <m:t xml:space="preserve"> =[25.8,  6.8,  1.1,  6.4,  29.6,  19.5,  4.5,  104.3] </m:t>
+          </m:r>
+          <m:r>
+            <w:rPr>
+              <w:rFonts w:ascii="Cambria Math" w:hAnsi="Cambria Math"/>
+              <w:sz w:val="24"/>
+              <w:szCs w:val="24"/>
+            </w:rPr>
+            <m:t xml:space="preserve"> </m:t>
+          </m:r>
+        </m:oMath>
+      </m:oMathPara>
+    </w:p>
+    <w:p>
+      <w:pPr>
+        <w:spacing w:before="240"/>
+        <w:rPr>
+          <w:rFonts w:eastAsiaTheme="minorEastAsia"/>
+          <w:sz w:val="24"/>
+          <w:szCs w:val="24"/>
+        </w:rPr>
+      </w:pPr>
+      <w:r>
+        <w:rPr>
+          <w:rFonts w:eastAsiaTheme="minorEastAsia"/>
+          <w:sz w:val="24"/>
+          <w:szCs w:val="24"/>
+        </w:rPr>
+        <w:t xml:space="preserve">It can be observed that features of the data set have different scales, they </w:t>
+      </w:r>
+      <w:r>
+        <w:rPr>
+          <w:rFonts w:eastAsiaTheme="minorEastAsia"/>
+          <w:sz w:val="24"/>
+          <w:szCs w:val="24"/>
+        </w:rPr>
+        <w:t xml:space="preserve">have large differences between their ranges. So, in this case, </w:t>
+      </w:r>
+      <w:r>
+        <w:rPr>
+          <w:rFonts w:eastAsiaTheme="minorEastAsia"/>
+          <w:b/>
+          <w:bCs/>
+          <w:sz w:val="24"/>
+          <w:szCs w:val="24"/>
+        </w:rPr>
+        <w:t>Z-normalization</w:t>
+      </w:r>
+      <w:r>
+        <w:rPr>
+          <w:rFonts w:eastAsiaTheme="minorEastAsia"/>
+          <w:sz w:val="24"/>
+          <w:szCs w:val="24"/>
+        </w:rPr>
+        <w:t xml:space="preserve"> on the data-set to bring all </w:t>
+      </w:r>
+      <w:r>
+        <w:rPr>
+          <w:rFonts w:eastAsiaTheme="minorEastAsia"/>
+          <w:sz w:val="24"/>
+          <w:szCs w:val="24"/>
+        </w:rPr>
+        <w:t xml:space="preserve">the features </w:t>
+      </w:r>
+      <w:r>
+        <w:rPr>
+          <w:rFonts w:eastAsiaTheme="minorEastAsia"/>
+          <w:sz w:val="24"/>
+          <w:szCs w:val="24"/>
+        </w:rPr>
+        <w:t>on the same scale.</w:t>
+      </w:r>
+      <w:r>
+        <w:rPr>
+          <w:rFonts w:eastAsiaTheme="minorEastAsia"/>
+          <w:sz w:val="24"/>
+          <w:szCs w:val="24"/>
+        </w:rPr>
+        <w:t xml:space="preserve"> </w:t>
+      </w:r>
+      <w:r>
+        <w:rPr>
+          <w:rFonts w:eastAsiaTheme="minorEastAsia"/>
+          <w:sz w:val="24"/>
+          <w:szCs w:val="24"/>
+        </w:rPr>
+        <w:t xml:space="preserve">Using </w:t>
+      </w:r>
+      <w:r>
+        <w:rPr>
+          <w:rFonts w:eastAsiaTheme="minorEastAsia"/>
+          <w:sz w:val="24"/>
+          <w:szCs w:val="24"/>
+        </w:rPr>
+        <w:t>Z-normalization</w:t>
+      </w:r>
+      <w:r>
+        <w:rPr>
+          <w:rFonts w:eastAsiaTheme="minorEastAsia"/>
+          <w:sz w:val="24"/>
+          <w:szCs w:val="24"/>
+        </w:rPr>
+        <w:t>, we center the feature columns at mean 0 with standard deviation 1</w:t>
+      </w:r>
+      <w:r>
+        <w:rPr>
+          <w:rFonts w:eastAsiaTheme="minorEastAsia"/>
+          <w:sz w:val="24"/>
+          <w:szCs w:val="24"/>
+        </w:rPr>
+        <w:t>. Thus before applying any operation each sample of the training set has been transformed through the expression:</w:t>
+      </w:r>
+    </w:p>
+    <w:p>
+      <w:pPr>
+        <w:spacing w:before="240"/>
+        <w:rPr>
+          <w:rFonts w:eastAsiaTheme="minorEastAsia"/>
+          <w:b/>
+          <w:bCs/>
           <w:iCs/>
           <w:sz w:val="24"/>
           <w:szCs w:val="24"/>
         </w:rPr>
       </w:pPr>
-      <w:r>
-        <w:rPr>
-          <w:i/>
-          <w:iCs/>
-          <w:sz w:val="24"/>
-          <w:szCs w:val="24"/>
-        </w:rPr>
-        <w:t>I</w:t>
-      </w:r>
-      <w:r>
-        <w:rPr>
-          <w:i/>
-          <w:iCs/>
-          <w:sz w:val="24"/>
-          <w:szCs w:val="24"/>
-        </w:rPr>
-        <w:t>s useful to report also the gaussian distributions before normalizing??</w:t>
-      </w:r>
-    </w:p>
-    <w:p>
-      <w:pPr>
-        <w:rPr>
-          <w:i/>
-          <w:iCs/>
-          <w:sz w:val="24"/>
-          <w:szCs w:val="24"/>
-        </w:rPr>
-      </w:pPr>
-    </w:p>
-    <w:p>
-      <w:pPr>
-        <w:rPr>
-          <w:sz w:val="24"/>
-          <w:szCs w:val="24"/>
-        </w:rPr>
-      </w:pPr>
-      <w:r>
-        <w:rPr>
-          <w:sz w:val="24"/>
-          <w:szCs w:val="24"/>
-        </w:rPr>
-        <w:t>All the feature</w:t>
-      </w:r>
-      <w:r>
-        <w:rPr>
-          <w:sz w:val="24"/>
-          <w:szCs w:val="24"/>
-        </w:rPr>
-        <w:t xml:space="preserve">s </w:t>
-      </w:r>
-      <w:r>
-        <w:rPr>
-          <w:sz w:val="24"/>
-          <w:szCs w:val="24"/>
-        </w:rPr>
-        <w:t xml:space="preserve">have been </w:t>
-      </w:r>
-      <w:r>
-        <w:rPr>
-          <w:sz w:val="24"/>
-          <w:szCs w:val="24"/>
-        </w:rPr>
-        <w:t>normalized through Z-Score-Normalization</w:t>
-      </w:r>
-      <w:r>
-        <w:rPr>
-          <w:sz w:val="24"/>
-          <w:szCs w:val="24"/>
-        </w:rPr>
-        <w:t>. Each value has been subtracted the mean and divided by the standard deviation:</w:t>
-      </w:r>
-    </w:p>
-    <w:p>
-      <w:pPr>
-        <w:rPr>
-          <w:rFonts w:eastAsiaTheme="minorEastAsia"/>
-          <w:sz w:val="24"/>
-          <w:szCs w:val="24"/>
-        </w:rPr>
-      </w:pPr>
       <m:oMathPara>
+        <m:oMathParaPr>
+          <m:jc m:val="left"/>
+        </m:oMathParaPr>
         <m:oMath>
           <m:sSup>
             <m:sSupPr>
               <m:ctrlPr>
                 <w:rPr>
-                  <w:rFonts w:ascii="Cambria Math" w:hAnsi="Cambria Math"/>
-                  <w:i/>
+                  <w:rFonts w:ascii="Cambria Math" w:eastAsiaTheme="minorEastAsia" w:hAnsi="Cambria Math"/>
+                  <w:iCs/>
                   <w:sz w:val="24"/>
                   <w:szCs w:val="24"/>
                 </w:rPr>
@@ -281,8 +1248,11 @@
             </m:sSupPr>
             <m:e>
               <m:r>
+                <m:rPr>
+                  <m:sty m:val="b"/>
+                </m:rPr>
                 <w:rPr>
-                  <w:rFonts w:ascii="Cambria Math" w:hAnsi="Cambria Math"/>
+                  <w:rFonts w:ascii="Cambria Math" w:eastAsiaTheme="minorEastAsia" w:hAnsi="Cambria Math"/>
                   <w:sz w:val="24"/>
                   <w:szCs w:val="24"/>
                 </w:rPr>
@@ -291,8 +1261,11 @@
             </m:e>
             <m:sup>
               <m:r>
+                <m:rPr>
+                  <m:sty m:val="p"/>
+                </m:rPr>
                 <w:rPr>
-                  <w:rFonts w:ascii="Cambria Math" w:hAnsi="Cambria Math"/>
+                  <w:rFonts w:ascii="Cambria Math" w:eastAsiaTheme="minorEastAsia" w:hAnsi="Cambria Math"/>
                   <w:sz w:val="24"/>
                   <w:szCs w:val="24"/>
                 </w:rPr>
@@ -301,19 +1274,24 @@
             </m:sup>
           </m:sSup>
           <m:r>
+            <m:rPr>
+              <m:sty m:val="p"/>
+            </m:rPr>
             <w:rPr>
-              <w:rFonts w:ascii="Cambria Math" w:hAnsi="Cambria Math"/>
+              <w:rFonts w:ascii="Cambria Math" w:eastAsiaTheme="minorEastAsia" w:hAnsi="Cambria Math"/>
               <w:sz w:val="24"/>
               <w:szCs w:val="24"/>
             </w:rPr>
-            <m:t xml:space="preserve">= </m:t>
+            <m:t>=</m:t>
           </m:r>
           <m:f>
             <m:fPr>
               <m:ctrlPr>
                 <w:rPr>
-                  <w:rFonts w:ascii="Cambria Math" w:hAnsi="Cambria Math"/>
-                  <w:i/>
+                  <w:rFonts w:ascii="Cambria Math" w:eastAsiaTheme="minorEastAsia" w:hAnsi="Cambria Math" w:cs="Lao UI"/>
+                  <w:b/>
+                  <w:bCs/>
+                  <w:iCs/>
                   <w:sz w:val="24"/>
                   <w:szCs w:val="24"/>
                 </w:rPr>
@@ -321,26 +1299,24 @@
             </m:fPr>
             <m:num>
               <m:r>
+                <m:rPr>
+                  <m:sty m:val="b"/>
+                </m:rPr>
                 <w:rPr>
-                  <w:rFonts w:ascii="Cambria Math" w:hAnsi="Cambria Math"/>
+                  <w:rFonts w:ascii="Cambria Math" w:eastAsiaTheme="minorEastAsia" w:hAnsi="Cambria Math" w:cs="Lao UI"/>
                   <w:sz w:val="24"/>
                   <w:szCs w:val="24"/>
                 </w:rPr>
-                <m:t xml:space="preserve">x- </m:t>
-              </m:r>
-              <m:r>
-                <w:rPr>
-                  <w:rFonts w:ascii="Cambria Math" w:hAnsi="Cambria Math" w:cs="Lao UI"/>
-                  <w:sz w:val="24"/>
-                  <w:szCs w:val="24"/>
-                </w:rPr>
-                <m:t>µ</m:t>
+                <m:t>x-µ</m:t>
               </m:r>
             </m:num>
             <m:den>
               <m:r>
+                <m:rPr>
+                  <m:sty m:val="b"/>
+                </m:rPr>
                 <w:rPr>
-                  <w:rFonts w:ascii="Cambria Math" w:hAnsi="Cambria Math"/>
+                  <w:rFonts w:ascii="Cambria Math" w:eastAsiaTheme="minorEastAsia" w:hAnsi="Cambria Math" w:cs="Lao UI"/>
                   <w:sz w:val="24"/>
                   <w:szCs w:val="24"/>
                 </w:rPr>
@@ -353,9 +1329,812 @@
     </w:p>
     <w:p>
       <w:pPr>
+        <w:spacing w:after="0"/>
+        <w:rPr>
+          <w:rFonts w:eastAsiaTheme="minorEastAsia"/>
+          <w:sz w:val="24"/>
+          <w:szCs w:val="24"/>
+        </w:rPr>
+      </w:pPr>
+      <w:r>
+        <w:rPr>
+          <w:rFonts w:eastAsiaTheme="minorEastAsia"/>
+          <w:sz w:val="24"/>
+          <w:szCs w:val="24"/>
+        </w:rPr>
+        <w:t xml:space="preserve">Where </w:t>
+      </w:r>
+      <w:r>
+        <w:rPr>
+          <w:rFonts w:eastAsiaTheme="minorEastAsia"/>
+          <w:b/>
+          <w:bCs/>
+          <w:sz w:val="24"/>
+          <w:szCs w:val="24"/>
+        </w:rPr>
+        <w:t xml:space="preserve">x’ </w:t>
+      </w:r>
+      <w:r>
+        <w:rPr>
+          <w:rFonts w:eastAsiaTheme="minorEastAsia"/>
+          <w:sz w:val="24"/>
+          <w:szCs w:val="24"/>
+        </w:rPr>
+        <w:t xml:space="preserve">is the sample after the Z-score normalization, while </w:t>
+      </w:r>
+      <w:r>
+        <w:rPr>
+          <w:rFonts w:eastAsiaTheme="minorEastAsia"/>
+          <w:b/>
+          <w:bCs/>
+          <w:sz w:val="24"/>
+          <w:szCs w:val="24"/>
+        </w:rPr>
+        <w:t xml:space="preserve">x </w:t>
+      </w:r>
+      <w:r>
+        <w:rPr>
+          <w:rFonts w:eastAsiaTheme="minorEastAsia"/>
+          <w:sz w:val="24"/>
+          <w:szCs w:val="24"/>
+        </w:rPr>
+        <w:t>is the original sample in the original data set.</w:t>
+      </w:r>
+    </w:p>
+    <w:p>
+      <w:pPr>
+        <w:spacing w:after="0"/>
+        <w:rPr>
+          <w:rFonts w:eastAsiaTheme="minorEastAsia"/>
+          <w:sz w:val="24"/>
+          <w:szCs w:val="24"/>
+        </w:rPr>
+      </w:pPr>
+      <w:r>
+        <w:rPr>
+          <w:noProof/>
+        </w:rPr>
+        <mc:AlternateContent>
+          <mc:Choice Requires="wpg">
+            <w:drawing>
+              <wp:anchor distT="0" distB="0" distL="114300" distR="114300" simplePos="0" relativeHeight="251659264" behindDoc="0" locked="0" layoutInCell="1" allowOverlap="1" wp14:anchorId="615F0A56" wp14:editId="61AC4FFB">
+                <wp:simplePos x="0" y="0"/>
+                <wp:positionH relativeFrom="column">
+                  <wp:posOffset>-145415</wp:posOffset>
+                </wp:positionH>
+                <wp:positionV relativeFrom="paragraph">
+                  <wp:posOffset>2554605</wp:posOffset>
+                </wp:positionV>
+                <wp:extent cx="6315710" cy="2112645"/>
+                <wp:effectExtent l="0" t="0" r="8890" b="1905"/>
+                <wp:wrapTopAndBottom/>
+                <wp:docPr id="15" name="Gruppo 15"/>
+                <wp:cNvGraphicFramePr/>
+                <a:graphic xmlns:a="http://schemas.openxmlformats.org/drawingml/2006/main">
+                  <a:graphicData uri="http://schemas.microsoft.com/office/word/2010/wordprocessingGroup">
+                    <wpg:wgp>
+                      <wpg:cNvGrpSpPr/>
+                      <wpg:grpSpPr>
+                        <a:xfrm>
+                          <a:off x="0" y="0"/>
+                          <a:ext cx="6315710" cy="2112645"/>
+                          <a:chOff x="0" y="0"/>
+                          <a:chExt cx="6114878" cy="1979930"/>
+                        </a:xfrm>
+                      </wpg:grpSpPr>
+                      <pic:pic xmlns:pic="http://schemas.openxmlformats.org/drawingml/2006/picture">
+                        <pic:nvPicPr>
+                          <pic:cNvPr id="14" name="Immagine 14"/>
+                          <pic:cNvPicPr>
+                            <a:picLocks noChangeAspect="1"/>
+                          </pic:cNvPicPr>
+                        </pic:nvPicPr>
+                        <pic:blipFill>
+                          <a:blip r:embed="rId4">
+                            <a:extLst>
+                              <a:ext uri="{28A0092B-C50C-407E-A947-70E740481C1C}">
+                                <a14:useLocalDpi xmlns:a14="http://schemas.microsoft.com/office/drawing/2010/main" val="0"/>
+                              </a:ext>
+                            </a:extLst>
+                          </a:blip>
+                          <a:srcRect/>
+                          <a:stretch>
+                            <a:fillRect/>
+                          </a:stretch>
+                        </pic:blipFill>
+                        <pic:spPr bwMode="auto">
+                          <a:xfrm>
+                            <a:off x="3144982" y="0"/>
+                            <a:ext cx="2969896" cy="1979930"/>
+                          </a:xfrm>
+                          <a:prstGeom prst="rect">
+                            <a:avLst/>
+                          </a:prstGeom>
+                          <a:noFill/>
+                          <a:ln>
+                            <a:noFill/>
+                          </a:ln>
+                        </pic:spPr>
+                      </pic:pic>
+                      <pic:pic xmlns:pic="http://schemas.openxmlformats.org/drawingml/2006/picture">
+                        <pic:nvPicPr>
+                          <pic:cNvPr id="13" name="Immagine 13"/>
+                          <pic:cNvPicPr>
+                            <a:picLocks noChangeAspect="1"/>
+                          </pic:cNvPicPr>
+                        </pic:nvPicPr>
+                        <pic:blipFill>
+                          <a:blip r:embed="rId5">
+                            <a:extLst>
+                              <a:ext uri="{28A0092B-C50C-407E-A947-70E740481C1C}">
+                                <a14:useLocalDpi xmlns:a14="http://schemas.microsoft.com/office/drawing/2010/main" val="0"/>
+                              </a:ext>
+                            </a:extLst>
+                          </a:blip>
+                          <a:srcRect/>
+                          <a:stretch>
+                            <a:fillRect/>
+                          </a:stretch>
+                        </pic:blipFill>
+                        <pic:spPr bwMode="auto">
+                          <a:xfrm>
+                            <a:off x="0" y="0"/>
+                            <a:ext cx="2969895" cy="1979930"/>
+                          </a:xfrm>
+                          <a:prstGeom prst="rect">
+                            <a:avLst/>
+                          </a:prstGeom>
+                          <a:noFill/>
+                          <a:ln>
+                            <a:noFill/>
+                          </a:ln>
+                        </pic:spPr>
+                      </pic:pic>
+                    </wpg:wgp>
+                  </a:graphicData>
+                </a:graphic>
+                <wp14:sizeRelH relativeFrom="margin">
+                  <wp14:pctWidth>0</wp14:pctWidth>
+                </wp14:sizeRelH>
+                <wp14:sizeRelV relativeFrom="margin">
+                  <wp14:pctHeight>0</wp14:pctHeight>
+                </wp14:sizeRelV>
+              </wp:anchor>
+            </w:drawing>
+          </mc:Choice>
+          <mc:Fallback>
+            <w:pict>
+              <v:group w14:anchorId="7F7898BC" id="Gruppo 15" o:spid="_x0000_s1026" style="position:absolute;margin-left:-11.45pt;margin-top:201.15pt;width:497.3pt;height:166.35pt;z-index:251659264;mso-width-relative:margin;mso-height-relative:margin" coordsize="61148,19799" o:gfxdata="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">
+                <v:shapetype id="_x0000_t75" coordsize="21600,21600" o:spt="75" o:preferrelative="t" path="m@4@5l@4@11@9@11@9@5xe" filled="f" stroked="f">
+                  <v:stroke joinstyle="miter"/>
+                  <v:formulas>
+                    <v:f eqn="if lineDrawn pixelLineWidth 0"/>
+                    <v:f eqn="sum @0 1 0"/>
+                    <v:f eqn="sum 0 0 @1"/>
+                    <v:f eqn="prod @2 1 2"/>
+                    <v:f eqn="prod @3 21600 pixelWidth"/>
+                    <v:f eqn="prod @3 21600 pixelHeight"/>
+                    <v:f eqn="sum @0 0 1"/>
+                    <v:f eqn="prod @6 1 2"/>
+                    <v:f eqn="prod @7 21600 pixelWidth"/>
+                    <v:f eqn="sum @8 21600 0"/>
+                    <v:f eqn="prod @7 21600 pixelHeight"/>
+                    <v:f eqn="sum @10 21600 0"/>
+                  </v:formulas>
+                  <v:path o:extrusionok="f" gradientshapeok="t" o:connecttype="rect"/>
+                  <o:lock v:ext="edit" aspectratio="t"/>
+                </v:shapetype>
+                <v:shape id="Immagine 14" o:spid="_x0000_s1027" type="#_x0000_t75" style="position:absolute;left:31449;width:29699;height:19799;visibility:visible;mso-wrap-style:square" o:gfxdata="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">
+                  <v:imagedata r:id="rId6" o:title=""/>
+                </v:shape>
+                <v:shape id="Immagine 13" o:spid="_x0000_s1028" type="#_x0000_t75" style="position:absolute;width:29698;height:19799;visibility:visible;mso-wrap-style:square" o:gfxdata="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">
+                  <v:imagedata r:id="rId7" o:title=""/>
+                </v:shape>
+                <w10:wrap type="topAndBottom"/>
+              </v:group>
+            </w:pict>
+          </mc:Fallback>
+        </mc:AlternateContent>
+      </w:r>
+      <w:r>
+        <w:rPr>
+          <w:noProof/>
+        </w:rPr>
+        <mc:AlternateContent>
+          <mc:Choice Requires="wpg">
+            <w:drawing>
+              <wp:anchor distT="0" distB="0" distL="114300" distR="114300" simplePos="0" relativeHeight="251656192" behindDoc="0" locked="0" layoutInCell="1" allowOverlap="1" wp14:anchorId="7D4B50F8" wp14:editId="66EEC3BB">
+                <wp:simplePos x="0" y="0"/>
+                <wp:positionH relativeFrom="column">
+                  <wp:posOffset>-144780</wp:posOffset>
+                </wp:positionH>
+                <wp:positionV relativeFrom="paragraph">
+                  <wp:posOffset>427817</wp:posOffset>
+                </wp:positionV>
+                <wp:extent cx="6315767" cy="1979930"/>
+                <wp:effectExtent l="0" t="0" r="8890" b="1270"/>
+                <wp:wrapTopAndBottom/>
+                <wp:docPr id="12" name="Gruppo 12"/>
+                <wp:cNvGraphicFramePr/>
+                <a:graphic xmlns:a="http://schemas.openxmlformats.org/drawingml/2006/main">
+                  <a:graphicData uri="http://schemas.microsoft.com/office/word/2010/wordprocessingGroup">
+                    <wpg:wgp>
+                      <wpg:cNvGrpSpPr/>
+                      <wpg:grpSpPr>
+                        <a:xfrm>
+                          <a:off x="0" y="0"/>
+                          <a:ext cx="6315767" cy="1979930"/>
+                          <a:chOff x="0" y="0"/>
+                          <a:chExt cx="6315767" cy="1979930"/>
+                        </a:xfrm>
+                      </wpg:grpSpPr>
+                      <pic:pic xmlns:pic="http://schemas.openxmlformats.org/drawingml/2006/picture">
+                        <pic:nvPicPr>
+                          <pic:cNvPr id="10" name="Immagine 10"/>
+                          <pic:cNvPicPr>
+                            <a:picLocks noChangeAspect="1"/>
+                          </pic:cNvPicPr>
+                        </pic:nvPicPr>
+                        <pic:blipFill>
+                          <a:blip r:embed="rId8">
+                            <a:extLst>
+                              <a:ext uri="{28A0092B-C50C-407E-A947-70E740481C1C}">
+                                <a14:useLocalDpi xmlns:a14="http://schemas.microsoft.com/office/drawing/2010/main" val="0"/>
+                              </a:ext>
+                            </a:extLst>
+                          </a:blip>
+                          <a:srcRect/>
+                          <a:stretch>
+                            <a:fillRect/>
+                          </a:stretch>
+                        </pic:blipFill>
+                        <pic:spPr bwMode="auto">
+                          <a:xfrm>
+                            <a:off x="0" y="0"/>
+                            <a:ext cx="2969895" cy="1979930"/>
+                          </a:xfrm>
+                          <a:prstGeom prst="rect">
+                            <a:avLst/>
+                          </a:prstGeom>
+                          <a:noFill/>
+                          <a:ln>
+                            <a:noFill/>
+                          </a:ln>
+                        </pic:spPr>
+                      </pic:pic>
+                      <pic:pic xmlns:pic="http://schemas.openxmlformats.org/drawingml/2006/picture">
+                        <pic:nvPicPr>
+                          <pic:cNvPr id="11" name="Immagine 11"/>
+                          <pic:cNvPicPr>
+                            <a:picLocks noChangeAspect="1"/>
+                          </pic:cNvPicPr>
+                        </pic:nvPicPr>
+                        <pic:blipFill>
+                          <a:blip r:embed="rId9">
+                            <a:extLst>
+                              <a:ext uri="{28A0092B-C50C-407E-A947-70E740481C1C}">
+                                <a14:useLocalDpi xmlns:a14="http://schemas.microsoft.com/office/drawing/2010/main" val="0"/>
+                              </a:ext>
+                            </a:extLst>
+                          </a:blip>
+                          <a:srcRect/>
+                          <a:stretch>
+                            <a:fillRect/>
+                          </a:stretch>
+                        </pic:blipFill>
+                        <pic:spPr bwMode="auto">
+                          <a:xfrm>
+                            <a:off x="3345872" y="0"/>
+                            <a:ext cx="2969895" cy="1979930"/>
+                          </a:xfrm>
+                          <a:prstGeom prst="rect">
+                            <a:avLst/>
+                          </a:prstGeom>
+                          <a:noFill/>
+                          <a:ln>
+                            <a:noFill/>
+                          </a:ln>
+                        </pic:spPr>
+                      </pic:pic>
+                    </wpg:wgp>
+                  </a:graphicData>
+                </a:graphic>
+              </wp:anchor>
+            </w:drawing>
+          </mc:Choice>
+          <mc:Fallback>
+            <w:pict>
+              <v:group w14:anchorId="24E05753" id="Gruppo 12" o:spid="_x0000_s1026" style="position:absolute;margin-left:-11.4pt;margin-top:33.7pt;width:497.3pt;height:155.9pt;z-index:251656192" coordsize="63157,19799" o:gfxdata="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">
+                <v:shape id="Immagine 10" o:spid="_x0000_s1027" type="#_x0000_t75" style="position:absolute;width:29698;height:19799;visibility:visible;mso-wrap-style:square" o:gfxdata="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">
+                  <v:imagedata r:id="rId10" o:title=""/>
+                </v:shape>
+                <v:shape id="Immagine 11" o:spid="_x0000_s1028" type="#_x0000_t75" style="position:absolute;left:33458;width:29699;height:19799;visibility:visible;mso-wrap-style:square" o:gfxdata="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">
+                  <v:imagedata r:id="rId11" o:title=""/>
+                </v:shape>
+                <w10:wrap type="topAndBottom"/>
+              </v:group>
+            </w:pict>
+          </mc:Fallback>
+        </mc:AlternateContent>
+      </w:r>
+      <w:r>
+        <w:rPr>
+          <w:sz w:val="24"/>
+          <w:szCs w:val="24"/>
+        </w:rPr>
+        <w:t>The first thing we can do is plotting the different features of different classes</w:t>
+      </w:r>
+      <w:r>
+        <w:rPr>
+          <w:sz w:val="24"/>
+          <w:szCs w:val="24"/>
+        </w:rPr>
+        <w:t xml:space="preserve"> for the entire </w:t>
+      </w:r>
+      <w:r>
+        <w:rPr>
+          <w:sz w:val="24"/>
+          <w:szCs w:val="24"/>
+        </w:rPr>
+        <w:t xml:space="preserve"> </w:t>
+      </w:r>
+      <w:r>
+        <w:rPr>
+          <w:sz w:val="24"/>
+          <w:szCs w:val="24"/>
+        </w:rPr>
+        <w:t>training set</w:t>
+      </w:r>
+      <w:r>
+        <w:rPr>
+          <w:sz w:val="24"/>
+          <w:szCs w:val="24"/>
+        </w:rPr>
+        <w:t>. Below are shown the histogram of the features</w:t>
+      </w:r>
+    </w:p>
+    <w:p>
+      <w:pPr>
+        <w:rPr>
+          <w:sz w:val="24"/>
+          <w:szCs w:val="24"/>
+        </w:rPr>
+      </w:pPr>
+    </w:p>
+    <w:p>
+      <w:pPr>
+        <w:rPr>
+          <w:sz w:val="24"/>
+          <w:szCs w:val="24"/>
+          <w:u w:val="single"/>
+        </w:rPr>
+      </w:pPr>
+      <w:r>
         <w:rPr>
           <w:i/>
           <w:iCs/>
+          <w:noProof/>
+          <w:sz w:val="24"/>
+          <w:szCs w:val="24"/>
+        </w:rPr>
+        <w:lastRenderedPageBreak/>
+        <mc:AlternateContent>
+          <mc:Choice Requires="wpg">
+            <w:drawing>
+              <wp:anchor distT="0" distB="0" distL="114300" distR="114300" simplePos="0" relativeHeight="251665408" behindDoc="0" locked="0" layoutInCell="1" allowOverlap="1" wp14:anchorId="3B477F7A" wp14:editId="58F04C0A">
+                <wp:simplePos x="0" y="0"/>
+                <wp:positionH relativeFrom="column">
+                  <wp:posOffset>48491</wp:posOffset>
+                </wp:positionH>
+                <wp:positionV relativeFrom="paragraph">
+                  <wp:posOffset>2051050</wp:posOffset>
+                </wp:positionV>
+                <wp:extent cx="6114877" cy="1986857"/>
+                <wp:effectExtent l="0" t="0" r="635" b="0"/>
+                <wp:wrapTopAndBottom/>
+                <wp:docPr id="21" name="Gruppo 21"/>
+                <wp:cNvGraphicFramePr/>
+                <a:graphic xmlns:a="http://schemas.openxmlformats.org/drawingml/2006/main">
+                  <a:graphicData uri="http://schemas.microsoft.com/office/word/2010/wordprocessingGroup">
+                    <wpg:wgp>
+                      <wpg:cNvGrpSpPr/>
+                      <wpg:grpSpPr>
+                        <a:xfrm>
+                          <a:off x="0" y="0"/>
+                          <a:ext cx="6114877" cy="1986857"/>
+                          <a:chOff x="0" y="0"/>
+                          <a:chExt cx="6114877" cy="1986857"/>
+                        </a:xfrm>
+                      </wpg:grpSpPr>
+                      <pic:pic xmlns:pic="http://schemas.openxmlformats.org/drawingml/2006/picture">
+                        <pic:nvPicPr>
+                          <pic:cNvPr id="19" name="Immagine 19"/>
+                          <pic:cNvPicPr>
+                            <a:picLocks noChangeAspect="1"/>
+                          </pic:cNvPicPr>
+                        </pic:nvPicPr>
+                        <pic:blipFill>
+                          <a:blip r:embed="rId12">
+                            <a:extLst>
+                              <a:ext uri="{28A0092B-C50C-407E-A947-70E740481C1C}">
+                                <a14:useLocalDpi xmlns:a14="http://schemas.microsoft.com/office/drawing/2010/main" val="0"/>
+                              </a:ext>
+                            </a:extLst>
+                          </a:blip>
+                          <a:srcRect/>
+                          <a:stretch>
+                            <a:fillRect/>
+                          </a:stretch>
+                        </pic:blipFill>
+                        <pic:spPr bwMode="auto">
+                          <a:xfrm>
+                            <a:off x="0" y="0"/>
+                            <a:ext cx="2969895" cy="1979930"/>
+                          </a:xfrm>
+                          <a:prstGeom prst="rect">
+                            <a:avLst/>
+                          </a:prstGeom>
+                          <a:noFill/>
+                          <a:ln>
+                            <a:noFill/>
+                          </a:ln>
+                        </pic:spPr>
+                      </pic:pic>
+                      <pic:pic xmlns:pic="http://schemas.openxmlformats.org/drawingml/2006/picture">
+                        <pic:nvPicPr>
+                          <pic:cNvPr id="20" name="Immagine 20"/>
+                          <pic:cNvPicPr>
+                            <a:picLocks noChangeAspect="1"/>
+                          </pic:cNvPicPr>
+                        </pic:nvPicPr>
+                        <pic:blipFill>
+                          <a:blip r:embed="rId13">
+                            <a:extLst>
+                              <a:ext uri="{28A0092B-C50C-407E-A947-70E740481C1C}">
+                                <a14:useLocalDpi xmlns:a14="http://schemas.microsoft.com/office/drawing/2010/main" val="0"/>
+                              </a:ext>
+                            </a:extLst>
+                          </a:blip>
+                          <a:srcRect/>
+                          <a:stretch>
+                            <a:fillRect/>
+                          </a:stretch>
+                        </pic:blipFill>
+                        <pic:spPr bwMode="auto">
+                          <a:xfrm>
+                            <a:off x="3144982" y="6927"/>
+                            <a:ext cx="2969895" cy="1979930"/>
+                          </a:xfrm>
+                          <a:prstGeom prst="rect">
+                            <a:avLst/>
+                          </a:prstGeom>
+                          <a:noFill/>
+                          <a:ln>
+                            <a:noFill/>
+                          </a:ln>
+                        </pic:spPr>
+                      </pic:pic>
+                    </wpg:wgp>
+                  </a:graphicData>
+                </a:graphic>
+              </wp:anchor>
+            </w:drawing>
+          </mc:Choice>
+          <mc:Fallback>
+            <w:pict>
+              <v:group w14:anchorId="76412585" id="Gruppo 21" o:spid="_x0000_s1026" style="position:absolute;margin-left:3.8pt;margin-top:161.5pt;width:481.5pt;height:156.45pt;z-index:251665408" coordsize="61148,19868" o:gfxdata="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">
+                <v:shape id="Immagine 19" o:spid="_x0000_s1027" type="#_x0000_t75" style="position:absolute;width:29698;height:19799;visibility:visible;mso-wrap-style:square" o:gfxdata="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">
+                  <v:imagedata r:id="rId14" o:title=""/>
+                </v:shape>
+                <v:shape id="Immagine 20" o:spid="_x0000_s1028" type="#_x0000_t75" style="position:absolute;left:31449;top:69;width:29699;height:19799;visibility:visible;mso-wrap-style:square" o:gfxdata="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">
+                  <v:imagedata r:id="rId15" o:title=""/>
+                </v:shape>
+                <w10:wrap type="topAndBottom"/>
+              </v:group>
+            </w:pict>
+          </mc:Fallback>
+        </mc:AlternateContent>
+      </w:r>
+      <w:r>
+        <w:rPr>
+          <w:noProof/>
+        </w:rPr>
+        <mc:AlternateContent>
+          <mc:Choice Requires="wpg">
+            <w:drawing>
+              <wp:anchor distT="0" distB="0" distL="114300" distR="114300" simplePos="0" relativeHeight="251662336" behindDoc="0" locked="0" layoutInCell="1" allowOverlap="1" wp14:anchorId="0189B5A4" wp14:editId="22880DB1">
+                <wp:simplePos x="0" y="0"/>
+                <wp:positionH relativeFrom="column">
+                  <wp:posOffset>346</wp:posOffset>
+                </wp:positionH>
+                <wp:positionV relativeFrom="paragraph">
+                  <wp:posOffset>750</wp:posOffset>
+                </wp:positionV>
+                <wp:extent cx="6114877" cy="1979930"/>
+                <wp:effectExtent l="0" t="0" r="635" b="1270"/>
+                <wp:wrapTopAndBottom/>
+                <wp:docPr id="18" name="Gruppo 18"/>
+                <wp:cNvGraphicFramePr/>
+                <a:graphic xmlns:a="http://schemas.openxmlformats.org/drawingml/2006/main">
+                  <a:graphicData uri="http://schemas.microsoft.com/office/word/2010/wordprocessingGroup">
+                    <wpg:wgp>
+                      <wpg:cNvGrpSpPr/>
+                      <wpg:grpSpPr>
+                        <a:xfrm>
+                          <a:off x="0" y="0"/>
+                          <a:ext cx="6114877" cy="1979930"/>
+                          <a:chOff x="0" y="0"/>
+                          <a:chExt cx="6114877" cy="1979930"/>
+                        </a:xfrm>
+                      </wpg:grpSpPr>
+                      <pic:pic xmlns:pic="http://schemas.openxmlformats.org/drawingml/2006/picture">
+                        <pic:nvPicPr>
+                          <pic:cNvPr id="16" name="Immagine 16"/>
+                          <pic:cNvPicPr>
+                            <a:picLocks noChangeAspect="1"/>
+                          </pic:cNvPicPr>
+                        </pic:nvPicPr>
+                        <pic:blipFill>
+                          <a:blip r:embed="rId16">
+                            <a:extLst>
+                              <a:ext uri="{28A0092B-C50C-407E-A947-70E740481C1C}">
+                                <a14:useLocalDpi xmlns:a14="http://schemas.microsoft.com/office/drawing/2010/main" val="0"/>
+                              </a:ext>
+                            </a:extLst>
+                          </a:blip>
+                          <a:srcRect/>
+                          <a:stretch>
+                            <a:fillRect/>
+                          </a:stretch>
+                        </pic:blipFill>
+                        <pic:spPr bwMode="auto">
+                          <a:xfrm>
+                            <a:off x="0" y="0"/>
+                            <a:ext cx="2969895" cy="1979930"/>
+                          </a:xfrm>
+                          <a:prstGeom prst="rect">
+                            <a:avLst/>
+                          </a:prstGeom>
+                          <a:noFill/>
+                          <a:ln>
+                            <a:noFill/>
+                          </a:ln>
+                        </pic:spPr>
+                      </pic:pic>
+                      <pic:pic xmlns:pic="http://schemas.openxmlformats.org/drawingml/2006/picture">
+                        <pic:nvPicPr>
+                          <pic:cNvPr id="17" name="Immagine 17"/>
+                          <pic:cNvPicPr>
+                            <a:picLocks noChangeAspect="1"/>
+                          </pic:cNvPicPr>
+                        </pic:nvPicPr>
+                        <pic:blipFill>
+                          <a:blip r:embed="rId17">
+                            <a:extLst>
+                              <a:ext uri="{28A0092B-C50C-407E-A947-70E740481C1C}">
+                                <a14:useLocalDpi xmlns:a14="http://schemas.microsoft.com/office/drawing/2010/main" val="0"/>
+                              </a:ext>
+                            </a:extLst>
+                          </a:blip>
+                          <a:srcRect/>
+                          <a:stretch>
+                            <a:fillRect/>
+                          </a:stretch>
+                        </pic:blipFill>
+                        <pic:spPr bwMode="auto">
+                          <a:xfrm>
+                            <a:off x="3144982" y="0"/>
+                            <a:ext cx="2969895" cy="1979930"/>
+                          </a:xfrm>
+                          <a:prstGeom prst="rect">
+                            <a:avLst/>
+                          </a:prstGeom>
+                          <a:noFill/>
+                          <a:ln>
+                            <a:noFill/>
+                          </a:ln>
+                        </pic:spPr>
+                      </pic:pic>
+                    </wpg:wgp>
+                  </a:graphicData>
+                </a:graphic>
+              </wp:anchor>
+            </w:drawing>
+          </mc:Choice>
+          <mc:Fallback>
+            <w:pict>
+              <v:group w14:anchorId="081E0DD2" id="Gruppo 18" o:spid="_x0000_s1026" style="position:absolute;margin-left:.05pt;margin-top:.05pt;width:481.5pt;height:155.9pt;z-index:251662336" coordsize="61148,19799" o:gfxdata="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">
+                <v:shape id="Immagine 16" o:spid="_x0000_s1027" type="#_x0000_t75" style="position:absolute;width:29698;height:19799;visibility:visible;mso-wrap-style:square" o:gfxdata="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">
+                  <v:imagedata r:id="rId18" o:title=""/>
+                </v:shape>
+                <v:shape id="Immagine 17" o:spid="_x0000_s1028" type="#_x0000_t75" style="position:absolute;left:31449;width:29699;height:19799;visibility:visible;mso-wrap-style:square" o:gfxdata="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">
+                  <v:imagedata r:id="rId19" o:title=""/>
+                </v:shape>
+                <w10:wrap type="topAndBottom"/>
+              </v:group>
+            </w:pict>
+          </mc:Fallback>
+        </mc:AlternateContent>
+      </w:r>
+      <w:r>
+        <w:rPr>
+          <w:sz w:val="24"/>
+          <w:szCs w:val="24"/>
+        </w:rPr>
+        <w:t xml:space="preserve">The </w:t>
+      </w:r>
+      <w:r>
+        <w:rPr>
+          <w:sz w:val="24"/>
+          <w:szCs w:val="24"/>
+        </w:rPr>
+        <w:t xml:space="preserve">8 features result easy separable. </w:t>
+      </w:r>
+      <w:r>
+        <w:rPr>
+          <w:sz w:val="24"/>
+          <w:szCs w:val="24"/>
+        </w:rPr>
+        <w:t xml:space="preserve">The histograms shows that in the most of cases the features </w:t>
+      </w:r>
+      <w:r>
+        <w:rPr>
+          <w:sz w:val="24"/>
+          <w:szCs w:val="24"/>
+        </w:rPr>
+        <w:t>of the class 0 are concentrated around certain values</w:t>
+      </w:r>
+      <w:r>
+        <w:rPr>
+          <w:sz w:val="24"/>
+          <w:szCs w:val="24"/>
+        </w:rPr>
+        <w:t>. The shape of the histograms of features of class 0 is expected to be good for some classifiers we’ll implement (gaussian classifiers). On the other hand</w:t>
+      </w:r>
+      <w:r>
+        <w:rPr>
+          <w:sz w:val="24"/>
+          <w:szCs w:val="24"/>
+        </w:rPr>
+        <w:t xml:space="preserve"> the features of the class 1 results more spread</w:t>
+      </w:r>
+      <w:r>
+        <w:rPr>
+          <w:sz w:val="24"/>
+          <w:szCs w:val="24"/>
+        </w:rPr>
+        <w:t xml:space="preserve"> and irregular. </w:t>
+      </w:r>
+      <w:r>
+        <w:rPr>
+          <w:sz w:val="24"/>
+          <w:szCs w:val="24"/>
+        </w:rPr>
+        <w:t xml:space="preserve">So, it could worth to apply </w:t>
+      </w:r>
+      <w:r>
+        <w:rPr>
+          <w:b/>
+          <w:bCs/>
+          <w:sz w:val="24"/>
+          <w:szCs w:val="24"/>
+        </w:rPr>
+        <w:t>Gaussianization</w:t>
+      </w:r>
+      <w:r>
+        <w:rPr>
+          <w:sz w:val="24"/>
+          <w:szCs w:val="24"/>
+        </w:rPr>
+        <w:t xml:space="preserve"> to the features</w:t>
+      </w:r>
+      <w:r>
+        <w:rPr>
+          <w:sz w:val="24"/>
+          <w:szCs w:val="24"/>
+        </w:rPr>
+        <w:t>. This is a pre-processing technique which helps to deal with the fact that some distributions are not Gaussian like. Since one of the technique we will apply is the Gaussian classifier, we will apply Gaussianization pre-processing stage which transforms our features sample as if they behave more likely to belong to a Gaussian distribution</w:t>
+      </w:r>
+    </w:p>
+    <w:p>
+      <w:pPr>
+        <w:rPr>
+          <w:sz w:val="24"/>
+          <w:szCs w:val="24"/>
+        </w:rPr>
+      </w:pPr>
+    </w:p>
+    <w:p>
+      <w:pPr>
+        <w:rPr>
+          <w:sz w:val="24"/>
+          <w:szCs w:val="24"/>
+        </w:rPr>
+      </w:pPr>
+    </w:p>
+    <w:p>
+      <w:pPr>
+        <w:rPr>
+          <w:sz w:val="24"/>
+          <w:szCs w:val="24"/>
+        </w:rPr>
+      </w:pPr>
+    </w:p>
+    <w:p>
+      <w:pPr>
+        <w:rPr>
+          <w:sz w:val="24"/>
+          <w:szCs w:val="24"/>
+        </w:rPr>
+      </w:pPr>
+    </w:p>
+    <w:p>
+      <w:pPr>
+        <w:rPr>
+          <w:sz w:val="24"/>
+          <w:szCs w:val="24"/>
+        </w:rPr>
+      </w:pPr>
+    </w:p>
+    <w:p>
+      <w:pPr>
+        <w:rPr>
+          <w:sz w:val="24"/>
+          <w:szCs w:val="24"/>
+        </w:rPr>
+      </w:pPr>
+    </w:p>
+    <w:p>
+      <w:pPr>
+        <w:rPr>
+          <w:sz w:val="24"/>
+          <w:szCs w:val="24"/>
+        </w:rPr>
+      </w:pPr>
+    </w:p>
+    <w:p>
+      <w:pPr>
+        <w:rPr>
+          <w:sz w:val="24"/>
+          <w:szCs w:val="24"/>
+        </w:rPr>
+      </w:pPr>
+    </w:p>
+    <w:p>
+      <w:pPr>
+        <w:rPr>
+          <w:sz w:val="24"/>
+          <w:szCs w:val="24"/>
+        </w:rPr>
+      </w:pPr>
+    </w:p>
+    <w:p>
+      <w:pPr>
+        <w:rPr>
+          <w:sz w:val="24"/>
+          <w:szCs w:val="24"/>
+        </w:rPr>
+      </w:pPr>
+    </w:p>
+    <w:p>
+      <w:pPr>
+        <w:rPr>
+          <w:sz w:val="24"/>
+          <w:szCs w:val="24"/>
+        </w:rPr>
+      </w:pPr>
+    </w:p>
+    <w:p>
+      <w:pPr>
+        <w:rPr>
+          <w:sz w:val="24"/>
+          <w:szCs w:val="24"/>
+        </w:rPr>
+      </w:pPr>
+    </w:p>
+    <w:p>
+      <w:pPr>
+        <w:rPr>
           <w:sz w:val="24"/>
           <w:szCs w:val="24"/>
         </w:rPr>
@@ -370,14 +2149,59 @@
           <w:szCs w:val="24"/>
         </w:rPr>
       </w:pPr>
-      <w:r>
+    </w:p>
+    <w:p>
+      <w:pPr>
         <w:rPr>
           <w:i/>
           <w:iCs/>
           <w:sz w:val="24"/>
           <w:szCs w:val="24"/>
         </w:rPr>
-        <w:t>// Insert all the gaussian distributions here</w:t>
+      </w:pPr>
+      <w:r>
+        <w:rPr>
+          <w:i/>
+          <w:iCs/>
+          <w:sz w:val="24"/>
+          <w:szCs w:val="24"/>
+        </w:rPr>
+        <w:br w:type="page"/>
+      </w:r>
+    </w:p>
+    <w:p>
+      <w:pPr>
+        <w:pStyle w:val="Titolo1"/>
+      </w:pPr>
+      <w:bookmarkStart w:id="3" w:name="_Toc118383368"/>
+      <w:r>
+        <w:lastRenderedPageBreak/>
+        <w:t>References</w:t>
+      </w:r>
+      <w:bookmarkEnd w:id="3"/>
+    </w:p>
+    <w:p>
+      <w:r>
+        <w:t>[1]</w:t>
+      </w:r>
+      <w:r>
+        <w:t xml:space="preserve"> https://archive.ics.uci.edu/ml/datasets/HTRU2</w:t>
+      </w:r>
+    </w:p>
+    <w:p>
+      <w:r>
+        <w:t>[</w:t>
+      </w:r>
+      <w:r>
+        <w:t>2</w:t>
+      </w:r>
+      <w:r>
+        <w:t>] M. J. Keith et al., 'The High Time Resolution Universe Pulsar Survey - I. System Configuration and Initial Discoveries',2010, Monthly Notices of the Royal Astronomical Society, vol. 409, pp. 619-627. DOI: 10.1111/j.1365-2966.2010.17325.x</w:t>
+      </w:r>
+    </w:p>
+    <w:p>
+      <w:r>
+        <w:t>[3] R. J. Lyon, 'Why Are Pulsars Hard To Find?', PhD Thesis, University of Manchester, 2016.</w:t>
       </w:r>
     </w:p>
     <w:sectPr>
@@ -813,6 +2637,28 @@
       <w:szCs w:val="32"/>
     </w:rPr>
   </w:style>
+  <w:style w:type="paragraph" w:styleId="Titolo2">
+    <w:name w:val="heading 2"/>
+    <w:basedOn w:val="Normale"/>
+    <w:next w:val="Normale"/>
+    <w:link w:val="Titolo2Carattere"/>
+    <w:uiPriority w:val="9"/>
+    <w:unhideWhenUsed/>
+    <w:qFormat/>
+    <w:rsid w:val="00827901"/>
+    <w:pPr>
+      <w:keepNext/>
+      <w:keepLines/>
+      <w:spacing w:before="40" w:after="0"/>
+      <w:outlineLvl w:val="1"/>
+    </w:pPr>
+    <w:rPr>
+      <w:rFonts w:asciiTheme="majorHAnsi" w:eastAsiaTheme="majorEastAsia" w:hAnsiTheme="majorHAnsi" w:cstheme="majorBidi"/>
+      <w:color w:val="2F5496" w:themeColor="accent1" w:themeShade="BF"/>
+      <w:sz w:val="26"/>
+      <w:szCs w:val="26"/>
+    </w:rPr>
+  </w:style>
   <w:style w:type="character" w:default="1" w:styleId="Carpredefinitoparagrafo">
     <w:name w:val="Default Paragraph Font"/>
     <w:uiPriority w:val="1"/>
@@ -912,6 +2758,33 @@
     <w:rPr>
       <w:color w:val="808080"/>
     </w:rPr>
+  </w:style>
+  <w:style w:type="character" w:customStyle="1" w:styleId="Titolo2Carattere">
+    <w:name w:val="Titolo 2 Carattere"/>
+    <w:basedOn w:val="Carpredefinitoparagrafo"/>
+    <w:link w:val="Titolo2"/>
+    <w:uiPriority w:val="9"/>
+    <w:rsid w:val="00827901"/>
+    <w:rPr>
+      <w:rFonts w:asciiTheme="majorHAnsi" w:eastAsiaTheme="majorEastAsia" w:hAnsiTheme="majorHAnsi" w:cstheme="majorBidi"/>
+      <w:color w:val="2F5496" w:themeColor="accent1" w:themeShade="BF"/>
+      <w:sz w:val="26"/>
+      <w:szCs w:val="26"/>
+      <w:lang w:val="en-US"/>
+    </w:rPr>
+  </w:style>
+  <w:style w:type="paragraph" w:styleId="Sommario2">
+    <w:name w:val="toc 2"/>
+    <w:basedOn w:val="Normale"/>
+    <w:next w:val="Normale"/>
+    <w:autoRedefine/>
+    <w:uiPriority w:val="39"/>
+    <w:unhideWhenUsed/>
+    <w:rsid w:val="00827901"/>
+    <w:pPr>
+      <w:spacing w:after="100"/>
+      <w:ind w:left="220"/>
+    </w:pPr>
   </w:style>
 </w:styles>
 </file>

</xml_diff>

<commit_message>
update report with new histograms
</commit_message>
<xml_diff>
--- a/Report.docx
+++ b/Report.docx
@@ -1027,7 +1027,23 @@
           <w:sz w:val="24"/>
           <w:szCs w:val="24"/>
         </w:rPr>
-        <w:t>) of the eac features for the training dataset are:</w:t>
+        <w:t xml:space="preserve">) of the </w:t>
+      </w:r>
+      <w:proofErr w:type="spellStart"/>
+      <w:r>
+        <w:rPr>
+          <w:sz w:val="24"/>
+          <w:szCs w:val="24"/>
+        </w:rPr>
+        <w:t>eac</w:t>
+      </w:r>
+      <w:proofErr w:type="spellEnd"/>
+      <w:r>
+        <w:rPr>
+          <w:sz w:val="24"/>
+          <w:szCs w:val="24"/>
+        </w:rPr>
+        <w:t xml:space="preserve"> features for the training dataset are:</w:t>
       </w:r>
     </w:p>
     <w:p>
@@ -1061,15 +1077,7 @@
               <w:sz w:val="24"/>
               <w:szCs w:val="24"/>
             </w:rPr>
-            <m:t xml:space="preserve"> =[110.9,  46.5,  0.5,  1.8,  12.7,  26.2,  8.3,  105.4]</m:t>
-          </m:r>
-          <m:r>
-            <w:rPr>
-              <w:rFonts w:ascii="Cambria Math" w:hAnsi="Cambria Math" w:cstheme="minorHAnsi"/>
-              <w:sz w:val="24"/>
-              <w:szCs w:val="24"/>
-            </w:rPr>
-            <m:t xml:space="preserve"> </m:t>
+            <m:t xml:space="preserve"> =[110.9,  46.5,  0.5,  1.8,  12.7,  26.2,  8.3,  105.4] </m:t>
           </m:r>
         </m:oMath>
       </m:oMathPara>
@@ -1105,15 +1113,7 @@
               <w:sz w:val="24"/>
               <w:szCs w:val="24"/>
             </w:rPr>
-            <m:t xml:space="preserve"> =[25.8,  6.8,  1.1,  6.4,  29.6,  19.5,  4.5,  104.3] </m:t>
-          </m:r>
-          <m:r>
-            <w:rPr>
-              <w:rFonts w:ascii="Cambria Math" w:hAnsi="Cambria Math"/>
-              <w:sz w:val="24"/>
-              <w:szCs w:val="24"/>
-            </w:rPr>
-            <m:t xml:space="preserve"> </m:t>
+            <m:t xml:space="preserve"> =[25.8,  6.8,  1.1,  6.4,  29.6,  19.5,  4.5,  104.3]  </m:t>
           </m:r>
         </m:oMath>
       </m:oMathPara>
@@ -1385,7 +1385,6 @@
       <w:pPr>
         <w:spacing w:after="0"/>
         <w:rPr>
-          <w:rFonts w:eastAsiaTheme="minorEastAsia"/>
           <w:sz w:val="24"/>
           <w:szCs w:val="24"/>
         </w:rPr>
@@ -1397,18 +1396,18 @@
         <mc:AlternateContent>
           <mc:Choice Requires="wpg">
             <w:drawing>
-              <wp:anchor distT="0" distB="0" distL="114300" distR="114300" simplePos="0" relativeHeight="251659264" behindDoc="0" locked="0" layoutInCell="1" allowOverlap="1" wp14:anchorId="615F0A56" wp14:editId="61AC4FFB">
+              <wp:anchor distT="0" distB="0" distL="114300" distR="114300" simplePos="0" relativeHeight="251664384" behindDoc="0" locked="0" layoutInCell="1" allowOverlap="1" wp14:anchorId="408AC055" wp14:editId="3EE38FE2">
                 <wp:simplePos x="0" y="0"/>
                 <wp:positionH relativeFrom="column">
-                  <wp:posOffset>-145415</wp:posOffset>
+                  <wp:posOffset>0</wp:posOffset>
                 </wp:positionH>
                 <wp:positionV relativeFrom="paragraph">
-                  <wp:posOffset>2554605</wp:posOffset>
+                  <wp:posOffset>528320</wp:posOffset>
                 </wp:positionV>
-                <wp:extent cx="6315710" cy="2112645"/>
-                <wp:effectExtent l="0" t="0" r="8890" b="1905"/>
-                <wp:wrapTopAndBottom/>
-                <wp:docPr id="15" name="Gruppo 15"/>
+                <wp:extent cx="6119495" cy="1979930"/>
+                <wp:effectExtent l="0" t="0" r="0" b="1270"/>
+                <wp:wrapSquare wrapText="bothSides"/>
+                <wp:docPr id="49" name="Gruppo 49"/>
                 <wp:cNvGraphicFramePr/>
                 <a:graphic xmlns:a="http://schemas.openxmlformats.org/drawingml/2006/main">
                   <a:graphicData uri="http://schemas.microsoft.com/office/word/2010/wordprocessingGroup">
@@ -1417,20 +1416,20 @@
                       <wpg:grpSpPr>
                         <a:xfrm>
                           <a:off x="0" y="0"/>
-                          <a:ext cx="6315710" cy="2112645"/>
+                          <a:ext cx="6119495" cy="1979930"/>
                           <a:chOff x="0" y="0"/>
-                          <a:chExt cx="6114878" cy="1979930"/>
+                          <a:chExt cx="6119495" cy="1979930"/>
                         </a:xfrm>
                       </wpg:grpSpPr>
                       <pic:pic xmlns:pic="http://schemas.openxmlformats.org/drawingml/2006/picture">
                         <pic:nvPicPr>
-                          <pic:cNvPr id="14" name="Immagine 14"/>
+                          <pic:cNvPr id="3" name="Immagine 3"/>
                           <pic:cNvPicPr>
                             <a:picLocks noChangeAspect="1"/>
                           </pic:cNvPicPr>
                         </pic:nvPicPr>
                         <pic:blipFill>
-                          <a:blip r:embed="rId4">
+                          <a:blip r:embed="rId5">
                             <a:extLst>
                               <a:ext uri="{28A0092B-C50C-407E-A947-70E740481C1C}">
                                 <a14:useLocalDpi xmlns:a14="http://schemas.microsoft.com/office/drawing/2010/main" val="0"/>
@@ -1444,8 +1443,8 @@
                         </pic:blipFill>
                         <pic:spPr bwMode="auto">
                           <a:xfrm>
-                            <a:off x="3144982" y="0"/>
-                            <a:ext cx="2969896" cy="1979930"/>
+                            <a:off x="3149600" y="0"/>
+                            <a:ext cx="2969895" cy="1979930"/>
                           </a:xfrm>
                           <a:prstGeom prst="rect">
                             <a:avLst/>
@@ -1458,13 +1457,13 @@
                       </pic:pic>
                       <pic:pic xmlns:pic="http://schemas.openxmlformats.org/drawingml/2006/picture">
                         <pic:nvPicPr>
-                          <pic:cNvPr id="13" name="Immagine 13"/>
+                          <pic:cNvPr id="2" name="Immagine 2"/>
                           <pic:cNvPicPr>
                             <a:picLocks noChangeAspect="1"/>
                           </pic:cNvPicPr>
                         </pic:nvPicPr>
                         <pic:blipFill>
-                          <a:blip r:embed="rId5">
+                          <a:blip r:embed="rId6">
                             <a:extLst>
                               <a:ext uri="{28A0092B-C50C-407E-A947-70E740481C1C}">
                                 <a14:useLocalDpi xmlns:a14="http://schemas.microsoft.com/office/drawing/2010/main" val="0"/>
@@ -1493,18 +1492,12 @@
                     </wpg:wgp>
                   </a:graphicData>
                 </a:graphic>
-                <wp14:sizeRelH relativeFrom="margin">
-                  <wp14:pctWidth>0</wp14:pctWidth>
-                </wp14:sizeRelH>
-                <wp14:sizeRelV relativeFrom="margin">
-                  <wp14:pctHeight>0</wp14:pctHeight>
-                </wp14:sizeRelV>
               </wp:anchor>
             </w:drawing>
           </mc:Choice>
           <mc:Fallback>
             <w:pict>
-              <v:group w14:anchorId="7F7898BC" id="Gruppo 15" o:spid="_x0000_s1026" style="position:absolute;margin-left:-11.45pt;margin-top:201.15pt;width:497.3pt;height:166.35pt;z-index:251659264;mso-width-relative:margin;mso-height-relative:margin" coordsize="61148,19799" o:gfxdata="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">
+              <v:group w14:anchorId="339AEA6E" id="Gruppo 49" o:spid="_x0000_s1026" style="position:absolute;margin-left:0;margin-top:41.6pt;width:481.85pt;height:155.9pt;z-index:251664384" coordsize="61194,19799" o:gfxdata="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">
                 <v:shapetype id="_x0000_t75" coordsize="21600,21600" o:spt="75" o:preferrelative="t" path="m@4@5l@4@11@9@11@9@5xe" filled="f" stroked="f">
                   <v:stroke joinstyle="miter"/>
                   <v:formulas>
@@ -1524,13 +1517,13 @@
                   <v:path o:extrusionok="f" gradientshapeok="t" o:connecttype="rect"/>
                   <o:lock v:ext="edit" aspectratio="t"/>
                 </v:shapetype>
-                <v:shape id="Immagine 14" o:spid="_x0000_s1027" type="#_x0000_t75" style="position:absolute;left:31449;width:29699;height:19799;visibility:visible;mso-wrap-style:square" o:gfxdata="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">
-                  <v:imagedata r:id="rId6" o:title=""/>
-                </v:shape>
-                <v:shape id="Immagine 13" o:spid="_x0000_s1028" type="#_x0000_t75" style="position:absolute;width:29698;height:19799;visibility:visible;mso-wrap-style:square" o:gfxdata="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">
+                <v:shape id="Immagine 3" o:spid="_x0000_s1027" type="#_x0000_t75" style="position:absolute;left:31496;width:29698;height:19799;visibility:visible;mso-wrap-style:square" o:gfxdata="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">
                   <v:imagedata r:id="rId7" o:title=""/>
                 </v:shape>
-                <w10:wrap type="topAndBottom"/>
+                <v:shape id="Immagine 2" o:spid="_x0000_s1028" type="#_x0000_t75" style="position:absolute;width:29698;height:19799;visibility:visible;mso-wrap-style:square" o:gfxdata="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">
+                  <v:imagedata r:id="rId8" o:title=""/>
+                </v:shape>
+                <w10:wrap type="square"/>
               </v:group>
             </w:pict>
           </mc:Fallback>
@@ -1538,23 +1531,75 @@
       </w:r>
       <w:r>
         <w:rPr>
+          <w:sz w:val="24"/>
+          <w:szCs w:val="24"/>
+        </w:rPr>
+        <w:t>The first thing we can do is plotting the different features of different classes</w:t>
+      </w:r>
+      <w:r>
+        <w:rPr>
+          <w:sz w:val="24"/>
+          <w:szCs w:val="24"/>
+        </w:rPr>
+        <w:t xml:space="preserve"> for the entire </w:t>
+      </w:r>
+      <w:r>
+        <w:rPr>
+          <w:sz w:val="24"/>
+          <w:szCs w:val="24"/>
+        </w:rPr>
+        <w:t xml:space="preserve"> </w:t>
+      </w:r>
+      <w:r>
+        <w:rPr>
+          <w:sz w:val="24"/>
+          <w:szCs w:val="24"/>
+        </w:rPr>
+        <w:t>training set</w:t>
+      </w:r>
+      <w:r>
+        <w:rPr>
+          <w:sz w:val="24"/>
+          <w:szCs w:val="24"/>
+        </w:rPr>
+        <w:t>. Below are shown the histogram of the features</w:t>
+      </w:r>
+      <w:r>
+        <w:rPr>
+          <w:sz w:val="24"/>
+          <w:szCs w:val="24"/>
+        </w:rPr>
+        <w:t>:</w:t>
+      </w:r>
+    </w:p>
+    <w:p>
+      <w:pPr>
+        <w:spacing w:after="0"/>
+        <w:rPr>
+          <w:rFonts w:eastAsiaTheme="minorEastAsia"/>
+          <w:sz w:val="24"/>
+          <w:szCs w:val="24"/>
+        </w:rPr>
+      </w:pPr>
+      <w:r>
+        <w:rPr>
           <w:noProof/>
         </w:rPr>
         <mc:AlternateContent>
           <mc:Choice Requires="wpg">
             <w:drawing>
-              <wp:anchor distT="0" distB="0" distL="114300" distR="114300" simplePos="0" relativeHeight="251656192" behindDoc="0" locked="0" layoutInCell="1" allowOverlap="1" wp14:anchorId="7D4B50F8" wp14:editId="66EEC3BB">
+              <wp:anchor distT="0" distB="0" distL="114300" distR="114300" simplePos="0" relativeHeight="251668480" behindDoc="0" locked="0" layoutInCell="1" allowOverlap="1" wp14:anchorId="1AB6C15E" wp14:editId="7B0DA2AE">
                 <wp:simplePos x="0" y="0"/>
                 <wp:positionH relativeFrom="column">
-                  <wp:posOffset>-144780</wp:posOffset>
+                  <wp:posOffset>0</wp:posOffset>
                 </wp:positionH>
                 <wp:positionV relativeFrom="paragraph">
-                  <wp:posOffset>427817</wp:posOffset>
+                  <wp:posOffset>2317115</wp:posOffset>
                 </wp:positionV>
-                <wp:extent cx="6315767" cy="1979930"/>
-                <wp:effectExtent l="0" t="0" r="8890" b="1270"/>
-                <wp:wrapTopAndBottom/>
-                <wp:docPr id="12" name="Gruppo 12"/>
+                <wp:extent cx="6119495" cy="1979930"/>
+                <wp:effectExtent l="0" t="0" r="0" b="1270"/>
+                <wp:wrapSquare wrapText="bothSides"/>
+                <wp:docPr id="48" name="Gruppo 48"/>
                 <wp:cNvGraphicFramePr/>
                 <a:graphic xmlns:a="http://schemas.openxmlformats.org/drawingml/2006/main">
                   <a:graphicData uri="http://schemas.microsoft.com/office/word/2010/wordprocessingGroup">
@@ -1563,20 +1608,20 @@
                       <wpg:grpSpPr>
                         <a:xfrm>
                           <a:off x="0" y="0"/>
-                          <a:ext cx="6315767" cy="1979930"/>
+                          <a:ext cx="6119495" cy="1979930"/>
                           <a:chOff x="0" y="0"/>
-                          <a:chExt cx="6315767" cy="1979930"/>
+                          <a:chExt cx="6119495" cy="1979930"/>
                         </a:xfrm>
                       </wpg:grpSpPr>
                       <pic:pic xmlns:pic="http://schemas.openxmlformats.org/drawingml/2006/picture">
                         <pic:nvPicPr>
-                          <pic:cNvPr id="10" name="Immagine 10"/>
+                          <pic:cNvPr id="4" name="Immagine 4"/>
                           <pic:cNvPicPr>
                             <a:picLocks noChangeAspect="1"/>
                           </pic:cNvPicPr>
                         </pic:nvPicPr>
                         <pic:blipFill>
-                          <a:blip r:embed="rId8">
+                          <a:blip r:embed="rId9">
                             <a:extLst>
                               <a:ext uri="{28A0092B-C50C-407E-A947-70E740481C1C}">
                                 <a14:useLocalDpi xmlns:a14="http://schemas.microsoft.com/office/drawing/2010/main" val="0"/>
@@ -1604,13 +1649,13 @@
                       </pic:pic>
                       <pic:pic xmlns:pic="http://schemas.openxmlformats.org/drawingml/2006/picture">
                         <pic:nvPicPr>
-                          <pic:cNvPr id="11" name="Immagine 11"/>
+                          <pic:cNvPr id="5" name="Immagine 5"/>
                           <pic:cNvPicPr>
                             <a:picLocks noChangeAspect="1"/>
                           </pic:cNvPicPr>
                         </pic:nvPicPr>
                         <pic:blipFill>
-                          <a:blip r:embed="rId9">
+                          <a:blip r:embed="rId10">
                             <a:extLst>
                               <a:ext uri="{28A0092B-C50C-407E-A947-70E740481C1C}">
                                 <a14:useLocalDpi xmlns:a14="http://schemas.microsoft.com/office/drawing/2010/main" val="0"/>
@@ -1624,7 +1669,7 @@
                         </pic:blipFill>
                         <pic:spPr bwMode="auto">
                           <a:xfrm>
-                            <a:off x="3345872" y="0"/>
+                            <a:off x="3149600" y="0"/>
                             <a:ext cx="2969895" cy="1979930"/>
                           </a:xfrm>
                           <a:prstGeom prst="rect">
@@ -1644,75 +1689,38 @@
           </mc:Choice>
           <mc:Fallback>
             <w:pict>
-              <v:group w14:anchorId="24E05753" id="Gruppo 12" o:spid="_x0000_s1026" style="position:absolute;margin-left:-11.4pt;margin-top:33.7pt;width:497.3pt;height:155.9pt;z-index:251656192" coordsize="63157,19799" o:gfxdata="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">
-                <v:shape id="Immagine 10" o:spid="_x0000_s1027" type="#_x0000_t75" style="position:absolute;width:29698;height:19799;visibility:visible;mso-wrap-style:square" o:gfxdata="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">
-                  <v:imagedata r:id="rId10" o:title=""/>
-                </v:shape>
-                <v:shape id="Immagine 11" o:spid="_x0000_s1028" type="#_x0000_t75" style="position:absolute;left:33458;width:29699;height:19799;visibility:visible;mso-wrap-style:square" o:gfxdata="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">
+              <v:group w14:anchorId="27055A31" id="Gruppo 48" o:spid="_x0000_s1026" style="position:absolute;margin-left:0;margin-top:182.45pt;width:481.85pt;height:155.9pt;z-index:251668480" coordsize="61194,19799" o:gfxdata="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">
+                <v:shape id="Immagine 4" o:spid="_x0000_s1027" type="#_x0000_t75" style="position:absolute;width:29698;height:19799;visibility:visible;mso-wrap-style:square" o:gfxdata="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">
                   <v:imagedata r:id="rId11" o:title=""/>
                 </v:shape>
-                <w10:wrap type="topAndBottom"/>
+                <v:shape id="Immagine 5" o:spid="_x0000_s1028" type="#_x0000_t75" style="position:absolute;left:31496;width:29698;height:19799;visibility:visible;mso-wrap-style:square" o:gfxdata="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">
+                  <v:imagedata r:id="rId12" o:title=""/>
+                </v:shape>
+                <w10:wrap type="square"/>
               </v:group>
             </w:pict>
           </mc:Fallback>
         </mc:AlternateContent>
       </w:r>
-      <w:r>
-        <w:rPr>
-          <w:sz w:val="24"/>
-          <w:szCs w:val="24"/>
-        </w:rPr>
-        <w:t>The first thing we can do is plotting the different features of different classes</w:t>
-      </w:r>
-      <w:r>
-        <w:rPr>
-          <w:sz w:val="24"/>
-          <w:szCs w:val="24"/>
-        </w:rPr>
-        <w:t xml:space="preserve"> for the entire </w:t>
-      </w:r>
-      <w:r>
-        <w:rPr>
-          <w:sz w:val="24"/>
-          <w:szCs w:val="24"/>
-        </w:rPr>
-        <w:t xml:space="preserve"> </w:t>
-      </w:r>
-      <w:r>
-        <w:rPr>
-          <w:sz w:val="24"/>
-          <w:szCs w:val="24"/>
-        </w:rPr>
-        <w:t>training set</w:t>
-      </w:r>
-      <w:r>
-        <w:rPr>
-          <w:sz w:val="24"/>
-          <w:szCs w:val="24"/>
-        </w:rPr>
-        <w:t>. Below are shown the histogram of the features</w:t>
-      </w:r>
-    </w:p>
-    <w:p>
-      <w:pPr>
-        <w:rPr>
-          <w:sz w:val="24"/>
-          <w:szCs w:val="24"/>
-        </w:rPr>
-      </w:pPr>
-    </w:p>
-    <w:p>
-      <w:pPr>
-        <w:rPr>
-          <w:sz w:val="24"/>
-          <w:szCs w:val="24"/>
-          <w:u w:val="single"/>
-        </w:rPr>
-      </w:pPr>
-      <w:r>
-        <w:rPr>
-          <w:i/>
-          <w:iCs/>
+    </w:p>
+    <w:p>
+      <w:pPr>
+        <w:rPr>
+          <w:sz w:val="24"/>
+          <w:szCs w:val="24"/>
+        </w:rPr>
+      </w:pPr>
+    </w:p>
+    <w:p>
+      <w:pPr>
+        <w:keepNext/>
+        <w:tabs>
+          <w:tab w:val="left" w:pos="2835"/>
+        </w:tabs>
+        <w:jc w:val="center"/>
+      </w:pPr>
+      <w:r>
+        <w:rPr>
           <w:noProof/>
           <w:sz w:val="24"/>
           <w:szCs w:val="24"/>
@@ -1721,18 +1729,18 @@
         <mc:AlternateContent>
           <mc:Choice Requires="wpg">
             <w:drawing>
-              <wp:anchor distT="0" distB="0" distL="114300" distR="114300" simplePos="0" relativeHeight="251665408" behindDoc="0" locked="0" layoutInCell="1" allowOverlap="1" wp14:anchorId="3B477F7A" wp14:editId="58F04C0A">
+              <wp:anchor distT="0" distB="0" distL="114300" distR="114300" simplePos="0" relativeHeight="251666432" behindDoc="0" locked="0" layoutInCell="1" allowOverlap="1" wp14:anchorId="67D6EB00" wp14:editId="3B13A0D3">
                 <wp:simplePos x="0" y="0"/>
                 <wp:positionH relativeFrom="column">
-                  <wp:posOffset>48491</wp:posOffset>
+                  <wp:posOffset>19050</wp:posOffset>
                 </wp:positionH>
                 <wp:positionV relativeFrom="paragraph">
-                  <wp:posOffset>2051050</wp:posOffset>
+                  <wp:posOffset>2254250</wp:posOffset>
                 </wp:positionV>
-                <wp:extent cx="6114877" cy="1986857"/>
-                <wp:effectExtent l="0" t="0" r="635" b="0"/>
-                <wp:wrapTopAndBottom/>
-                <wp:docPr id="21" name="Gruppo 21"/>
+                <wp:extent cx="6119495" cy="1979930"/>
+                <wp:effectExtent l="0" t="0" r="0" b="1270"/>
+                <wp:wrapSquare wrapText="bothSides"/>
+                <wp:docPr id="51" name="Gruppo 51"/>
                 <wp:cNvGraphicFramePr/>
                 <a:graphic xmlns:a="http://schemas.openxmlformats.org/drawingml/2006/main">
                   <a:graphicData uri="http://schemas.microsoft.com/office/word/2010/wordprocessingGroup">
@@ -1741,20 +1749,20 @@
                       <wpg:grpSpPr>
                         <a:xfrm>
                           <a:off x="0" y="0"/>
-                          <a:ext cx="6114877" cy="1986857"/>
+                          <a:ext cx="6119495" cy="1979930"/>
                           <a:chOff x="0" y="0"/>
-                          <a:chExt cx="6114877" cy="1986857"/>
+                          <a:chExt cx="6119495" cy="1979930"/>
                         </a:xfrm>
                       </wpg:grpSpPr>
                       <pic:pic xmlns:pic="http://schemas.openxmlformats.org/drawingml/2006/picture">
                         <pic:nvPicPr>
-                          <pic:cNvPr id="19" name="Immagine 19"/>
+                          <pic:cNvPr id="8" name="Immagine 8"/>
                           <pic:cNvPicPr>
                             <a:picLocks noChangeAspect="1"/>
                           </pic:cNvPicPr>
                         </pic:nvPicPr>
                         <pic:blipFill>
-                          <a:blip r:embed="rId12">
+                          <a:blip r:embed="rId13">
                             <a:extLst>
                               <a:ext uri="{28A0092B-C50C-407E-A947-70E740481C1C}">
                                 <a14:useLocalDpi xmlns:a14="http://schemas.microsoft.com/office/drawing/2010/main" val="0"/>
@@ -1782,13 +1790,13 @@
                       </pic:pic>
                       <pic:pic xmlns:pic="http://schemas.openxmlformats.org/drawingml/2006/picture">
                         <pic:nvPicPr>
-                          <pic:cNvPr id="20" name="Immagine 20"/>
+                          <pic:cNvPr id="1" name="Immagine 1"/>
                           <pic:cNvPicPr>
                             <a:picLocks noChangeAspect="1"/>
                           </pic:cNvPicPr>
                         </pic:nvPicPr>
                         <pic:blipFill>
-                          <a:blip r:embed="rId13">
+                          <a:blip r:embed="rId14">
                             <a:extLst>
                               <a:ext uri="{28A0092B-C50C-407E-A947-70E740481C1C}">
                                 <a14:useLocalDpi xmlns:a14="http://schemas.microsoft.com/office/drawing/2010/main" val="0"/>
@@ -1802,7 +1810,7 @@
                         </pic:blipFill>
                         <pic:spPr bwMode="auto">
                           <a:xfrm>
-                            <a:off x="3144982" y="6927"/>
+                            <a:off x="3149600" y="0"/>
                             <a:ext cx="2969895" cy="1979930"/>
                           </a:xfrm>
                           <a:prstGeom prst="rect">
@@ -1822,14 +1830,14 @@
           </mc:Choice>
           <mc:Fallback>
             <w:pict>
-              <v:group w14:anchorId="76412585" id="Gruppo 21" o:spid="_x0000_s1026" style="position:absolute;margin-left:3.8pt;margin-top:161.5pt;width:481.5pt;height:156.45pt;z-index:251665408" coordsize="61148,19868" o:gfxdata="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">
-                <v:shape id="Immagine 19" o:spid="_x0000_s1027" type="#_x0000_t75" style="position:absolute;width:29698;height:19799;visibility:visible;mso-wrap-style:square" o:gfxdata="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">
-                  <v:imagedata r:id="rId14" o:title=""/>
-                </v:shape>
-                <v:shape id="Immagine 20" o:spid="_x0000_s1028" type="#_x0000_t75" style="position:absolute;left:31449;top:69;width:29699;height:19799;visibility:visible;mso-wrap-style:square" o:gfxdata="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">
+              <v:group w14:anchorId="6C7B6681" id="Gruppo 51" o:spid="_x0000_s1026" style="position:absolute;margin-left:1.5pt;margin-top:177.5pt;width:481.85pt;height:155.9pt;z-index:251666432" coordsize="61194,19799" o:gfxdata="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">
+                <v:shape id="Immagine 8" o:spid="_x0000_s1027" type="#_x0000_t75" style="position:absolute;width:29698;height:19799;visibility:visible;mso-wrap-style:square" o:gfxdata="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">
                   <v:imagedata r:id="rId15" o:title=""/>
                 </v:shape>
-                <w10:wrap type="topAndBottom"/>
+                <v:shape id="Immagine 1" o:spid="_x0000_s1028" type="#_x0000_t75" style="position:absolute;left:31496;width:29698;height:19799;visibility:visible;mso-wrap-style:square" o:gfxdata="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">
+                  <v:imagedata r:id="rId16" o:title=""/>
+                </v:shape>
+                <w10:wrap type="square"/>
               </v:group>
             </w:pict>
           </mc:Fallback>
@@ -1838,22 +1846,24 @@
       <w:r>
         <w:rPr>
           <w:noProof/>
+          <w:sz w:val="24"/>
+          <w:szCs w:val="24"/>
         </w:rPr>
         <mc:AlternateContent>
           <mc:Choice Requires="wpg">
             <w:drawing>
-              <wp:anchor distT="0" distB="0" distL="114300" distR="114300" simplePos="0" relativeHeight="251662336" behindDoc="0" locked="0" layoutInCell="1" allowOverlap="1" wp14:anchorId="0189B5A4" wp14:editId="22880DB1">
+              <wp:anchor distT="0" distB="0" distL="114300" distR="114300" simplePos="0" relativeHeight="251662336" behindDoc="0" locked="0" layoutInCell="1" allowOverlap="1" wp14:anchorId="480E402A" wp14:editId="260C3F42">
                 <wp:simplePos x="0" y="0"/>
                 <wp:positionH relativeFrom="column">
-                  <wp:posOffset>346</wp:posOffset>
+                  <wp:posOffset>16510</wp:posOffset>
                 </wp:positionH>
                 <wp:positionV relativeFrom="paragraph">
-                  <wp:posOffset>750</wp:posOffset>
+                  <wp:posOffset>0</wp:posOffset>
                 </wp:positionV>
-                <wp:extent cx="6114877" cy="1979930"/>
-                <wp:effectExtent l="0" t="0" r="635" b="1270"/>
-                <wp:wrapTopAndBottom/>
-                <wp:docPr id="18" name="Gruppo 18"/>
+                <wp:extent cx="6119495" cy="1979930"/>
+                <wp:effectExtent l="0" t="0" r="0" b="1270"/>
+                <wp:wrapSquare wrapText="bothSides"/>
+                <wp:docPr id="50" name="Gruppo 50"/>
                 <wp:cNvGraphicFramePr/>
                 <a:graphic xmlns:a="http://schemas.openxmlformats.org/drawingml/2006/main">
                   <a:graphicData uri="http://schemas.microsoft.com/office/word/2010/wordprocessingGroup">
@@ -1862,20 +1872,54 @@
                       <wpg:grpSpPr>
                         <a:xfrm>
                           <a:off x="0" y="0"/>
-                          <a:ext cx="6114877" cy="1979930"/>
+                          <a:ext cx="6119495" cy="1979930"/>
                           <a:chOff x="0" y="0"/>
-                          <a:chExt cx="6114877" cy="1979930"/>
+                          <a:chExt cx="6119495" cy="1979930"/>
                         </a:xfrm>
                       </wpg:grpSpPr>
                       <pic:pic xmlns:pic="http://schemas.openxmlformats.org/drawingml/2006/picture">
                         <pic:nvPicPr>
-                          <pic:cNvPr id="16" name="Immagine 16"/>
+                          <pic:cNvPr id="7" name="Immagine 7"/>
                           <pic:cNvPicPr>
                             <a:picLocks noChangeAspect="1"/>
                           </pic:cNvPicPr>
                         </pic:nvPicPr>
                         <pic:blipFill>
-                          <a:blip r:embed="rId16">
+                          <a:blip r:embed="rId17">
+                            <a:extLst>
+                              <a:ext uri="{28A0092B-C50C-407E-A947-70E740481C1C}">
+                                <a14:useLocalDpi xmlns:a14="http://schemas.microsoft.com/office/drawing/2010/main" val="0"/>
+                              </a:ext>
+                            </a:extLst>
+                          </a:blip>
+                          <a:srcRect/>
+                          <a:stretch>
+                            <a:fillRect/>
+                          </a:stretch>
+                        </pic:blipFill>
+                        <pic:spPr bwMode="auto">
+                          <a:xfrm>
+                            <a:off x="3149600" y="0"/>
+                            <a:ext cx="2969895" cy="1979930"/>
+                          </a:xfrm>
+                          <a:prstGeom prst="rect">
+                            <a:avLst/>
+                          </a:prstGeom>
+                          <a:noFill/>
+                          <a:ln>
+                            <a:noFill/>
+                          </a:ln>
+                        </pic:spPr>
+                      </pic:pic>
+                      <pic:pic xmlns:pic="http://schemas.openxmlformats.org/drawingml/2006/picture">
+                        <pic:nvPicPr>
+                          <pic:cNvPr id="6" name="Immagine 6"/>
+                          <pic:cNvPicPr>
+                            <a:picLocks noChangeAspect="1"/>
+                          </pic:cNvPicPr>
+                        </pic:nvPicPr>
+                        <pic:blipFill>
+                          <a:blip r:embed="rId18">
                             <a:extLst>
                               <a:ext uri="{28A0092B-C50C-407E-A947-70E740481C1C}">
                                 <a14:useLocalDpi xmlns:a14="http://schemas.microsoft.com/office/drawing/2010/main" val="0"/>
@@ -1901,15 +1945,781 @@
                           </a:ln>
                         </pic:spPr>
                       </pic:pic>
+                    </wpg:wgp>
+                  </a:graphicData>
+                </a:graphic>
+              </wp:anchor>
+            </w:drawing>
+          </mc:Choice>
+          <mc:Fallback>
+            <w:pict>
+              <v:group w14:anchorId="7906B5C3" id="Gruppo 50" o:spid="_x0000_s1026" style="position:absolute;margin-left:1.3pt;margin-top:0;width:481.85pt;height:155.9pt;z-index:251662336" coordsize="61194,19799" o:gfxdata="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">
+                <v:shape id="Immagine 7" o:spid="_x0000_s1027" type="#_x0000_t75" style="position:absolute;left:31496;width:29698;height:19799;visibility:visible;mso-wrap-style:square" o:gfxdata="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">
+                  <v:imagedata r:id="rId19" o:title=""/>
+                </v:shape>
+                <v:shape id="Immagine 6" o:spid="_x0000_s1028" type="#_x0000_t75" style="position:absolute;width:29698;height:19799;visibility:visible;mso-wrap-style:square" o:gfxdata="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">
+                  <v:imagedata r:id="rId20" o:title=""/>
+                </v:shape>
+                <w10:wrap type="square"/>
+              </v:group>
+            </w:pict>
+          </mc:Fallback>
+        </mc:AlternateContent>
+      </w:r>
+    </w:p>
+    <w:p>
+      <w:pPr>
+        <w:keepNext/>
+        <w:jc w:val="center"/>
+      </w:pPr>
+    </w:p>
+    <w:p>
+      <w:pPr>
+        <w:keepNext/>
+        <w:jc w:val="center"/>
+        <w:rPr>
+          <w:noProof/>
+        </w:rPr>
+      </w:pPr>
+      <w:r>
+        <w:rPr>
+          <w:noProof/>
+        </w:rPr>
+        <mc:AlternateContent>
+          <mc:Choice Requires="wpg">
+            <w:drawing>
+              <wp:anchor distT="0" distB="0" distL="114300" distR="114300" simplePos="0" relativeHeight="251672576" behindDoc="0" locked="0" layoutInCell="1" allowOverlap="1" wp14:anchorId="3A3EA92D" wp14:editId="5526D9DB">
+                <wp:simplePos x="0" y="0"/>
+                <wp:positionH relativeFrom="column">
+                  <wp:posOffset>251460</wp:posOffset>
+                </wp:positionH>
+                <wp:positionV relativeFrom="paragraph">
+                  <wp:posOffset>122555</wp:posOffset>
+                </wp:positionV>
+                <wp:extent cx="5701665" cy="1619250"/>
+                <wp:effectExtent l="0" t="0" r="0" b="0"/>
+                <wp:wrapSquare wrapText="bothSides"/>
+                <wp:docPr id="52" name="Gruppo 52"/>
+                <wp:cNvGraphicFramePr/>
+                <a:graphic xmlns:a="http://schemas.openxmlformats.org/drawingml/2006/main">
+                  <a:graphicData uri="http://schemas.microsoft.com/office/word/2010/wordprocessingGroup">
+                    <wpg:wgp>
+                      <wpg:cNvGrpSpPr/>
+                      <wpg:grpSpPr>
+                        <a:xfrm>
+                          <a:off x="0" y="0"/>
+                          <a:ext cx="5701665" cy="1619250"/>
+                          <a:chOff x="0" y="0"/>
+                          <a:chExt cx="5701665" cy="1619250"/>
+                        </a:xfrm>
+                      </wpg:grpSpPr>
                       <pic:pic xmlns:pic="http://schemas.openxmlformats.org/drawingml/2006/picture">
                         <pic:nvPicPr>
-                          <pic:cNvPr id="17" name="Immagine 17"/>
+                          <pic:cNvPr id="23" name="Immagine 23"/>
+                          <pic:cNvPicPr>
+                            <a:picLocks noChangeAspect="1"/>
+                          </pic:cNvPicPr>
+                        </pic:nvPicPr>
+                        <pic:blipFill rotWithShape="1">
+                          <a:blip r:embed="rId21">
+                            <a:extLst>
+                              <a:ext uri="{28A0092B-C50C-407E-A947-70E740481C1C}">
+                                <a14:useLocalDpi xmlns:a14="http://schemas.microsoft.com/office/drawing/2010/main" val="0"/>
+                              </a:ext>
+                            </a:extLst>
+                          </a:blip>
+                          <a:srcRect l="17250" r="16100"/>
+                          <a:stretch/>
+                        </pic:blipFill>
+                        <pic:spPr bwMode="auto">
+                          <a:xfrm>
+                            <a:off x="0" y="0"/>
+                            <a:ext cx="1619250" cy="1619250"/>
+                          </a:xfrm>
+                          <a:prstGeom prst="rect">
+                            <a:avLst/>
+                          </a:prstGeom>
+                          <a:noFill/>
+                          <a:ln>
+                            <a:noFill/>
+                          </a:ln>
+                          <a:extLst>
+                            <a:ext uri="{53640926-AAD7-44D8-BBD7-CCE9431645EC}">
+                              <a14:shadowObscured xmlns:a14="http://schemas.microsoft.com/office/drawing/2010/main"/>
+                            </a:ext>
+                          </a:extLst>
+                        </pic:spPr>
+                      </pic:pic>
+                      <pic:pic xmlns:pic="http://schemas.openxmlformats.org/drawingml/2006/picture">
+                        <pic:nvPicPr>
+                          <pic:cNvPr id="9" name="Immagine 9"/>
+                          <pic:cNvPicPr>
+                            <a:picLocks noChangeAspect="1"/>
+                          </pic:cNvPicPr>
+                        </pic:nvPicPr>
+                        <pic:blipFill rotWithShape="1">
+                          <a:blip r:embed="rId22">
+                            <a:extLst>
+                              <a:ext uri="{28A0092B-C50C-407E-A947-70E740481C1C}">
+                                <a14:useLocalDpi xmlns:a14="http://schemas.microsoft.com/office/drawing/2010/main" val="0"/>
+                              </a:ext>
+                            </a:extLst>
+                          </a:blip>
+                          <a:srcRect l="15944" r="15578"/>
+                          <a:stretch/>
+                        </pic:blipFill>
+                        <pic:spPr bwMode="auto">
+                          <a:xfrm>
+                            <a:off x="2082800" y="0"/>
+                            <a:ext cx="1663700" cy="1619250"/>
+                          </a:xfrm>
+                          <a:prstGeom prst="rect">
+                            <a:avLst/>
+                          </a:prstGeom>
+                          <a:noFill/>
+                          <a:ln>
+                            <a:noFill/>
+                          </a:ln>
+                          <a:extLst>
+                            <a:ext uri="{53640926-AAD7-44D8-BBD7-CCE9431645EC}">
+                              <a14:shadowObscured xmlns:a14="http://schemas.microsoft.com/office/drawing/2010/main"/>
+                            </a:ext>
+                          </a:extLst>
+                        </pic:spPr>
+                      </pic:pic>
+                      <pic:pic xmlns:pic="http://schemas.openxmlformats.org/drawingml/2006/picture">
+                        <pic:nvPicPr>
+                          <pic:cNvPr id="22" name="Immagine 22" descr="Immagine che contiene piazza&#10;&#10;Descrizione generata automaticamente"/>
+                          <pic:cNvPicPr>
+                            <a:picLocks noChangeAspect="1"/>
+                          </pic:cNvPicPr>
+                        </pic:nvPicPr>
+                        <pic:blipFill rotWithShape="1">
+                          <a:blip r:embed="rId23">
+                            <a:extLst>
+                              <a:ext uri="{28A0092B-C50C-407E-A947-70E740481C1C}">
+                                <a14:useLocalDpi xmlns:a14="http://schemas.microsoft.com/office/drawing/2010/main" val="0"/>
+                              </a:ext>
+                            </a:extLst>
+                          </a:blip>
+                          <a:srcRect l="18823" r="17668"/>
+                          <a:stretch/>
+                        </pic:blipFill>
+                        <pic:spPr bwMode="auto">
+                          <a:xfrm>
+                            <a:off x="4159250" y="0"/>
+                            <a:ext cx="1542415" cy="1619250"/>
+                          </a:xfrm>
+                          <a:prstGeom prst="rect">
+                            <a:avLst/>
+                          </a:prstGeom>
+                          <a:noFill/>
+                          <a:ln>
+                            <a:noFill/>
+                          </a:ln>
+                          <a:extLst>
+                            <a:ext uri="{53640926-AAD7-44D8-BBD7-CCE9431645EC}">
+                              <a14:shadowObscured xmlns:a14="http://schemas.microsoft.com/office/drawing/2010/main"/>
+                            </a:ext>
+                          </a:extLst>
+                        </pic:spPr>
+                      </pic:pic>
+                    </wpg:wgp>
+                  </a:graphicData>
+                </a:graphic>
+              </wp:anchor>
+            </w:drawing>
+          </mc:Choice>
+          <mc:Fallback>
+            <w:pict>
+              <v:group w14:anchorId="4261001A" id="Gruppo 52" o:spid="_x0000_s1026" style="position:absolute;margin-left:19.8pt;margin-top:9.65pt;width:448.95pt;height:127.5pt;z-index:251672576" coordsize="57016,16192" o:gfxdata="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">
+                <v:shape id="Immagine 23" o:spid="_x0000_s1027" type="#_x0000_t75" style="position:absolute;width:16192;height:16192;visibility:visible;mso-wrap-style:square" o:gfxdata="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">
+                  <v:imagedata r:id="rId24" o:title="" cropleft="11305f" cropright="10551f"/>
+                </v:shape>
+                <v:shape id="Immagine 9" o:spid="_x0000_s1028" type="#_x0000_t75" style="position:absolute;left:20828;width:16637;height:16192;visibility:visible;mso-wrap-style:square" o:gfxdata="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">
+                  <v:imagedata r:id="rId25" o:title="" cropleft="10449f" cropright="10209f"/>
+                </v:shape>
+                <v:shape id="Immagine 22" o:spid="_x0000_s1029" type="#_x0000_t75" alt="Immagine che contiene piazza&#10;&#10;Descrizione generata automaticamente" style="position:absolute;left:41592;width:15424;height:16192;visibility:visible;mso-wrap-style:square" o:gfxdata="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">
+                  <v:imagedata r:id="rId26" o:title="Immagine che contiene piazza&#10;&#10;Descrizione generata automaticamente" cropleft="12336f" cropright="11579f"/>
+                </v:shape>
+                <w10:wrap type="square"/>
+              </v:group>
+            </w:pict>
+          </mc:Fallback>
+        </mc:AlternateContent>
+      </w:r>
+    </w:p>
+    <w:p>
+      <w:pPr>
+        <w:keepNext/>
+        <w:jc w:val="center"/>
+      </w:pPr>
+    </w:p>
+    <w:p>
+      <w:pPr>
+        <w:keepNext/>
+        <w:jc w:val="center"/>
+      </w:pPr>
+    </w:p>
+    <w:p>
+      <w:pPr>
+        <w:keepNext/>
+        <w:jc w:val="center"/>
+      </w:pPr>
+    </w:p>
+    <w:p>
+      <w:pPr>
+        <w:keepNext/>
+        <w:jc w:val="center"/>
+      </w:pPr>
+    </w:p>
+    <w:p>
+      <w:pPr>
+        <w:keepNext/>
+        <w:jc w:val="center"/>
+      </w:pPr>
+    </w:p>
+    <w:p>
+      <w:pPr>
+        <w:keepNext/>
+        <w:jc w:val="center"/>
+      </w:pPr>
+    </w:p>
+    <w:p>
+      <w:pPr>
+        <w:keepNext/>
+        <w:jc w:val="center"/>
+      </w:pPr>
+    </w:p>
+    <w:p>
+      <w:pPr>
+        <w:keepNext/>
+        <w:jc w:val="center"/>
+      </w:pPr>
+    </w:p>
+    <w:p>
+      <w:pPr>
+        <w:keepNext/>
+        <w:jc w:val="center"/>
+      </w:pPr>
+    </w:p>
+    <w:p>
+      <w:pPr>
+        <w:keepNext/>
+        <w:jc w:val="center"/>
+      </w:pPr>
+    </w:p>
+    <w:p>
+      <w:pPr>
+        <w:keepNext/>
+        <w:jc w:val="center"/>
+      </w:pPr>
+    </w:p>
+    <w:p>
+      <w:pPr>
+        <w:keepNext/>
+        <w:jc w:val="center"/>
+      </w:pPr>
+    </w:p>
+    <w:p>
+      <w:pPr>
+        <w:keepNext/>
+        <w:jc w:val="center"/>
+      </w:pPr>
+    </w:p>
+    <w:p>
+      <w:pPr>
+        <w:keepNext/>
+        <w:jc w:val="center"/>
+        <w:rPr>
+          <w:noProof/>
+        </w:rPr>
+      </w:pPr>
+    </w:p>
+    <w:p>
+      <w:pPr>
+        <w:keepNext/>
+        <w:jc w:val="center"/>
+      </w:pPr>
+    </w:p>
+    <w:p>
+      <w:pPr>
+        <w:pStyle w:val="Didascalia"/>
+        <w:jc w:val="center"/>
+        <w:rPr>
+          <w:sz w:val="24"/>
+          <w:szCs w:val="24"/>
+        </w:rPr>
+      </w:pPr>
+      <w:r>
+        <w:t xml:space="preserve">Correlation map of features of samples from </w:t>
+      </w:r>
+      <w:r>
+        <w:t>the entire dataset</w:t>
+      </w:r>
+    </w:p>
+    <w:p>
+      <w:pPr>
+        <w:spacing w:after="0"/>
+        <w:rPr>
+          <w:sz w:val="24"/>
+          <w:szCs w:val="24"/>
+        </w:rPr>
+      </w:pPr>
+      <w:r>
+        <w:rPr>
+          <w:sz w:val="24"/>
+          <w:szCs w:val="24"/>
+        </w:rPr>
+        <w:t xml:space="preserve">The </w:t>
+      </w:r>
+      <w:r>
+        <w:rPr>
+          <w:sz w:val="24"/>
+          <w:szCs w:val="24"/>
+        </w:rPr>
+        <w:t xml:space="preserve">8 features result easy separable. </w:t>
+      </w:r>
+      <w:r>
+        <w:rPr>
+          <w:sz w:val="24"/>
+          <w:szCs w:val="24"/>
+        </w:rPr>
+        <w:t xml:space="preserve">The histograms shows that in the most of cases the features </w:t>
+      </w:r>
+      <w:r>
+        <w:rPr>
+          <w:sz w:val="24"/>
+          <w:szCs w:val="24"/>
+        </w:rPr>
+        <w:t>of the class 0 are concentrated around certain values</w:t>
+      </w:r>
+      <w:r>
+        <w:rPr>
+          <w:sz w:val="24"/>
+          <w:szCs w:val="24"/>
+        </w:rPr>
+        <w:t>. The shape of the histograms of features of class 0 is expected to be good for some classifiers we’ll implement (gaussian classifiers). On the other hand</w:t>
+      </w:r>
+      <w:r>
+        <w:rPr>
+          <w:sz w:val="24"/>
+          <w:szCs w:val="24"/>
+        </w:rPr>
+        <w:t xml:space="preserve"> the features of the class 1 results more spread</w:t>
+      </w:r>
+      <w:r>
+        <w:rPr>
+          <w:sz w:val="24"/>
+          <w:szCs w:val="24"/>
+        </w:rPr>
+        <w:t xml:space="preserve"> and irregular. </w:t>
+      </w:r>
+      <w:r>
+        <w:rPr>
+          <w:sz w:val="24"/>
+          <w:szCs w:val="24"/>
+        </w:rPr>
+        <w:t>So, it could</w:t>
+      </w:r>
+      <w:r>
+        <w:rPr>
+          <w:sz w:val="24"/>
+          <w:szCs w:val="24"/>
+        </w:rPr>
+        <w:t xml:space="preserve"> be</w:t>
+      </w:r>
+      <w:r>
+        <w:rPr>
+          <w:sz w:val="24"/>
+          <w:szCs w:val="24"/>
+        </w:rPr>
+        <w:t xml:space="preserve"> worth to apply </w:t>
+      </w:r>
+      <w:proofErr w:type="spellStart"/>
+      <w:r>
+        <w:rPr>
+          <w:b/>
+          <w:bCs/>
+          <w:sz w:val="24"/>
+          <w:szCs w:val="24"/>
+        </w:rPr>
+        <w:t>Gaussianization</w:t>
+      </w:r>
+      <w:proofErr w:type="spellEnd"/>
+      <w:r>
+        <w:rPr>
+          <w:sz w:val="24"/>
+          <w:szCs w:val="24"/>
+        </w:rPr>
+        <w:t xml:space="preserve"> to the features</w:t>
+      </w:r>
+      <w:r>
+        <w:rPr>
+          <w:sz w:val="24"/>
+          <w:szCs w:val="24"/>
+        </w:rPr>
+        <w:t xml:space="preserve">. This is a pre-processing technique which helps to deal with the fact that some distributions are not Gaussian like. Since one of the technique we will apply is the Gaussian classifier, we will apply </w:t>
+      </w:r>
+      <w:proofErr w:type="spellStart"/>
+      <w:r>
+        <w:rPr>
+          <w:sz w:val="24"/>
+          <w:szCs w:val="24"/>
+        </w:rPr>
+        <w:t>Gaussianization</w:t>
+      </w:r>
+      <w:proofErr w:type="spellEnd"/>
+      <w:r>
+        <w:rPr>
+          <w:sz w:val="24"/>
+          <w:szCs w:val="24"/>
+        </w:rPr>
+        <w:t xml:space="preserve"> pre-processing stage which transforms our features sample as if they behave more likely a</w:t>
+      </w:r>
+      <w:r>
+        <w:rPr>
+          <w:sz w:val="24"/>
+          <w:szCs w:val="24"/>
+        </w:rPr>
+        <w:t>s a</w:t>
+      </w:r>
+      <w:r>
+        <w:rPr>
+          <w:sz w:val="24"/>
+          <w:szCs w:val="24"/>
+        </w:rPr>
+        <w:t xml:space="preserve"> Gaussian distribution</w:t>
+      </w:r>
+      <w:r>
+        <w:rPr>
+          <w:sz w:val="24"/>
+          <w:szCs w:val="24"/>
+        </w:rPr>
+        <w:t xml:space="preserve">. </w:t>
+      </w:r>
+    </w:p>
+    <w:p>
+      <w:pPr>
+        <w:spacing w:after="0"/>
+        <w:rPr>
+          <w:color w:val="FF0000"/>
+          <w:sz w:val="24"/>
+          <w:szCs w:val="24"/>
+        </w:rPr>
+      </w:pPr>
+      <w:proofErr w:type="spellStart"/>
+      <w:r>
+        <w:rPr>
+          <w:sz w:val="24"/>
+          <w:szCs w:val="24"/>
+        </w:rPr>
+        <w:t>Gaussianization</w:t>
+      </w:r>
+      <w:proofErr w:type="spellEnd"/>
+      <w:r>
+        <w:rPr>
+          <w:sz w:val="24"/>
+          <w:szCs w:val="24"/>
+        </w:rPr>
+        <w:t xml:space="preserve"> allows to transform features in such a way that the empirical cumulative distribution of the transformed features is the same as that of a Gaussian distribution. In particularly we will consider as a target a Gaussian distribution with unit variance and zero mean. </w:t>
+      </w:r>
+      <w:r>
+        <w:rPr>
+          <w:color w:val="FF0000"/>
+          <w:sz w:val="24"/>
+          <w:szCs w:val="24"/>
+        </w:rPr>
+        <w:t xml:space="preserve">To perform </w:t>
+      </w:r>
+      <w:proofErr w:type="spellStart"/>
+      <w:r>
+        <w:rPr>
+          <w:color w:val="FF0000"/>
+          <w:sz w:val="24"/>
+          <w:szCs w:val="24"/>
+        </w:rPr>
+        <w:t>Gaussianization</w:t>
+      </w:r>
+      <w:proofErr w:type="spellEnd"/>
+      <w:r>
+        <w:rPr>
+          <w:color w:val="FF0000"/>
+          <w:sz w:val="24"/>
+          <w:szCs w:val="24"/>
+        </w:rPr>
+        <w:t xml:space="preserve"> we will compute empirical </w:t>
+      </w:r>
+      <w:proofErr w:type="spellStart"/>
+      <w:r>
+        <w:rPr>
+          <w:color w:val="FF0000"/>
+          <w:sz w:val="24"/>
+          <w:szCs w:val="24"/>
+        </w:rPr>
+        <w:t>c.d.f</w:t>
+      </w:r>
+      <w:proofErr w:type="spellEnd"/>
+      <w:r>
+        <w:rPr>
+          <w:color w:val="FF0000"/>
+          <w:sz w:val="24"/>
+          <w:szCs w:val="24"/>
+        </w:rPr>
+        <w:t xml:space="preserve"> on the features, we will map this </w:t>
+      </w:r>
+      <w:proofErr w:type="spellStart"/>
+      <w:r>
+        <w:rPr>
+          <w:color w:val="FF0000"/>
+          <w:sz w:val="24"/>
+          <w:szCs w:val="24"/>
+        </w:rPr>
+        <w:t>c.d.f.</w:t>
+      </w:r>
+      <w:proofErr w:type="spellEnd"/>
+      <w:r>
+        <w:rPr>
+          <w:color w:val="FF0000"/>
+          <w:sz w:val="24"/>
+          <w:szCs w:val="24"/>
+        </w:rPr>
+        <w:t xml:space="preserve"> to a uniform distribution</w:t>
+      </w:r>
+      <w:r>
+        <w:rPr>
+          <w:color w:val="FF0000"/>
+          <w:sz w:val="24"/>
+          <w:szCs w:val="24"/>
+        </w:rPr>
+        <w:t xml:space="preserve"> and then transform back the mapped features through the inverse of a Gaussian </w:t>
+      </w:r>
+      <w:proofErr w:type="spellStart"/>
+      <w:r>
+        <w:rPr>
+          <w:color w:val="FF0000"/>
+          <w:sz w:val="24"/>
+          <w:szCs w:val="24"/>
+        </w:rPr>
+        <w:t>c.d.f.</w:t>
+      </w:r>
+      <w:proofErr w:type="spellEnd"/>
+    </w:p>
+    <w:p>
+      <w:pPr>
+        <w:rPr>
+          <w:sz w:val="24"/>
+          <w:szCs w:val="24"/>
+        </w:rPr>
+      </w:pPr>
+      <w:r>
+        <w:rPr>
+          <w:sz w:val="24"/>
+          <w:szCs w:val="24"/>
+        </w:rPr>
+        <w:t xml:space="preserve">For each feature x we have to compute the </w:t>
+      </w:r>
+      <w:r>
+        <w:rPr>
+          <w:b/>
+          <w:bCs/>
+          <w:sz w:val="24"/>
+          <w:szCs w:val="24"/>
+        </w:rPr>
+        <w:t>rank</w:t>
+      </w:r>
+      <w:r>
+        <w:rPr>
+          <w:sz w:val="24"/>
+          <w:szCs w:val="24"/>
+        </w:rPr>
+        <w:t xml:space="preserve"> as</w:t>
+      </w:r>
+    </w:p>
+    <w:p>
+      <w:pPr>
+        <w:rPr>
+          <w:sz w:val="24"/>
+          <w:szCs w:val="24"/>
+        </w:rPr>
+      </w:pPr>
+      <m:oMathPara>
+        <m:oMath>
+          <m:r>
+            <w:rPr>
+              <w:rFonts w:ascii="Cambria Math" w:hAnsi="Cambria Math"/>
+              <w:sz w:val="24"/>
+              <w:szCs w:val="24"/>
+            </w:rPr>
+            <m:t>r(x)</m:t>
+          </m:r>
+          <m:r>
+            <w:rPr>
+              <w:rFonts w:ascii="Cambria Math" w:eastAsiaTheme="minorEastAsia" w:hAnsi="Cambria Math"/>
+              <w:sz w:val="24"/>
+              <w:szCs w:val="24"/>
+            </w:rPr>
+            <m:t>=</m:t>
+          </m:r>
+          <m:f>
+            <m:fPr>
+              <m:ctrlPr>
+                <w:rPr>
+                  <w:rFonts w:ascii="Cambria Math" w:eastAsiaTheme="minorEastAsia" w:hAnsi="Cambria Math"/>
+                  <w:i/>
+                  <w:sz w:val="24"/>
+                  <w:szCs w:val="24"/>
+                </w:rPr>
+              </m:ctrlPr>
+            </m:fPr>
+            <m:num>
+              <m:nary>
+                <m:naryPr>
+                  <m:chr m:val="∑"/>
+                  <m:limLoc m:val="subSup"/>
+                  <m:ctrlPr>
+                    <w:rPr>
+                      <w:rFonts w:ascii="Cambria Math" w:eastAsiaTheme="minorEastAsia" w:hAnsi="Cambria Math"/>
+                      <w:i/>
+                      <w:sz w:val="24"/>
+                      <w:szCs w:val="24"/>
+                    </w:rPr>
+                  </m:ctrlPr>
+                </m:naryPr>
+                <m:sub>
+                  <m:r>
+                    <w:rPr>
+                      <w:rFonts w:ascii="Cambria Math" w:eastAsiaTheme="minorEastAsia" w:hAnsi="Cambria Math"/>
+                      <w:sz w:val="24"/>
+                      <w:szCs w:val="24"/>
+                    </w:rPr>
+                    <m:t>i=1</m:t>
+                  </m:r>
+                </m:sub>
+                <m:sup>
+                  <m:r>
+                    <w:rPr>
+                      <w:rFonts w:ascii="Cambria Math" w:eastAsiaTheme="minorEastAsia" w:hAnsi="Cambria Math"/>
+                      <w:sz w:val="24"/>
+                      <w:szCs w:val="24"/>
+                    </w:rPr>
+                    <m:t>N</m:t>
+                  </m:r>
+                </m:sup>
+                <m:e>
+                  <m:r>
+                    <w:rPr>
+                      <w:rFonts w:ascii="Cambria Math" w:eastAsiaTheme="minorEastAsia" w:hAnsi="Cambria Math"/>
+                      <w:sz w:val="24"/>
+                      <w:szCs w:val="24"/>
+                    </w:rPr>
+                    <m:t>I[</m:t>
+                  </m:r>
+                  <m:sSub>
+                    <m:sSubPr>
+                      <m:ctrlPr>
+                        <w:rPr>
+                          <w:rFonts w:ascii="Cambria Math" w:eastAsiaTheme="minorEastAsia" w:hAnsi="Cambria Math"/>
+                          <w:i/>
+                          <w:sz w:val="24"/>
+                          <w:szCs w:val="24"/>
+                        </w:rPr>
+                      </m:ctrlPr>
+                    </m:sSubPr>
+                    <m:e>
+                      <m:r>
+                        <w:rPr>
+                          <w:rFonts w:ascii="Cambria Math" w:eastAsiaTheme="minorEastAsia" w:hAnsi="Cambria Math"/>
+                          <w:sz w:val="24"/>
+                          <w:szCs w:val="24"/>
+                        </w:rPr>
+                        <m:t>x</m:t>
+                      </m:r>
+                    </m:e>
+                    <m:sub>
+                      <m:r>
+                        <w:rPr>
+                          <w:rFonts w:ascii="Cambria Math" w:eastAsiaTheme="minorEastAsia" w:hAnsi="Cambria Math"/>
+                          <w:sz w:val="24"/>
+                          <w:szCs w:val="24"/>
+                        </w:rPr>
+                        <m:t>i</m:t>
+                      </m:r>
+                    </m:sub>
+                  </m:sSub>
+                  <m:r>
+                    <w:rPr>
+                      <w:rFonts w:ascii="Cambria Math" w:eastAsiaTheme="minorEastAsia" w:hAnsi="Cambria Math"/>
+                      <w:sz w:val="24"/>
+                      <w:szCs w:val="24"/>
+                    </w:rPr>
+                    <m:t>&lt; x]+1</m:t>
+                  </m:r>
+                </m:e>
+              </m:nary>
+            </m:num>
+            <m:den>
+              <m:r>
+                <w:rPr>
+                  <w:rFonts w:ascii="Cambria Math" w:eastAsiaTheme="minorEastAsia" w:hAnsi="Cambria Math"/>
+                  <w:sz w:val="24"/>
+                  <w:szCs w:val="24"/>
+                </w:rPr>
+                <m:t>N+2</m:t>
+              </m:r>
+            </m:den>
+          </m:f>
+        </m:oMath>
+      </m:oMathPara>
+    </w:p>
+    <w:p>
+      <w:pPr>
+        <w:rPr>
+          <w:sz w:val="24"/>
+          <w:szCs w:val="24"/>
+        </w:rPr>
+      </w:pPr>
+      <w:r>
+        <w:rPr>
+          <w:noProof/>
+        </w:rPr>
+        <mc:AlternateContent>
+          <mc:Choice Requires="wpg">
+            <w:drawing>
+              <wp:anchor distT="0" distB="0" distL="114300" distR="114300" simplePos="0" relativeHeight="251684864" behindDoc="0" locked="0" layoutInCell="1" allowOverlap="1" wp14:anchorId="1FE2969D" wp14:editId="7F0344B4">
+                <wp:simplePos x="0" y="0"/>
+                <wp:positionH relativeFrom="column">
+                  <wp:posOffset>-91440</wp:posOffset>
+                </wp:positionH>
+                <wp:positionV relativeFrom="paragraph">
+                  <wp:posOffset>939800</wp:posOffset>
+                </wp:positionV>
+                <wp:extent cx="6170295" cy="1979930"/>
+                <wp:effectExtent l="0" t="0" r="1905" b="1270"/>
+                <wp:wrapSquare wrapText="bothSides"/>
+                <wp:docPr id="57" name="Gruppo 57"/>
+                <wp:cNvGraphicFramePr/>
+                <a:graphic xmlns:a="http://schemas.openxmlformats.org/drawingml/2006/main">
+                  <a:graphicData uri="http://schemas.microsoft.com/office/word/2010/wordprocessingGroup">
+                    <wpg:wgp>
+                      <wpg:cNvGrpSpPr/>
+                      <wpg:grpSpPr>
+                        <a:xfrm>
+                          <a:off x="0" y="0"/>
+                          <a:ext cx="6170295" cy="1979930"/>
+                          <a:chOff x="0" y="0"/>
+                          <a:chExt cx="6170295" cy="1979930"/>
+                        </a:xfrm>
+                      </wpg:grpSpPr>
+                      <pic:pic xmlns:pic="http://schemas.openxmlformats.org/drawingml/2006/picture">
+                        <pic:nvPicPr>
+                          <pic:cNvPr id="39" name="Immagine 39"/>
                           <pic:cNvPicPr>
                             <a:picLocks noChangeAspect="1"/>
                           </pic:cNvPicPr>
                         </pic:nvPicPr>
                         <pic:blipFill>
-                          <a:blip r:embed="rId17">
+                          <a:blip r:embed="rId27">
                             <a:extLst>
                               <a:ext uri="{28A0092B-C50C-407E-A947-70E740481C1C}">
                                 <a14:useLocalDpi xmlns:a14="http://schemas.microsoft.com/office/drawing/2010/main" val="0"/>
@@ -1923,7 +2733,41 @@
                         </pic:blipFill>
                         <pic:spPr bwMode="auto">
                           <a:xfrm>
-                            <a:off x="3144982" y="0"/>
+                            <a:off x="3200400" y="0"/>
+                            <a:ext cx="2969895" cy="1979930"/>
+                          </a:xfrm>
+                          <a:prstGeom prst="rect">
+                            <a:avLst/>
+                          </a:prstGeom>
+                          <a:noFill/>
+                          <a:ln>
+                            <a:noFill/>
+                          </a:ln>
+                        </pic:spPr>
+                      </pic:pic>
+                      <pic:pic xmlns:pic="http://schemas.openxmlformats.org/drawingml/2006/picture">
+                        <pic:nvPicPr>
+                          <pic:cNvPr id="38" name="Immagine 38"/>
+                          <pic:cNvPicPr>
+                            <a:picLocks noChangeAspect="1"/>
+                          </pic:cNvPicPr>
+                        </pic:nvPicPr>
+                        <pic:blipFill>
+                          <a:blip r:embed="rId28">
+                            <a:extLst>
+                              <a:ext uri="{28A0092B-C50C-407E-A947-70E740481C1C}">
+                                <a14:useLocalDpi xmlns:a14="http://schemas.microsoft.com/office/drawing/2010/main" val="0"/>
+                              </a:ext>
+                            </a:extLst>
+                          </a:blip>
+                          <a:srcRect/>
+                          <a:stretch>
+                            <a:fillRect/>
+                          </a:stretch>
+                        </pic:blipFill>
+                        <pic:spPr bwMode="auto">
+                          <a:xfrm>
+                            <a:off x="0" y="0"/>
                             <a:ext cx="2969895" cy="1979930"/>
                           </a:xfrm>
                           <a:prstGeom prst="rect">
@@ -1943,14 +2787,14 @@
           </mc:Choice>
           <mc:Fallback>
             <w:pict>
-              <v:group w14:anchorId="081E0DD2" id="Gruppo 18" o:spid="_x0000_s1026" style="position:absolute;margin-left:.05pt;margin-top:.05pt;width:481.5pt;height:155.9pt;z-index:251662336" coordsize="61148,19799" o:gfxdata="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">
-                <v:shape id="Immagine 16" o:spid="_x0000_s1027" type="#_x0000_t75" style="position:absolute;width:29698;height:19799;visibility:visible;mso-wrap-style:square" o:gfxdata="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">
-                  <v:imagedata r:id="rId18" o:title=""/>
+              <v:group w14:anchorId="33C04FD4" id="Gruppo 57" o:spid="_x0000_s1026" style="position:absolute;margin-left:-7.2pt;margin-top:74pt;width:485.85pt;height:155.9pt;z-index:251684864" coordsize="61702,19799" o:gfxdata="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">
+                <v:shape id="Immagine 39" o:spid="_x0000_s1027" type="#_x0000_t75" style="position:absolute;left:32004;width:29698;height:19799;visibility:visible;mso-wrap-style:square" o:gfxdata="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">
+                  <v:imagedata r:id="rId29" o:title=""/>
                 </v:shape>
-                <v:shape id="Immagine 17" o:spid="_x0000_s1028" type="#_x0000_t75" style="position:absolute;left:31449;width:29699;height:19799;visibility:visible;mso-wrap-style:square" o:gfxdata="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">
-                  <v:imagedata r:id="rId19" o:title=""/>
+                <v:shape id="Immagine 38" o:spid="_x0000_s1028" type="#_x0000_t75" style="position:absolute;width:29698;height:19799;visibility:visible;mso-wrap-style:square" o:gfxdata="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">
+                  <v:imagedata r:id="rId30" o:title=""/>
                 </v:shape>
-                <w10:wrap type="topAndBottom"/>
+                <w10:wrap type="square"/>
               </v:group>
             </w:pict>
           </mc:Fallback>
@@ -1961,80 +2805,843 @@
           <w:sz w:val="24"/>
           <w:szCs w:val="24"/>
         </w:rPr>
-        <w:t xml:space="preserve">The </w:t>
-      </w:r>
-      <w:r>
-        <w:rPr>
-          <w:sz w:val="24"/>
-          <w:szCs w:val="24"/>
-        </w:rPr>
-        <w:t xml:space="preserve">8 features result easy separable. </w:t>
-      </w:r>
-      <w:r>
-        <w:rPr>
-          <w:sz w:val="24"/>
-          <w:szCs w:val="24"/>
-        </w:rPr>
-        <w:t xml:space="preserve">The histograms shows that in the most of cases the features </w:t>
-      </w:r>
-      <w:r>
-        <w:rPr>
-          <w:sz w:val="24"/>
-          <w:szCs w:val="24"/>
-        </w:rPr>
-        <w:t>of the class 0 are concentrated around certain values</w:t>
-      </w:r>
-      <w:r>
-        <w:rPr>
-          <w:sz w:val="24"/>
-          <w:szCs w:val="24"/>
-        </w:rPr>
-        <w:t>. The shape of the histograms of features of class 0 is expected to be good for some classifiers we’ll implement (gaussian classifiers). On the other hand</w:t>
-      </w:r>
-      <w:r>
-        <w:rPr>
-          <w:sz w:val="24"/>
-          <w:szCs w:val="24"/>
-        </w:rPr>
-        <w:t xml:space="preserve"> the features of the class 1 results more spread</w:t>
-      </w:r>
-      <w:r>
-        <w:rPr>
-          <w:sz w:val="24"/>
-          <w:szCs w:val="24"/>
-        </w:rPr>
-        <w:t xml:space="preserve"> and irregular. </w:t>
-      </w:r>
-      <w:r>
-        <w:rPr>
-          <w:sz w:val="24"/>
-          <w:szCs w:val="24"/>
-        </w:rPr>
-        <w:t xml:space="preserve">So, it could worth to apply </w:t>
-      </w:r>
-      <w:r>
-        <w:rPr>
-          <w:b/>
-          <w:bCs/>
-          <w:sz w:val="24"/>
-          <w:szCs w:val="24"/>
-        </w:rPr>
-        <w:t>Gaussianization</w:t>
-      </w:r>
-      <w:r>
-        <w:rPr>
-          <w:sz w:val="24"/>
-          <w:szCs w:val="24"/>
-        </w:rPr>
-        <w:t xml:space="preserve"> to the features</w:t>
-      </w:r>
-      <w:r>
-        <w:rPr>
-          <w:sz w:val="24"/>
-          <w:szCs w:val="24"/>
-        </w:rPr>
-        <w:t>. This is a pre-processing technique which helps to deal with the fact that some distributions are not Gaussian like. Since one of the technique we will apply is the Gaussian classifier, we will apply Gaussianization pre-processing stage which transforms our features sample as if they behave more likely to belong to a Gaussian distribution</w:t>
-      </w:r>
+        <w:t>the rank(x) basically counts the number of samples of the features that have a lower value than x</w:t>
+      </w:r>
+      <w:r>
+        <w:rPr>
+          <w:sz w:val="24"/>
+          <w:szCs w:val="24"/>
+        </w:rPr>
+        <w:t xml:space="preserve"> and divide it by the number of samples N. The rank add 1 to the numerator and 2 to denominator for numerical reasons: rank(x)=0 should be avoided because it would lead to be mapped to minus infinity.  </w:t>
+      </w:r>
+    </w:p>
+    <w:p>
+      <w:pPr>
+        <w:rPr>
+          <w:sz w:val="24"/>
+          <w:szCs w:val="24"/>
+        </w:rPr>
+      </w:pPr>
+    </w:p>
+    <w:p>
+      <w:pPr>
+        <w:rPr>
+          <w:sz w:val="24"/>
+          <w:szCs w:val="24"/>
+        </w:rPr>
+      </w:pPr>
+    </w:p>
+    <w:p>
+      <w:pPr>
+        <w:rPr>
+          <w:sz w:val="24"/>
+          <w:szCs w:val="24"/>
+        </w:rPr>
+      </w:pPr>
+    </w:p>
+    <w:p>
+      <w:pPr>
+        <w:rPr>
+          <w:sz w:val="24"/>
+          <w:szCs w:val="24"/>
+        </w:rPr>
+      </w:pPr>
+    </w:p>
+    <w:p>
+      <w:pPr>
+        <w:rPr>
+          <w:sz w:val="24"/>
+          <w:szCs w:val="24"/>
+        </w:rPr>
+      </w:pPr>
+      <w:r>
+        <w:rPr>
+          <w:noProof/>
+        </w:rPr>
+        <mc:AlternateContent>
+          <mc:Choice Requires="wpg">
+            <w:drawing>
+              <wp:anchor distT="0" distB="0" distL="114300" distR="114300" simplePos="0" relativeHeight="251681792" behindDoc="0" locked="0" layoutInCell="1" allowOverlap="1" wp14:anchorId="7B04706D" wp14:editId="441A815E">
+                <wp:simplePos x="0" y="0"/>
+                <wp:positionH relativeFrom="column">
+                  <wp:posOffset>118110</wp:posOffset>
+                </wp:positionH>
+                <wp:positionV relativeFrom="paragraph">
+                  <wp:posOffset>449580</wp:posOffset>
+                </wp:positionV>
+                <wp:extent cx="6119495" cy="1979930"/>
+                <wp:effectExtent l="0" t="0" r="0" b="1270"/>
+                <wp:wrapSquare wrapText="bothSides"/>
+                <wp:docPr id="55" name="Gruppo 55"/>
+                <wp:cNvGraphicFramePr/>
+                <a:graphic xmlns:a="http://schemas.openxmlformats.org/drawingml/2006/main">
+                  <a:graphicData uri="http://schemas.microsoft.com/office/word/2010/wordprocessingGroup">
+                    <wpg:wgp>
+                      <wpg:cNvGrpSpPr/>
+                      <wpg:grpSpPr>
+                        <a:xfrm>
+                          <a:off x="0" y="0"/>
+                          <a:ext cx="6119495" cy="1979930"/>
+                          <a:chOff x="0" y="0"/>
+                          <a:chExt cx="6119495" cy="1979930"/>
+                        </a:xfrm>
+                      </wpg:grpSpPr>
+                      <pic:pic xmlns:pic="http://schemas.openxmlformats.org/drawingml/2006/picture">
+                        <pic:nvPicPr>
+                          <pic:cNvPr id="41" name="Immagine 41"/>
+                          <pic:cNvPicPr>
+                            <a:picLocks noChangeAspect="1"/>
+                          </pic:cNvPicPr>
+                        </pic:nvPicPr>
+                        <pic:blipFill>
+                          <a:blip r:embed="rId31">
+                            <a:extLst>
+                              <a:ext uri="{28A0092B-C50C-407E-A947-70E740481C1C}">
+                                <a14:useLocalDpi xmlns:a14="http://schemas.microsoft.com/office/drawing/2010/main" val="0"/>
+                              </a:ext>
+                            </a:extLst>
+                          </a:blip>
+                          <a:srcRect/>
+                          <a:stretch>
+                            <a:fillRect/>
+                          </a:stretch>
+                        </pic:blipFill>
+                        <pic:spPr bwMode="auto">
+                          <a:xfrm>
+                            <a:off x="3149600" y="0"/>
+                            <a:ext cx="2969895" cy="1979930"/>
+                          </a:xfrm>
+                          <a:prstGeom prst="rect">
+                            <a:avLst/>
+                          </a:prstGeom>
+                          <a:noFill/>
+                          <a:ln>
+                            <a:noFill/>
+                          </a:ln>
+                        </pic:spPr>
+                      </pic:pic>
+                      <pic:pic xmlns:pic="http://schemas.openxmlformats.org/drawingml/2006/picture">
+                        <pic:nvPicPr>
+                          <pic:cNvPr id="40" name="Immagine 40"/>
+                          <pic:cNvPicPr>
+                            <a:picLocks noChangeAspect="1"/>
+                          </pic:cNvPicPr>
+                        </pic:nvPicPr>
+                        <pic:blipFill>
+                          <a:blip r:embed="rId32">
+                            <a:extLst>
+                              <a:ext uri="{28A0092B-C50C-407E-A947-70E740481C1C}">
+                                <a14:useLocalDpi xmlns:a14="http://schemas.microsoft.com/office/drawing/2010/main" val="0"/>
+                              </a:ext>
+                            </a:extLst>
+                          </a:blip>
+                          <a:srcRect/>
+                          <a:stretch>
+                            <a:fillRect/>
+                          </a:stretch>
+                        </pic:blipFill>
+                        <pic:spPr bwMode="auto">
+                          <a:xfrm>
+                            <a:off x="0" y="0"/>
+                            <a:ext cx="2969895" cy="1979930"/>
+                          </a:xfrm>
+                          <a:prstGeom prst="rect">
+                            <a:avLst/>
+                          </a:prstGeom>
+                          <a:noFill/>
+                          <a:ln>
+                            <a:noFill/>
+                          </a:ln>
+                        </pic:spPr>
+                      </pic:pic>
+                    </wpg:wgp>
+                  </a:graphicData>
+                </a:graphic>
+              </wp:anchor>
+            </w:drawing>
+          </mc:Choice>
+          <mc:Fallback>
+            <w:pict>
+              <v:group w14:anchorId="5B79CCED" id="Gruppo 55" o:spid="_x0000_s1026" style="position:absolute;margin-left:9.3pt;margin-top:35.4pt;width:481.85pt;height:155.9pt;z-index:251681792" coordsize="61194,19799" o:gfxdata="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">
+                <v:shape id="Immagine 41" o:spid="_x0000_s1027" type="#_x0000_t75" style="position:absolute;left:31496;width:29698;height:19799;visibility:visible;mso-wrap-style:square" o:gfxdata="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">
+                  <v:imagedata r:id="rId33" o:title=""/>
+                </v:shape>
+                <v:shape id="Immagine 40" o:spid="_x0000_s1028" type="#_x0000_t75" style="position:absolute;width:29698;height:19799;visibility:visible;mso-wrap-style:square" o:gfxdata="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">
+                  <v:imagedata r:id="rId34" o:title=""/>
+                </v:shape>
+                <w10:wrap type="square"/>
+              </v:group>
+            </w:pict>
+          </mc:Fallback>
+        </mc:AlternateContent>
+      </w:r>
+    </w:p>
+    <w:p>
+      <w:pPr>
+        <w:rPr>
+          <w:sz w:val="24"/>
+          <w:szCs w:val="24"/>
+        </w:rPr>
+      </w:pPr>
+      <w:r>
+        <w:rPr>
+          <w:noProof/>
+        </w:rPr>
+        <mc:AlternateContent>
+          <mc:Choice Requires="wpg">
+            <w:drawing>
+              <wp:anchor distT="0" distB="0" distL="114300" distR="114300" simplePos="0" relativeHeight="251689984" behindDoc="0" locked="0" layoutInCell="1" allowOverlap="1" wp14:anchorId="580C0F2A" wp14:editId="4B24B488">
+                <wp:simplePos x="0" y="0"/>
+                <wp:positionH relativeFrom="column">
+                  <wp:posOffset>120650</wp:posOffset>
+                </wp:positionH>
+                <wp:positionV relativeFrom="paragraph">
+                  <wp:posOffset>2391005</wp:posOffset>
+                </wp:positionV>
+                <wp:extent cx="6170295" cy="1979930"/>
+                <wp:effectExtent l="0" t="0" r="1905" b="1270"/>
+                <wp:wrapSquare wrapText="bothSides"/>
+                <wp:docPr id="54" name="Gruppo 54"/>
+                <wp:cNvGraphicFramePr/>
+                <a:graphic xmlns:a="http://schemas.openxmlformats.org/drawingml/2006/main">
+                  <a:graphicData uri="http://schemas.microsoft.com/office/word/2010/wordprocessingGroup">
+                    <wpg:wgp>
+                      <wpg:cNvGrpSpPr/>
+                      <wpg:grpSpPr>
+                        <a:xfrm>
+                          <a:off x="0" y="0"/>
+                          <a:ext cx="6170295" cy="1979930"/>
+                          <a:chOff x="0" y="0"/>
+                          <a:chExt cx="6170295" cy="1979930"/>
+                        </a:xfrm>
+                      </wpg:grpSpPr>
+                      <pic:pic xmlns:pic="http://schemas.openxmlformats.org/drawingml/2006/picture">
+                        <pic:nvPicPr>
+                          <pic:cNvPr id="43" name="Immagine 43"/>
+                          <pic:cNvPicPr>
+                            <a:picLocks noChangeAspect="1"/>
+                          </pic:cNvPicPr>
+                        </pic:nvPicPr>
+                        <pic:blipFill>
+                          <a:blip r:embed="rId35">
+                            <a:extLst>
+                              <a:ext uri="{28A0092B-C50C-407E-A947-70E740481C1C}">
+                                <a14:useLocalDpi xmlns:a14="http://schemas.microsoft.com/office/drawing/2010/main" val="0"/>
+                              </a:ext>
+                            </a:extLst>
+                          </a:blip>
+                          <a:srcRect/>
+                          <a:stretch>
+                            <a:fillRect/>
+                          </a:stretch>
+                        </pic:blipFill>
+                        <pic:spPr bwMode="auto">
+                          <a:xfrm>
+                            <a:off x="3200400" y="0"/>
+                            <a:ext cx="2969895" cy="1979930"/>
+                          </a:xfrm>
+                          <a:prstGeom prst="rect">
+                            <a:avLst/>
+                          </a:prstGeom>
+                          <a:noFill/>
+                          <a:ln>
+                            <a:noFill/>
+                          </a:ln>
+                        </pic:spPr>
+                      </pic:pic>
+                      <pic:pic xmlns:pic="http://schemas.openxmlformats.org/drawingml/2006/picture">
+                        <pic:nvPicPr>
+                          <pic:cNvPr id="42" name="Immagine 42"/>
+                          <pic:cNvPicPr>
+                            <a:picLocks noChangeAspect="1"/>
+                          </pic:cNvPicPr>
+                        </pic:nvPicPr>
+                        <pic:blipFill>
+                          <a:blip r:embed="rId36">
+                            <a:extLst>
+                              <a:ext uri="{28A0092B-C50C-407E-A947-70E740481C1C}">
+                                <a14:useLocalDpi xmlns:a14="http://schemas.microsoft.com/office/drawing/2010/main" val="0"/>
+                              </a:ext>
+                            </a:extLst>
+                          </a:blip>
+                          <a:srcRect/>
+                          <a:stretch>
+                            <a:fillRect/>
+                          </a:stretch>
+                        </pic:blipFill>
+                        <pic:spPr bwMode="auto">
+                          <a:xfrm>
+                            <a:off x="0" y="0"/>
+                            <a:ext cx="2969895" cy="1979930"/>
+                          </a:xfrm>
+                          <a:prstGeom prst="rect">
+                            <a:avLst/>
+                          </a:prstGeom>
+                          <a:noFill/>
+                          <a:ln>
+                            <a:noFill/>
+                          </a:ln>
+                        </pic:spPr>
+                      </pic:pic>
+                    </wpg:wgp>
+                  </a:graphicData>
+                </a:graphic>
+              </wp:anchor>
+            </w:drawing>
+          </mc:Choice>
+          <mc:Fallback>
+            <w:pict>
+              <v:group w14:anchorId="1D29E53F" id="Gruppo 54" o:spid="_x0000_s1026" style="position:absolute;margin-left:9.5pt;margin-top:188.25pt;width:485.85pt;height:155.9pt;z-index:251689984" coordsize="61702,19799" o:gfxdata="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">
+                <v:shape id="Immagine 43" o:spid="_x0000_s1027" type="#_x0000_t75" style="position:absolute;left:32004;width:29698;height:19799;visibility:visible;mso-wrap-style:square" o:gfxdata="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">
+                  <v:imagedata r:id="rId37" o:title=""/>
+                </v:shape>
+                <v:shape id="Immagine 42" o:spid="_x0000_s1028" type="#_x0000_t75" style="position:absolute;width:29698;height:19799;visibility:visible;mso-wrap-style:square" o:gfxdata="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">
+                  <v:imagedata r:id="rId38" o:title=""/>
+                </v:shape>
+                <w10:wrap type="square"/>
+              </v:group>
+            </w:pict>
+          </mc:Fallback>
+        </mc:AlternateContent>
+      </w:r>
+    </w:p>
+    <w:p>
+      <w:pPr>
+        <w:rPr>
+          <w:sz w:val="24"/>
+          <w:szCs w:val="24"/>
+        </w:rPr>
+      </w:pPr>
+      <w:r>
+        <w:rPr>
+          <w:noProof/>
+        </w:rPr>
+        <mc:AlternateContent>
+          <mc:Choice Requires="wpg">
+            <w:drawing>
+              <wp:anchor distT="0" distB="0" distL="114300" distR="114300" simplePos="0" relativeHeight="251675648" behindDoc="0" locked="0" layoutInCell="1" allowOverlap="1" wp14:anchorId="2F81509C" wp14:editId="7144E39A">
+                <wp:simplePos x="0" y="0"/>
+                <wp:positionH relativeFrom="column">
+                  <wp:posOffset>73025</wp:posOffset>
+                </wp:positionH>
+                <wp:positionV relativeFrom="paragraph">
+                  <wp:posOffset>2150630</wp:posOffset>
+                </wp:positionV>
+                <wp:extent cx="6119495" cy="1979930"/>
+                <wp:effectExtent l="0" t="0" r="0" b="1270"/>
+                <wp:wrapSquare wrapText="bothSides"/>
+                <wp:docPr id="53" name="Gruppo 53"/>
+                <wp:cNvGraphicFramePr/>
+                <a:graphic xmlns:a="http://schemas.openxmlformats.org/drawingml/2006/main">
+                  <a:graphicData uri="http://schemas.microsoft.com/office/word/2010/wordprocessingGroup">
+                    <wpg:wgp>
+                      <wpg:cNvGrpSpPr/>
+                      <wpg:grpSpPr>
+                        <a:xfrm>
+                          <a:off x="0" y="0"/>
+                          <a:ext cx="6119495" cy="1979930"/>
+                          <a:chOff x="0" y="0"/>
+                          <a:chExt cx="6119495" cy="1979930"/>
+                        </a:xfrm>
+                      </wpg:grpSpPr>
+                      <pic:pic xmlns:pic="http://schemas.openxmlformats.org/drawingml/2006/picture">
+                        <pic:nvPicPr>
+                          <pic:cNvPr id="45" name="Immagine 45"/>
+                          <pic:cNvPicPr>
+                            <a:picLocks noChangeAspect="1"/>
+                          </pic:cNvPicPr>
+                        </pic:nvPicPr>
+                        <pic:blipFill>
+                          <a:blip r:embed="rId39">
+                            <a:extLst>
+                              <a:ext uri="{28A0092B-C50C-407E-A947-70E740481C1C}">
+                                <a14:useLocalDpi xmlns:a14="http://schemas.microsoft.com/office/drawing/2010/main" val="0"/>
+                              </a:ext>
+                            </a:extLst>
+                          </a:blip>
+                          <a:srcRect/>
+                          <a:stretch>
+                            <a:fillRect/>
+                          </a:stretch>
+                        </pic:blipFill>
+                        <pic:spPr bwMode="auto">
+                          <a:xfrm>
+                            <a:off x="3149600" y="0"/>
+                            <a:ext cx="2969895" cy="1979930"/>
+                          </a:xfrm>
+                          <a:prstGeom prst="rect">
+                            <a:avLst/>
+                          </a:prstGeom>
+                          <a:noFill/>
+                          <a:ln>
+                            <a:noFill/>
+                          </a:ln>
+                        </pic:spPr>
+                      </pic:pic>
+                      <pic:pic xmlns:pic="http://schemas.openxmlformats.org/drawingml/2006/picture">
+                        <pic:nvPicPr>
+                          <pic:cNvPr id="44" name="Immagine 44"/>
+                          <pic:cNvPicPr>
+                            <a:picLocks noChangeAspect="1"/>
+                          </pic:cNvPicPr>
+                        </pic:nvPicPr>
+                        <pic:blipFill>
+                          <a:blip r:embed="rId40">
+                            <a:extLst>
+                              <a:ext uri="{28A0092B-C50C-407E-A947-70E740481C1C}">
+                                <a14:useLocalDpi xmlns:a14="http://schemas.microsoft.com/office/drawing/2010/main" val="0"/>
+                              </a:ext>
+                            </a:extLst>
+                          </a:blip>
+                          <a:srcRect/>
+                          <a:stretch>
+                            <a:fillRect/>
+                          </a:stretch>
+                        </pic:blipFill>
+                        <pic:spPr bwMode="auto">
+                          <a:xfrm>
+                            <a:off x="0" y="0"/>
+                            <a:ext cx="2969895" cy="1979930"/>
+                          </a:xfrm>
+                          <a:prstGeom prst="rect">
+                            <a:avLst/>
+                          </a:prstGeom>
+                          <a:noFill/>
+                          <a:ln>
+                            <a:noFill/>
+                          </a:ln>
+                        </pic:spPr>
+                      </pic:pic>
+                    </wpg:wgp>
+                  </a:graphicData>
+                </a:graphic>
+              </wp:anchor>
+            </w:drawing>
+          </mc:Choice>
+          <mc:Fallback>
+            <w:pict>
+              <v:group w14:anchorId="11C8F41A" id="Gruppo 53" o:spid="_x0000_s1026" style="position:absolute;margin-left:5.75pt;margin-top:169.35pt;width:481.85pt;height:155.9pt;z-index:251675648" coordsize="61194,19799" o:gfxdata="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">
+                <v:shape id="Immagine 45" o:spid="_x0000_s1027" type="#_x0000_t75" style="position:absolute;left:31496;width:29698;height:19799;visibility:visible;mso-wrap-style:square" o:gfxdata="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">
+                  <v:imagedata r:id="rId41" o:title=""/>
+                </v:shape>
+                <v:shape id="Immagine 44" o:spid="_x0000_s1028" type="#_x0000_t75" style="position:absolute;width:29698;height:19799;visibility:visible;mso-wrap-style:square" o:gfxdata="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">
+                  <v:imagedata r:id="rId42" o:title=""/>
+                </v:shape>
+                <w10:wrap type="square"/>
+              </v:group>
+            </w:pict>
+          </mc:Fallback>
+        </mc:AlternateContent>
+      </w:r>
+    </w:p>
+    <w:p>
+      <w:pPr>
+        <w:rPr>
+          <w:sz w:val="24"/>
+          <w:szCs w:val="24"/>
+        </w:rPr>
+      </w:pPr>
+    </w:p>
+    <w:p>
+      <w:pPr>
+        <w:rPr>
+          <w:sz w:val="24"/>
+          <w:szCs w:val="24"/>
+        </w:rPr>
+      </w:pPr>
+    </w:p>
+    <w:p>
+      <w:pPr>
+        <w:rPr>
+          <w:sz w:val="24"/>
+          <w:szCs w:val="24"/>
+        </w:rPr>
+      </w:pPr>
+    </w:p>
+    <w:p>
+      <w:pPr>
+        <w:rPr>
+          <w:sz w:val="24"/>
+          <w:szCs w:val="24"/>
+        </w:rPr>
+      </w:pPr>
+    </w:p>
+    <w:p>
+      <w:pPr>
+        <w:rPr>
+          <w:sz w:val="24"/>
+          <w:szCs w:val="24"/>
+        </w:rPr>
+      </w:pPr>
+    </w:p>
+    <w:p>
+      <w:pPr>
+        <w:rPr>
+          <w:sz w:val="24"/>
+          <w:szCs w:val="24"/>
+        </w:rPr>
+      </w:pPr>
+    </w:p>
+    <w:p>
+      <w:pPr>
+        <w:rPr>
+          <w:sz w:val="24"/>
+          <w:szCs w:val="24"/>
+        </w:rPr>
+      </w:pPr>
+    </w:p>
+    <w:p>
+      <w:pPr>
+        <w:rPr>
+          <w:sz w:val="24"/>
+          <w:szCs w:val="24"/>
+        </w:rPr>
+      </w:pPr>
+    </w:p>
+    <w:p>
+      <w:pPr>
+        <w:rPr>
+          <w:sz w:val="24"/>
+          <w:szCs w:val="24"/>
+        </w:rPr>
+      </w:pPr>
+      <w:r>
+        <w:rPr>
+          <w:noProof/>
+        </w:rPr>
+        <w:drawing>
+          <wp:anchor distT="0" distB="0" distL="114300" distR="114300" simplePos="0" relativeHeight="251686912" behindDoc="0" locked="0" layoutInCell="1" allowOverlap="1" wp14:anchorId="1ADE8690" wp14:editId="6C823412">
+            <wp:simplePos x="0" y="0"/>
+            <wp:positionH relativeFrom="column">
+              <wp:posOffset>4880148</wp:posOffset>
+            </wp:positionH>
+            <wp:positionV relativeFrom="paragraph">
+              <wp:posOffset>436823</wp:posOffset>
+            </wp:positionV>
+            <wp:extent cx="1901190" cy="1267460"/>
+            <wp:effectExtent l="0" t="0" r="3810" b="8890"/>
+            <wp:wrapSquare wrapText="bothSides"/>
+            <wp:docPr id="36" name="Immagine 36"/>
+            <wp:cNvGraphicFramePr>
+              <a:graphicFrameLocks xmlns:a="http://schemas.openxmlformats.org/drawingml/2006/main" noChangeAspect="1"/>
+            </wp:cNvGraphicFramePr>
+            <a:graphic xmlns:a="http://schemas.openxmlformats.org/drawingml/2006/main">
+              <a:graphicData uri="http://schemas.openxmlformats.org/drawingml/2006/picture">
+                <pic:pic xmlns:pic="http://schemas.openxmlformats.org/drawingml/2006/picture">
+                  <pic:nvPicPr>
+                    <pic:cNvPr id="0" name="Picture 79"/>
+                    <pic:cNvPicPr>
+                      <a:picLocks noChangeAspect="1" noChangeArrowheads="1"/>
+                    </pic:cNvPicPr>
+                  </pic:nvPicPr>
+                  <pic:blipFill>
+                    <a:blip r:embed="rId43">
+                      <a:extLst>
+                        <a:ext uri="{28A0092B-C50C-407E-A947-70E740481C1C}">
+                          <a14:useLocalDpi xmlns:a14="http://schemas.microsoft.com/office/drawing/2010/main" val="0"/>
+                        </a:ext>
+                      </a:extLst>
+                    </a:blip>
+                    <a:srcRect/>
+                    <a:stretch>
+                      <a:fillRect/>
+                    </a:stretch>
+                  </pic:blipFill>
+                  <pic:spPr bwMode="auto">
+                    <a:xfrm>
+                      <a:off x="0" y="0"/>
+                      <a:ext cx="1901190" cy="1267460"/>
+                    </a:xfrm>
+                    <a:prstGeom prst="rect">
+                      <a:avLst/>
+                    </a:prstGeom>
+                    <a:noFill/>
+                    <a:ln>
+                      <a:noFill/>
+                    </a:ln>
+                  </pic:spPr>
+                </pic:pic>
+              </a:graphicData>
+            </a:graphic>
+            <wp14:sizeRelH relativeFrom="margin">
+              <wp14:pctWidth>0</wp14:pctWidth>
+            </wp14:sizeRelH>
+            <wp14:sizeRelV relativeFrom="margin">
+              <wp14:pctHeight>0</wp14:pctHeight>
+            </wp14:sizeRelV>
+          </wp:anchor>
+        </w:drawing>
+      </w:r>
+      <w:r>
+        <w:rPr>
+          <w:noProof/>
+        </w:rPr>
+        <w:drawing>
+          <wp:anchor distT="0" distB="0" distL="114300" distR="114300" simplePos="0" relativeHeight="251685888" behindDoc="0" locked="0" layoutInCell="1" allowOverlap="1" wp14:anchorId="797F11E5" wp14:editId="44355B24">
+            <wp:simplePos x="0" y="0"/>
+            <wp:positionH relativeFrom="column">
+              <wp:posOffset>2355042</wp:posOffset>
+            </wp:positionH>
+            <wp:positionV relativeFrom="paragraph">
+              <wp:posOffset>221961</wp:posOffset>
+            </wp:positionV>
+            <wp:extent cx="2791460" cy="1860550"/>
+            <wp:effectExtent l="0" t="0" r="8890" b="6350"/>
+            <wp:wrapSquare wrapText="bothSides"/>
+            <wp:docPr id="37" name="Immagine 37" descr="Immagine che contiene piazza&#10;&#10;Descrizione generata automaticamente"/>
+            <wp:cNvGraphicFramePr>
+              <a:graphicFrameLocks xmlns:a="http://schemas.openxmlformats.org/drawingml/2006/main" noChangeAspect="1"/>
+            </wp:cNvGraphicFramePr>
+            <a:graphic xmlns:a="http://schemas.openxmlformats.org/drawingml/2006/main">
+              <a:graphicData uri="http://schemas.openxmlformats.org/drawingml/2006/picture">
+                <pic:pic xmlns:pic="http://schemas.openxmlformats.org/drawingml/2006/picture">
+                  <pic:nvPicPr>
+                    <pic:cNvPr id="37" name="Immagine 37" descr="Immagine che contiene piazza&#10;&#10;Descrizione generata automaticamente"/>
+                    <pic:cNvPicPr>
+                      <a:picLocks noChangeAspect="1" noChangeArrowheads="1"/>
+                    </pic:cNvPicPr>
+                  </pic:nvPicPr>
+                  <pic:blipFill>
+                    <a:blip r:embed="rId44">
+                      <a:extLst>
+                        <a:ext uri="{28A0092B-C50C-407E-A947-70E740481C1C}">
+                          <a14:useLocalDpi xmlns:a14="http://schemas.microsoft.com/office/drawing/2010/main" val="0"/>
+                        </a:ext>
+                      </a:extLst>
+                    </a:blip>
+                    <a:srcRect/>
+                    <a:stretch>
+                      <a:fillRect/>
+                    </a:stretch>
+                  </pic:blipFill>
+                  <pic:spPr bwMode="auto">
+                    <a:xfrm>
+                      <a:off x="0" y="0"/>
+                      <a:ext cx="2791460" cy="1860550"/>
+                    </a:xfrm>
+                    <a:prstGeom prst="rect">
+                      <a:avLst/>
+                    </a:prstGeom>
+                    <a:noFill/>
+                    <a:ln>
+                      <a:noFill/>
+                    </a:ln>
+                  </pic:spPr>
+                </pic:pic>
+              </a:graphicData>
+            </a:graphic>
+            <wp14:sizeRelH relativeFrom="margin">
+              <wp14:pctWidth>0</wp14:pctWidth>
+            </wp14:sizeRelH>
+            <wp14:sizeRelV relativeFrom="margin">
+              <wp14:pctHeight>0</wp14:pctHeight>
+            </wp14:sizeRelV>
+          </wp:anchor>
+        </w:drawing>
+      </w:r>
+    </w:p>
+    <w:p>
+      <w:pPr>
+        <w:rPr>
+          <w:sz w:val="24"/>
+          <w:szCs w:val="24"/>
+        </w:rPr>
+      </w:pPr>
+      <w:r>
+        <w:rPr>
+          <w:noProof/>
+        </w:rPr>
+        <w:drawing>
+          <wp:anchor distT="0" distB="0" distL="114300" distR="114300" simplePos="0" relativeHeight="251687936" behindDoc="0" locked="0" layoutInCell="1" allowOverlap="1" wp14:anchorId="65DD0C44" wp14:editId="4E0F35A9">
+            <wp:simplePos x="0" y="0"/>
+            <wp:positionH relativeFrom="column">
+              <wp:posOffset>-35156</wp:posOffset>
+            </wp:positionH>
+            <wp:positionV relativeFrom="paragraph">
+              <wp:posOffset>170527</wp:posOffset>
+            </wp:positionV>
+            <wp:extent cx="2545715" cy="1696720"/>
+            <wp:effectExtent l="0" t="0" r="6985" b="0"/>
+            <wp:wrapSquare wrapText="bothSides"/>
+            <wp:docPr id="35" name="Immagine 35" descr="Immagine che contiene piazza&#10;&#10;Descrizione generata automaticamente"/>
+            <wp:cNvGraphicFramePr>
+              <a:graphicFrameLocks xmlns:a="http://schemas.openxmlformats.org/drawingml/2006/main" noChangeAspect="1"/>
+            </wp:cNvGraphicFramePr>
+            <a:graphic xmlns:a="http://schemas.openxmlformats.org/drawingml/2006/main">
+              <a:graphicData uri="http://schemas.openxmlformats.org/drawingml/2006/picture">
+                <pic:pic xmlns:pic="http://schemas.openxmlformats.org/drawingml/2006/picture">
+                  <pic:nvPicPr>
+                    <pic:cNvPr id="35" name="Immagine 35" descr="Immagine che contiene piazza&#10;&#10;Descrizione generata automaticamente"/>
+                    <pic:cNvPicPr>
+                      <a:picLocks noChangeAspect="1" noChangeArrowheads="1"/>
+                    </pic:cNvPicPr>
+                  </pic:nvPicPr>
+                  <pic:blipFill>
+                    <a:blip r:embed="rId45">
+                      <a:extLst>
+                        <a:ext uri="{28A0092B-C50C-407E-A947-70E740481C1C}">
+                          <a14:useLocalDpi xmlns:a14="http://schemas.microsoft.com/office/drawing/2010/main" val="0"/>
+                        </a:ext>
+                      </a:extLst>
+                    </a:blip>
+                    <a:srcRect/>
+                    <a:stretch>
+                      <a:fillRect/>
+                    </a:stretch>
+                  </pic:blipFill>
+                  <pic:spPr bwMode="auto">
+                    <a:xfrm>
+                      <a:off x="0" y="0"/>
+                      <a:ext cx="2545715" cy="1696720"/>
+                    </a:xfrm>
+                    <a:prstGeom prst="rect">
+                      <a:avLst/>
+                    </a:prstGeom>
+                    <a:noFill/>
+                    <a:ln>
+                      <a:noFill/>
+                    </a:ln>
+                  </pic:spPr>
+                </pic:pic>
+              </a:graphicData>
+            </a:graphic>
+            <wp14:sizeRelH relativeFrom="margin">
+              <wp14:pctWidth>0</wp14:pctWidth>
+            </wp14:sizeRelH>
+            <wp14:sizeRelV relativeFrom="margin">
+              <wp14:pctHeight>0</wp14:pctHeight>
+            </wp14:sizeRelV>
+          </wp:anchor>
+        </w:drawing>
+      </w:r>
+    </w:p>
+    <w:p>
+      <w:pPr>
+        <w:rPr>
+          <w:sz w:val="24"/>
+          <w:szCs w:val="24"/>
+        </w:rPr>
+      </w:pPr>
+    </w:p>
+    <w:p>
+      <w:pPr>
+        <w:rPr>
+          <w:sz w:val="24"/>
+          <w:szCs w:val="24"/>
+        </w:rPr>
+      </w:pPr>
+    </w:p>
+    <w:p>
+      <w:pPr>
+        <w:rPr>
+          <w:sz w:val="24"/>
+          <w:szCs w:val="24"/>
+        </w:rPr>
+      </w:pPr>
+    </w:p>
+    <w:p>
+      <w:pPr>
+        <w:rPr>
+          <w:sz w:val="24"/>
+          <w:szCs w:val="24"/>
+        </w:rPr>
+      </w:pPr>
+    </w:p>
+    <w:p>
+      <w:pPr>
+        <w:rPr>
+          <w:sz w:val="24"/>
+          <w:szCs w:val="24"/>
+        </w:rPr>
+      </w:pPr>
+    </w:p>
+    <w:p>
+      <w:pPr>
+        <w:rPr>
+          <w:sz w:val="24"/>
+          <w:szCs w:val="24"/>
+        </w:rPr>
+      </w:pPr>
+    </w:p>
+    <w:p>
+      <w:pPr>
+        <w:rPr>
+          <w:sz w:val="24"/>
+          <w:szCs w:val="24"/>
+        </w:rPr>
+      </w:pPr>
+    </w:p>
+    <w:p>
+      <w:pPr>
+        <w:rPr>
+          <w:sz w:val="24"/>
+          <w:szCs w:val="24"/>
+        </w:rPr>
+      </w:pPr>
+    </w:p>
+    <w:p>
+      <w:pPr>
+        <w:rPr>
+          <w:sz w:val="24"/>
+          <w:szCs w:val="24"/>
+        </w:rPr>
+      </w:pPr>
+    </w:p>
+    <w:p>
+      <w:pPr>
+        <w:rPr>
+          <w:sz w:val="24"/>
+          <w:szCs w:val="24"/>
+        </w:rPr>
+      </w:pPr>
+    </w:p>
+    <w:p>
+      <w:pPr>
+        <w:rPr>
+          <w:sz w:val="24"/>
+          <w:szCs w:val="24"/>
+        </w:rPr>
+      </w:pPr>
+    </w:p>
+    <w:p>
+      <w:pPr>
+        <w:rPr>
+          <w:sz w:val="24"/>
+          <w:szCs w:val="24"/>
+        </w:rPr>
+      </w:pPr>
+    </w:p>
+    <w:p>
+      <w:pPr>
+        <w:rPr>
+          <w:sz w:val="24"/>
+          <w:szCs w:val="24"/>
+        </w:rPr>
+      </w:pPr>
+    </w:p>
+    <w:p>
+      <w:pPr>
+        <w:rPr>
+          <w:sz w:val="24"/>
+          <w:szCs w:val="24"/>
+        </w:rPr>
+      </w:pPr>
+    </w:p>
+    <w:p>
+      <w:pPr>
+        <w:rPr>
+          <w:sz w:val="24"/>
+          <w:szCs w:val="24"/>
+        </w:rPr>
+      </w:pPr>
+    </w:p>
+    <w:p>
+      <w:pPr>
+        <w:rPr>
+          <w:sz w:val="24"/>
+          <w:szCs w:val="24"/>
+        </w:rPr>
+      </w:pPr>
     </w:p>
     <w:p>
       <w:pPr>
@@ -2662,6 +4269,7 @@
   <w:style w:type="character" w:default="1" w:styleId="Carpredefinitoparagrafo">
     <w:name w:val="Default Paragraph Font"/>
     <w:uiPriority w:val="1"/>
+    <w:semiHidden/>
     <w:unhideWhenUsed/>
   </w:style>
   <w:style w:type="table" w:default="1" w:styleId="Tabellanormale">
@@ -2785,6 +4393,25 @@
       <w:spacing w:after="100"/>
       <w:ind w:left="220"/>
     </w:pPr>
+  </w:style>
+  <w:style w:type="paragraph" w:styleId="Didascalia">
+    <w:name w:val="caption"/>
+    <w:basedOn w:val="Normale"/>
+    <w:next w:val="Normale"/>
+    <w:uiPriority w:val="35"/>
+    <w:unhideWhenUsed/>
+    <w:qFormat/>
+    <w:rsid w:val="001F70AC"/>
+    <w:pPr>
+      <w:spacing w:after="200" w:line="240" w:lineRule="auto"/>
+    </w:pPr>
+    <w:rPr>
+      <w:i/>
+      <w:iCs/>
+      <w:color w:val="44546A" w:themeColor="text2"/>
+      <w:sz w:val="18"/>
+      <w:szCs w:val="18"/>
+    </w:rPr>
   </w:style>
 </w:styles>
 </file>
@@ -3082,4 +4709,16 @@
     </a:ext>
   </a:extLst>
 </a:theme>
+</file>
+
+<file path=customXml/item1.xml><?xml version="1.0" encoding="utf-8"?>
+<b:Sources xmlns:b="http://schemas.openxmlformats.org/officeDocument/2006/bibliography" xmlns="http://schemas.openxmlformats.org/officeDocument/2006/bibliography" SelectedStyle="\APASixthEditionOfficeOnline.xsl" StyleName="APA" Version="6"/>
+</file>
+
+<file path=customXml/itemProps1.xml><?xml version="1.0" encoding="utf-8"?>
+<ds:datastoreItem xmlns:ds="http://schemas.openxmlformats.org/officeDocument/2006/customXml" ds:itemID="{6A8DB14B-4932-4350-BF8B-13C93EA76B76}">
+  <ds:schemaRefs>
+    <ds:schemaRef ds:uri="http://schemas.openxmlformats.org/officeDocument/2006/bibliography"/>
+  </ds:schemaRefs>
+</ds:datastoreItem>
 </file>
</xml_diff>

<commit_message>
add non-linear SVM, update report with plot of min_dcf for linear svm
</commit_message>
<xml_diff>
--- a/Report.docx
+++ b/Report.docx
@@ -56,7 +56,7 @@
           <w:r>
             <w:fldChar w:fldCharType="separate"/>
           </w:r>
-          <w:hyperlink w:anchor="_Toc118966425" w:history="1">
+          <w:hyperlink w:anchor="_Toc119251165" w:history="1">
             <w:r>
               <w:rPr>
                 <w:rStyle w:val="Collegamentoipertestuale"/>
@@ -83,7 +83,7 @@
                 <w:noProof/>
                 <w:webHidden/>
               </w:rPr>
-              <w:instrText xml:space="preserve"> PAGEREF _Toc118966425 \h </w:instrText>
+              <w:instrText xml:space="preserve"> PAGEREF _Toc119251165 \h </w:instrText>
             </w:r>
             <w:r>
               <w:rPr>
@@ -126,7 +126,7 @@
               <w:lang w:val="it-IT" w:eastAsia="it-IT"/>
             </w:rPr>
           </w:pPr>
-          <w:hyperlink w:anchor="_Toc118966426" w:history="1">
+          <w:hyperlink w:anchor="_Toc119251166" w:history="1">
             <w:r>
               <w:rPr>
                 <w:rStyle w:val="Collegamentoipertestuale"/>
@@ -153,7 +153,7 @@
                 <w:noProof/>
                 <w:webHidden/>
               </w:rPr>
-              <w:instrText xml:space="preserve"> PAGEREF _Toc118966426 \h </w:instrText>
+              <w:instrText xml:space="preserve"> PAGEREF _Toc119251166 \h </w:instrText>
             </w:r>
             <w:r>
               <w:rPr>
@@ -196,7 +196,7 @@
               <w:lang w:val="it-IT" w:eastAsia="it-IT"/>
             </w:rPr>
           </w:pPr>
-          <w:hyperlink w:anchor="_Toc118966427" w:history="1">
+          <w:hyperlink w:anchor="_Toc119251167" w:history="1">
             <w:r>
               <w:rPr>
                 <w:rStyle w:val="Collegamentoipertestuale"/>
@@ -223,7 +223,7 @@
                 <w:noProof/>
                 <w:webHidden/>
               </w:rPr>
-              <w:instrText xml:space="preserve"> PAGEREF _Toc118966427 \h </w:instrText>
+              <w:instrText xml:space="preserve"> PAGEREF _Toc119251167 \h </w:instrText>
             </w:r>
             <w:r>
               <w:rPr>
@@ -266,7 +266,7 @@
               <w:lang w:val="it-IT" w:eastAsia="it-IT"/>
             </w:rPr>
           </w:pPr>
-          <w:hyperlink w:anchor="_Toc118966428" w:history="1">
+          <w:hyperlink w:anchor="_Toc119251168" w:history="1">
             <w:r>
               <w:rPr>
                 <w:rStyle w:val="Collegamentoipertestuale"/>
@@ -293,7 +293,7 @@
                 <w:noProof/>
                 <w:webHidden/>
               </w:rPr>
-              <w:instrText xml:space="preserve"> PAGEREF _Toc118966428 \h </w:instrText>
+              <w:instrText xml:space="preserve"> PAGEREF _Toc119251168 \h </w:instrText>
             </w:r>
             <w:r>
               <w:rPr>
@@ -336,7 +336,7 @@
               <w:lang w:val="it-IT" w:eastAsia="it-IT"/>
             </w:rPr>
           </w:pPr>
-          <w:hyperlink w:anchor="_Toc118966429" w:history="1">
+          <w:hyperlink w:anchor="_Toc119251169" w:history="1">
             <w:r>
               <w:rPr>
                 <w:rStyle w:val="Collegamentoipertestuale"/>
@@ -363,7 +363,7 @@
                 <w:noProof/>
                 <w:webHidden/>
               </w:rPr>
-              <w:instrText xml:space="preserve"> PAGEREF _Toc118966429 \h </w:instrText>
+              <w:instrText xml:space="preserve"> PAGEREF _Toc119251169 \h </w:instrText>
             </w:r>
             <w:r>
               <w:rPr>
@@ -406,7 +406,7 @@
               <w:lang w:val="it-IT" w:eastAsia="it-IT"/>
             </w:rPr>
           </w:pPr>
-          <w:hyperlink w:anchor="_Toc118966430" w:history="1">
+          <w:hyperlink w:anchor="_Toc119251170" w:history="1">
             <w:r>
               <w:rPr>
                 <w:rStyle w:val="Collegamentoipertestuale"/>
@@ -433,7 +433,7 @@
                 <w:noProof/>
                 <w:webHidden/>
               </w:rPr>
-              <w:instrText xml:space="preserve"> PAGEREF _Toc118966430 \h </w:instrText>
+              <w:instrText xml:space="preserve"> PAGEREF _Toc119251170 \h </w:instrText>
             </w:r>
             <w:r>
               <w:rPr>
@@ -476,7 +476,7 @@
               <w:lang w:val="it-IT" w:eastAsia="it-IT"/>
             </w:rPr>
           </w:pPr>
-          <w:hyperlink w:anchor="_Toc118966431" w:history="1">
+          <w:hyperlink w:anchor="_Toc119251171" w:history="1">
             <w:r>
               <w:rPr>
                 <w:rStyle w:val="Collegamentoipertestuale"/>
@@ -503,7 +503,7 @@
                 <w:noProof/>
                 <w:webHidden/>
               </w:rPr>
-              <w:instrText xml:space="preserve"> PAGEREF _Toc118966431 \h </w:instrText>
+              <w:instrText xml:space="preserve"> PAGEREF _Toc119251171 \h </w:instrText>
             </w:r>
             <w:r>
               <w:rPr>
@@ -546,27 +546,153 @@
               <w:lang w:val="it-IT" w:eastAsia="it-IT"/>
             </w:rPr>
           </w:pPr>
-          <w:hyperlink w:anchor="_Toc118966432" w:history="1">
+          <w:hyperlink w:anchor="_Toc119251172" w:history="1">
             <w:r>
               <w:rPr>
                 <w:rStyle w:val="Collegamentoipertestuale"/>
                 <w:noProof/>
               </w:rPr>
-              <w:t>Logistic Regre</w:t>
-            </w:r>
+              <w:t>Logistic Regression</w:t>
+            </w:r>
+            <w:r>
+              <w:rPr>
+                <w:noProof/>
+                <w:webHidden/>
+              </w:rPr>
+              <w:tab/>
+            </w:r>
+            <w:r>
+              <w:rPr>
+                <w:noProof/>
+                <w:webHidden/>
+              </w:rPr>
+              <w:fldChar w:fldCharType="begin"/>
+            </w:r>
+            <w:r>
+              <w:rPr>
+                <w:noProof/>
+                <w:webHidden/>
+              </w:rPr>
+              <w:instrText xml:space="preserve"> PAGEREF _Toc119251172 \h </w:instrText>
+            </w:r>
+            <w:r>
+              <w:rPr>
+                <w:noProof/>
+                <w:webHidden/>
+              </w:rPr>
+            </w:r>
+            <w:r>
+              <w:rPr>
+                <w:noProof/>
+                <w:webHidden/>
+              </w:rPr>
+              <w:fldChar w:fldCharType="separate"/>
+            </w:r>
+            <w:r>
+              <w:rPr>
+                <w:noProof/>
+                <w:webHidden/>
+              </w:rPr>
+              <w:t>12</w:t>
+            </w:r>
+            <w:r>
+              <w:rPr>
+                <w:noProof/>
+                <w:webHidden/>
+              </w:rPr>
+              <w:fldChar w:fldCharType="end"/>
+            </w:r>
+          </w:hyperlink>
+        </w:p>
+        <w:p>
+          <w:pPr>
+            <w:pStyle w:val="Sommario2"/>
+            <w:tabs>
+              <w:tab w:val="right" w:leader="dot" w:pos="9628"/>
+            </w:tabs>
+            <w:rPr>
+              <w:rFonts w:eastAsiaTheme="minorEastAsia"/>
+              <w:noProof/>
+              <w:lang w:val="it-IT" w:eastAsia="it-IT"/>
+            </w:rPr>
+          </w:pPr>
+          <w:hyperlink w:anchor="_Toc119251173" w:history="1">
             <w:r>
               <w:rPr>
                 <w:rStyle w:val="Collegamentoipertestuale"/>
                 <w:noProof/>
               </w:rPr>
-              <w:t>s</w:t>
-            </w:r>
+              <w:t>Linear Logistic Regression</w:t>
+            </w:r>
+            <w:r>
+              <w:rPr>
+                <w:noProof/>
+                <w:webHidden/>
+              </w:rPr>
+              <w:tab/>
+            </w:r>
+            <w:r>
+              <w:rPr>
+                <w:noProof/>
+                <w:webHidden/>
+              </w:rPr>
+              <w:fldChar w:fldCharType="begin"/>
+            </w:r>
+            <w:r>
+              <w:rPr>
+                <w:noProof/>
+                <w:webHidden/>
+              </w:rPr>
+              <w:instrText xml:space="preserve"> PAGEREF _Toc119251173 \h </w:instrText>
+            </w:r>
+            <w:r>
+              <w:rPr>
+                <w:noProof/>
+                <w:webHidden/>
+              </w:rPr>
+            </w:r>
+            <w:r>
+              <w:rPr>
+                <w:noProof/>
+                <w:webHidden/>
+              </w:rPr>
+              <w:fldChar w:fldCharType="separate"/>
+            </w:r>
+            <w:r>
+              <w:rPr>
+                <w:noProof/>
+                <w:webHidden/>
+              </w:rPr>
+              <w:t>12</w:t>
+            </w:r>
+            <w:r>
+              <w:rPr>
+                <w:noProof/>
+                <w:webHidden/>
+              </w:rPr>
+              <w:fldChar w:fldCharType="end"/>
+            </w:r>
+          </w:hyperlink>
+        </w:p>
+        <w:p>
+          <w:pPr>
+            <w:pStyle w:val="Sommario2"/>
+            <w:tabs>
+              <w:tab w:val="right" w:leader="dot" w:pos="9628"/>
+            </w:tabs>
+            <w:rPr>
+              <w:rFonts w:eastAsiaTheme="minorEastAsia"/>
+              <w:noProof/>
+              <w:lang w:val="it-IT" w:eastAsia="it-IT"/>
+            </w:rPr>
+          </w:pPr>
+          <w:hyperlink w:anchor="_Toc119251174" w:history="1">
             <w:r>
               <w:rPr>
                 <w:rStyle w:val="Collegamentoipertestuale"/>
                 <w:noProof/>
               </w:rPr>
-              <w:t>sion</w:t>
+              <w:t>Quadratic Logistic Regression</w:t>
             </w:r>
             <w:r>
               <w:rPr>
@@ -587,7 +713,7 @@
                 <w:noProof/>
                 <w:webHidden/>
               </w:rPr>
-              <w:instrText xml:space="preserve"> PAGEREF _Toc118966432 \h </w:instrText>
+              <w:instrText xml:space="preserve"> PAGEREF _Toc119251174 \h </w:instrText>
             </w:r>
             <w:r>
               <w:rPr>
@@ -607,7 +733,7 @@
                 <w:noProof/>
                 <w:webHidden/>
               </w:rPr>
-              <w:t>12</w:t>
+              <w:t>13</w:t>
             </w:r>
             <w:r>
               <w:rPr>
@@ -630,13 +756,13 @@
               <w:lang w:val="it-IT" w:eastAsia="it-IT"/>
             </w:rPr>
           </w:pPr>
-          <w:hyperlink w:anchor="_Toc118966433" w:history="1">
+          <w:hyperlink w:anchor="_Toc119251175" w:history="1">
             <w:r>
               <w:rPr>
                 <w:rStyle w:val="Collegamentoipertestuale"/>
                 <w:noProof/>
               </w:rPr>
-              <w:t>References</w:t>
+              <w:t>SVM</w:t>
             </w:r>
             <w:r>
               <w:rPr>
@@ -657,7 +783,7 @@
                 <w:noProof/>
                 <w:webHidden/>
               </w:rPr>
-              <w:instrText xml:space="preserve"> PAGEREF _Toc118966433 \h </w:instrText>
+              <w:instrText xml:space="preserve"> PAGEREF _Toc119251175 \h </w:instrText>
             </w:r>
             <w:r>
               <w:rPr>
@@ -678,6 +804,146 @@
                 <w:webHidden/>
               </w:rPr>
               <w:t>14</w:t>
+            </w:r>
+            <w:r>
+              <w:rPr>
+                <w:noProof/>
+                <w:webHidden/>
+              </w:rPr>
+              <w:fldChar w:fldCharType="end"/>
+            </w:r>
+          </w:hyperlink>
+        </w:p>
+        <w:p>
+          <w:pPr>
+            <w:pStyle w:val="Sommario2"/>
+            <w:tabs>
+              <w:tab w:val="right" w:leader="dot" w:pos="9628"/>
+            </w:tabs>
+            <w:rPr>
+              <w:rFonts w:eastAsiaTheme="minorEastAsia"/>
+              <w:noProof/>
+              <w:lang w:val="it-IT" w:eastAsia="it-IT"/>
+            </w:rPr>
+          </w:pPr>
+          <w:hyperlink w:anchor="_Toc119251176" w:history="1">
+            <w:r>
+              <w:rPr>
+                <w:rStyle w:val="Collegamentoipertestuale"/>
+                <w:noProof/>
+              </w:rPr>
+              <w:t>Linear SVM</w:t>
+            </w:r>
+            <w:r>
+              <w:rPr>
+                <w:noProof/>
+                <w:webHidden/>
+              </w:rPr>
+              <w:tab/>
+            </w:r>
+            <w:r>
+              <w:rPr>
+                <w:noProof/>
+                <w:webHidden/>
+              </w:rPr>
+              <w:fldChar w:fldCharType="begin"/>
+            </w:r>
+            <w:r>
+              <w:rPr>
+                <w:noProof/>
+                <w:webHidden/>
+              </w:rPr>
+              <w:instrText xml:space="preserve"> PAGEREF _Toc119251176 \h </w:instrText>
+            </w:r>
+            <w:r>
+              <w:rPr>
+                <w:noProof/>
+                <w:webHidden/>
+              </w:rPr>
+            </w:r>
+            <w:r>
+              <w:rPr>
+                <w:noProof/>
+                <w:webHidden/>
+              </w:rPr>
+              <w:fldChar w:fldCharType="separate"/>
+            </w:r>
+            <w:r>
+              <w:rPr>
+                <w:noProof/>
+                <w:webHidden/>
+              </w:rPr>
+              <w:t>14</w:t>
+            </w:r>
+            <w:r>
+              <w:rPr>
+                <w:noProof/>
+                <w:webHidden/>
+              </w:rPr>
+              <w:fldChar w:fldCharType="end"/>
+            </w:r>
+          </w:hyperlink>
+        </w:p>
+        <w:p>
+          <w:pPr>
+            <w:pStyle w:val="Sommario1"/>
+            <w:tabs>
+              <w:tab w:val="right" w:leader="dot" w:pos="9628"/>
+            </w:tabs>
+            <w:rPr>
+              <w:rFonts w:eastAsiaTheme="minorEastAsia"/>
+              <w:noProof/>
+              <w:lang w:val="it-IT" w:eastAsia="it-IT"/>
+            </w:rPr>
+          </w:pPr>
+          <w:hyperlink w:anchor="_Toc119251177" w:history="1">
+            <w:r>
+              <w:rPr>
+                <w:rStyle w:val="Collegamentoipertestuale"/>
+                <w:noProof/>
+              </w:rPr>
+              <w:t>References</w:t>
+            </w:r>
+            <w:r>
+              <w:rPr>
+                <w:noProof/>
+                <w:webHidden/>
+              </w:rPr>
+              <w:tab/>
+            </w:r>
+            <w:r>
+              <w:rPr>
+                <w:noProof/>
+                <w:webHidden/>
+              </w:rPr>
+              <w:fldChar w:fldCharType="begin"/>
+            </w:r>
+            <w:r>
+              <w:rPr>
+                <w:noProof/>
+                <w:webHidden/>
+              </w:rPr>
+              <w:instrText xml:space="preserve"> PAGEREF _Toc119251177 \h </w:instrText>
+            </w:r>
+            <w:r>
+              <w:rPr>
+                <w:noProof/>
+                <w:webHidden/>
+              </w:rPr>
+            </w:r>
+            <w:r>
+              <w:rPr>
+                <w:noProof/>
+                <w:webHidden/>
+              </w:rPr>
+              <w:fldChar w:fldCharType="separate"/>
+            </w:r>
+            <w:r>
+              <w:rPr>
+                <w:noProof/>
+                <w:webHidden/>
+              </w:rPr>
+              <w:t>16</w:t>
             </w:r>
             <w:r>
               <w:rPr>
@@ -722,7 +988,7 @@
         <w:pStyle w:val="Titolo1"/>
         <w:spacing w:after="240"/>
       </w:pPr>
-      <w:bookmarkStart w:id="0" w:name="_Toc118966425"/>
+      <w:bookmarkStart w:id="0" w:name="_Toc119251165"/>
       <w:r>
         <w:lastRenderedPageBreak/>
         <w:t>Introduction</w:t>
@@ -786,7 +1052,7 @@
         <w:pStyle w:val="Titolo2"/>
         <w:spacing w:after="240"/>
       </w:pPr>
-      <w:bookmarkStart w:id="1" w:name="_Toc118966426"/>
+      <w:bookmarkStart w:id="1" w:name="_Toc119251166"/>
       <w:r>
         <w:t>HTRU2 Data Set</w:t>
       </w:r>
@@ -1313,7 +1579,7 @@
       <w:pPr>
         <w:pStyle w:val="Titolo1"/>
       </w:pPr>
-      <w:bookmarkStart w:id="2" w:name="_Toc118966427"/>
+      <w:bookmarkStart w:id="2" w:name="_Toc119251167"/>
       <w:r>
         <w:lastRenderedPageBreak/>
         <w:t>Analysis</w:t>
@@ -1792,7 +2058,7 @@
         <w:pStyle w:val="Titolo2"/>
         <w:spacing w:after="240"/>
       </w:pPr>
-      <w:bookmarkStart w:id="3" w:name="_Toc118966428"/>
+      <w:bookmarkStart w:id="3" w:name="_Toc119251168"/>
       <w:r>
         <w:t>Histograms</w:t>
       </w:r>
@@ -1813,7 +2079,7 @@
         <mc:AlternateContent>
           <mc:Choice Requires="wpg">
             <w:drawing>
-              <wp:anchor distT="0" distB="0" distL="114300" distR="114300" simplePos="0" relativeHeight="251645952" behindDoc="0" locked="0" layoutInCell="1" allowOverlap="1" wp14:anchorId="408AC055" wp14:editId="14E8E431">
+              <wp:anchor distT="0" distB="0" distL="114300" distR="114300" simplePos="0" relativeHeight="251643904" behindDoc="0" locked="0" layoutInCell="1" allowOverlap="1" wp14:anchorId="408AC055" wp14:editId="31A74A63">
                 <wp:simplePos x="0" y="0"/>
                 <wp:positionH relativeFrom="column">
                   <wp:posOffset>0</wp:posOffset>
@@ -1914,7 +2180,7 @@
           </mc:Choice>
           <mc:Fallback>
             <w:pict>
-              <v:group w14:anchorId="53F84657" id="Gruppo 49" o:spid="_x0000_s1026" style="position:absolute;margin-left:0;margin-top:41.6pt;width:481.85pt;height:155.9pt;z-index:251645952" coordsize="61194,19799" o:gfxdata="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">
+              <v:group w14:anchorId="6F3EB722" id="Gruppo 49" o:spid="_x0000_s1026" style="position:absolute;margin-left:0;margin-top:41.6pt;width:481.85pt;height:155.9pt;z-index:251643904" coordsize="61194,19799" o:gfxdata="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">
                 <v:shapetype id="_x0000_t75" coordsize="21600,21600" o:spt="75" o:preferrelative="t" path="m@4@5l@4@11@9@11@9@5xe" filled="f" stroked="f">
                   <v:stroke joinstyle="miter"/>
                   <v:formulas>
@@ -2019,7 +2285,7 @@
         <mc:AlternateContent>
           <mc:Choice Requires="wpg">
             <w:drawing>
-              <wp:anchor distT="0" distB="0" distL="114300" distR="114300" simplePos="0" relativeHeight="251650048" behindDoc="0" locked="0" layoutInCell="1" allowOverlap="1" wp14:anchorId="1AB6C15E" wp14:editId="62AC12E7">
+              <wp:anchor distT="0" distB="0" distL="114300" distR="114300" simplePos="0" relativeHeight="251648000" behindDoc="0" locked="0" layoutInCell="1" allowOverlap="1" wp14:anchorId="1AB6C15E" wp14:editId="437485EA">
                 <wp:simplePos x="0" y="0"/>
                 <wp:positionH relativeFrom="column">
                   <wp:posOffset>0</wp:posOffset>
@@ -2120,7 +2386,7 @@
           </mc:Choice>
           <mc:Fallback>
             <w:pict>
-              <v:group w14:anchorId="0B152F71" id="Gruppo 48" o:spid="_x0000_s1026" style="position:absolute;margin-left:0;margin-top:182.45pt;width:481.85pt;height:155.9pt;z-index:251650048" coordsize="61194,19799" o:gfxdata="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">
+              <v:group w14:anchorId="670F93A9" id="Gruppo 48" o:spid="_x0000_s1026" style="position:absolute;margin-left:0;margin-top:182.45pt;width:481.85pt;height:155.9pt;z-index:251648000" coordsize="61194,19799" o:gfxdata="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">
                 <v:shape id="Immagine 4" o:spid="_x0000_s1027" type="#_x0000_t75" style="position:absolute;width:29698;height:19799;visibility:visible;mso-wrap-style:square" o:gfxdata="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">
                   <v:imagedata r:id="rId14" o:title=""/>
                 </v:shape>
@@ -2159,7 +2425,7 @@
         <mc:AlternateContent>
           <mc:Choice Requires="wpg">
             <w:drawing>
-              <wp:anchor distT="0" distB="0" distL="114300" distR="114300" simplePos="0" relativeHeight="251648000" behindDoc="0" locked="0" layoutInCell="1" allowOverlap="1" wp14:anchorId="67D6EB00" wp14:editId="4586E280">
+              <wp:anchor distT="0" distB="0" distL="114300" distR="114300" simplePos="0" relativeHeight="251645952" behindDoc="0" locked="0" layoutInCell="1" allowOverlap="1" wp14:anchorId="67D6EB00" wp14:editId="79DD8CEE">
                 <wp:simplePos x="0" y="0"/>
                 <wp:positionH relativeFrom="column">
                   <wp:posOffset>19050</wp:posOffset>
@@ -2260,7 +2526,7 @@
           </mc:Choice>
           <mc:Fallback>
             <w:pict>
-              <v:group w14:anchorId="27BC2945" id="Gruppo 51" o:spid="_x0000_s1026" style="position:absolute;margin-left:1.5pt;margin-top:177.5pt;width:481.85pt;height:155.9pt;z-index:251648000" coordsize="61194,19799" o:gfxdata="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">
+              <v:group w14:anchorId="0D19E67E" id="Gruppo 51" o:spid="_x0000_s1026" style="position:absolute;margin-left:1.5pt;margin-top:177.5pt;width:481.85pt;height:155.9pt;z-index:251645952" coordsize="61194,19799" o:gfxdata="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">
                 <v:shape id="Immagine 8" o:spid="_x0000_s1027" type="#_x0000_t75" style="position:absolute;width:29698;height:19799;visibility:visible;mso-wrap-style:square" o:gfxdata="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">
                   <v:imagedata r:id="rId18" o:title=""/>
                 </v:shape>
@@ -2282,7 +2548,7 @@
         <mc:AlternateContent>
           <mc:Choice Requires="wpg">
             <w:drawing>
-              <wp:anchor distT="0" distB="0" distL="114300" distR="114300" simplePos="0" relativeHeight="251643904" behindDoc="0" locked="0" layoutInCell="1" allowOverlap="1" wp14:anchorId="480E402A" wp14:editId="68A4CA11">
+              <wp:anchor distT="0" distB="0" distL="114300" distR="114300" simplePos="0" relativeHeight="251641856" behindDoc="0" locked="0" layoutInCell="1" allowOverlap="1" wp14:anchorId="480E402A" wp14:editId="4F37FB0F">
                 <wp:simplePos x="0" y="0"/>
                 <wp:positionH relativeFrom="column">
                   <wp:posOffset>16510</wp:posOffset>
@@ -2383,7 +2649,7 @@
           </mc:Choice>
           <mc:Fallback>
             <w:pict>
-              <v:group w14:anchorId="3F192EA3" id="Gruppo 50" o:spid="_x0000_s1026" style="position:absolute;margin-left:1.3pt;margin-top:0;width:481.85pt;height:155.9pt;z-index:251643904" coordsize="61194,19799" o:gfxdata="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">
+              <v:group w14:anchorId="7EF0CF0E" id="Gruppo 50" o:spid="_x0000_s1026" style="position:absolute;margin-left:1.3pt;margin-top:0;width:481.85pt;height:155.9pt;z-index:251641856" coordsize="61194,19799" o:gfxdata="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">
                 <v:shape id="Immagine 7" o:spid="_x0000_s1027" type="#_x0000_t75" style="position:absolute;left:31496;width:29698;height:19799;visibility:visible;mso-wrap-style:square" o:gfxdata="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">
                   <v:imagedata r:id="rId22" o:title=""/>
                 </v:shape>
@@ -2517,6 +2783,7 @@
         </w:rPr>
         <w:t xml:space="preserve"> worth to apply </w:t>
       </w:r>
+      <w:proofErr w:type="spellStart"/>
       <w:r>
         <w:rPr>
           <w:b/>
@@ -2526,6 +2793,7 @@
         </w:rPr>
         <w:t>Gaussianization</w:t>
       </w:r>
+      <w:proofErr w:type="spellEnd"/>
       <w:r>
         <w:rPr>
           <w:sz w:val="24"/>
@@ -2538,7 +2806,23 @@
           <w:sz w:val="24"/>
           <w:szCs w:val="24"/>
         </w:rPr>
-        <w:t>. This is a pre-processing technique which helps to deal with the fact that some distributions are not Gaussian like. Since one of the technique we will apply is the Gaussian classifier, we will apply Gaussianization pre-processing stage which transforms our features sample as if they behave more likely a</w:t>
+        <w:t xml:space="preserve">. This is a pre-processing technique which helps to deal with the fact that some distributions are not Gaussian like. Since one of the technique we will apply is the Gaussian classifier, we will apply </w:t>
+      </w:r>
+      <w:proofErr w:type="spellStart"/>
+      <w:r>
+        <w:rPr>
+          <w:sz w:val="24"/>
+          <w:szCs w:val="24"/>
+        </w:rPr>
+        <w:t>Gaussianization</w:t>
+      </w:r>
+      <w:proofErr w:type="spellEnd"/>
+      <w:r>
+        <w:rPr>
+          <w:sz w:val="24"/>
+          <w:szCs w:val="24"/>
+        </w:rPr>
+        <w:t xml:space="preserve"> pre-processing stage which transforms our features sample as if they behave more likely a</w:t>
       </w:r>
       <w:r>
         <w:rPr>
@@ -2571,12 +2855,21 @@
           <w:szCs w:val="24"/>
         </w:rPr>
       </w:pPr>
-      <w:r>
-        <w:rPr>
-          <w:sz w:val="24"/>
-          <w:szCs w:val="24"/>
-        </w:rPr>
-        <w:t xml:space="preserve">Gaussianization allows to transform features in such a way that the empirical cumulative distribution of the transformed features is the same as that of a Gaussian distribution. In particularly we will consider as a target a Gaussian distribution with unit variance and zero mean. </w:t>
+      <w:proofErr w:type="spellStart"/>
+      <w:r>
+        <w:rPr>
+          <w:sz w:val="24"/>
+          <w:szCs w:val="24"/>
+        </w:rPr>
+        <w:t>Gaussianization</w:t>
+      </w:r>
+      <w:proofErr w:type="spellEnd"/>
+      <w:r>
+        <w:rPr>
+          <w:sz w:val="24"/>
+          <w:szCs w:val="24"/>
+        </w:rPr>
+        <w:t xml:space="preserve"> allows to transform features in such a way that the empirical cumulative distribution of the transformed features is the same as that of a Gaussian distribution. In particularly we will consider as a target a Gaussian distribution with unit variance and zero mean. </w:t>
       </w:r>
       <w:commentRangeStart w:id="4"/>
       <w:r>
@@ -2585,14 +2878,68 @@
           <w:sz w:val="24"/>
           <w:szCs w:val="24"/>
         </w:rPr>
-        <w:t>To perform Gaussianization we will compute empirical c.d.f on the features, we will map this c.d.f. to a uniform distribution</w:t>
-      </w:r>
+        <w:t xml:space="preserve">To perform </w:t>
+      </w:r>
+      <w:proofErr w:type="spellStart"/>
       <w:r>
         <w:rPr>
           <w:color w:val="FF0000"/>
           <w:sz w:val="24"/>
           <w:szCs w:val="24"/>
         </w:rPr>
+        <w:t>Gaussianization</w:t>
+      </w:r>
+      <w:proofErr w:type="spellEnd"/>
+      <w:r>
+        <w:rPr>
+          <w:color w:val="FF0000"/>
+          <w:sz w:val="24"/>
+          <w:szCs w:val="24"/>
+        </w:rPr>
+        <w:t xml:space="preserve"> we will compute empirical </w:t>
+      </w:r>
+      <w:proofErr w:type="spellStart"/>
+      <w:r>
+        <w:rPr>
+          <w:color w:val="FF0000"/>
+          <w:sz w:val="24"/>
+          <w:szCs w:val="24"/>
+        </w:rPr>
+        <w:t>c.d.f</w:t>
+      </w:r>
+      <w:proofErr w:type="spellEnd"/>
+      <w:r>
+        <w:rPr>
+          <w:color w:val="FF0000"/>
+          <w:sz w:val="24"/>
+          <w:szCs w:val="24"/>
+        </w:rPr>
+        <w:t xml:space="preserve"> on the features, we will map this </w:t>
+      </w:r>
+      <w:proofErr w:type="spellStart"/>
+      <w:r>
+        <w:rPr>
+          <w:color w:val="FF0000"/>
+          <w:sz w:val="24"/>
+          <w:szCs w:val="24"/>
+        </w:rPr>
+        <w:t>c.d.f.</w:t>
+      </w:r>
+      <w:proofErr w:type="spellEnd"/>
+      <w:r>
+        <w:rPr>
+          <w:color w:val="FF0000"/>
+          <w:sz w:val="24"/>
+          <w:szCs w:val="24"/>
+        </w:rPr>
+        <w:t xml:space="preserve"> to a uniform distribution</w:t>
+      </w:r>
+      <w:r>
+        <w:rPr>
+          <w:color w:val="FF0000"/>
+          <w:sz w:val="24"/>
+          <w:szCs w:val="24"/>
+        </w:rPr>
         <w:t xml:space="preserve"> and then </w:t>
       </w:r>
       <w:r>
@@ -2641,9 +2988,19 @@
           <w:sz w:val="24"/>
           <w:szCs w:val="24"/>
         </w:rPr>
-        <w:t xml:space="preserve"> Gaussian c.d.f.</w:t>
+        <w:t xml:space="preserve"> Gaussian </w:t>
+      </w:r>
+      <w:proofErr w:type="spellStart"/>
+      <w:r>
+        <w:rPr>
+          <w:color w:val="FF0000"/>
+          <w:sz w:val="24"/>
+          <w:szCs w:val="24"/>
+        </w:rPr>
+        <w:t>c.d.f.</w:t>
       </w:r>
       <w:commentRangeEnd w:id="4"/>
+      <w:proofErr w:type="spellEnd"/>
       <w:r>
         <w:rPr>
           <w:rStyle w:val="Rimandocommento"/>
@@ -3123,7 +3480,29 @@
           <w:sz w:val="24"/>
           <w:szCs w:val="24"/>
         </w:rPr>
-        <w:t>percent point function (p.p.f)</w:t>
+        <w:t>percent point function (</w:t>
+      </w:r>
+      <w:proofErr w:type="spellStart"/>
+      <w:r>
+        <w:rPr>
+          <w:rFonts w:eastAsiaTheme="minorEastAsia" w:cstheme="minorHAnsi"/>
+          <w:b/>
+          <w:bCs/>
+          <w:sz w:val="24"/>
+          <w:szCs w:val="24"/>
+        </w:rPr>
+        <w:t>p.p.f</w:t>
+      </w:r>
+      <w:proofErr w:type="spellEnd"/>
+      <w:r>
+        <w:rPr>
+          <w:rFonts w:eastAsiaTheme="minorEastAsia" w:cstheme="minorHAnsi"/>
+          <w:b/>
+          <w:bCs/>
+          <w:sz w:val="24"/>
+          <w:szCs w:val="24"/>
+        </w:rPr>
+        <w:t>)</w:t>
       </w:r>
       <w:r>
         <w:rPr>
@@ -3144,6 +3523,7 @@
         </w:rPr>
       </w:pPr>
       <w:commentRangeStart w:id="6"/>
+      <w:proofErr w:type="spellStart"/>
       <w:r>
         <w:rPr>
           <w:rFonts w:eastAsiaTheme="minorEastAsia" w:cstheme="minorHAnsi"/>
@@ -3151,8 +3531,9 @@
           <w:sz w:val="24"/>
           <w:szCs w:val="24"/>
         </w:rPr>
-        <w:t xml:space="preserve">Scipy library’s implementation of p.p.f </w:t>
-      </w:r>
+        <w:t>Scipy</w:t>
+      </w:r>
+      <w:proofErr w:type="spellEnd"/>
       <w:r>
         <w:rPr>
           <w:rFonts w:eastAsiaTheme="minorEastAsia" w:cstheme="minorHAnsi"/>
@@ -3160,8 +3541,9 @@
           <w:sz w:val="24"/>
           <w:szCs w:val="24"/>
         </w:rPr>
-        <w:t>are</w:t>
-      </w:r>
+        <w:t xml:space="preserve"> library’s implementation of </w:t>
+      </w:r>
+      <w:proofErr w:type="spellStart"/>
       <w:r>
         <w:rPr>
           <w:rFonts w:eastAsiaTheme="minorEastAsia" w:cstheme="minorHAnsi"/>
@@ -3169,6 +3551,34 @@
           <w:sz w:val="24"/>
           <w:szCs w:val="24"/>
         </w:rPr>
+        <w:t>p.p.f</w:t>
+      </w:r>
+      <w:proofErr w:type="spellEnd"/>
+      <w:r>
+        <w:rPr>
+          <w:rFonts w:eastAsiaTheme="minorEastAsia" w:cstheme="minorHAnsi"/>
+          <w:color w:val="FF0000"/>
+          <w:sz w:val="24"/>
+          <w:szCs w:val="24"/>
+        </w:rPr>
+        <w:t xml:space="preserve"> </w:t>
+      </w:r>
+      <w:r>
+        <w:rPr>
+          <w:rFonts w:eastAsiaTheme="minorEastAsia" w:cstheme="minorHAnsi"/>
+          <w:color w:val="FF0000"/>
+          <w:sz w:val="24"/>
+          <w:szCs w:val="24"/>
+        </w:rPr>
+        <w:t>are</w:t>
+      </w:r>
+      <w:r>
+        <w:rPr>
+          <w:rFonts w:eastAsiaTheme="minorEastAsia" w:cstheme="minorHAnsi"/>
+          <w:color w:val="FF0000"/>
+          <w:sz w:val="24"/>
+          <w:szCs w:val="24"/>
+        </w:rPr>
         <w:t xml:space="preserve"> used in the code [4] </w:t>
       </w:r>
       <w:commentRangeEnd w:id="6"/>
@@ -3188,13 +3598,23 @@
           <w:szCs w:val="24"/>
         </w:rPr>
       </w:pPr>
+      <w:proofErr w:type="spellStart"/>
       <w:r>
         <w:rPr>
           <w:rFonts w:cstheme="minorHAnsi"/>
           <w:sz w:val="24"/>
           <w:szCs w:val="24"/>
         </w:rPr>
-        <w:t xml:space="preserve">Gaussianization </w:t>
+        <w:t>Gaussianization</w:t>
+      </w:r>
+      <w:proofErr w:type="spellEnd"/>
+      <w:r>
+        <w:rPr>
+          <w:rFonts w:cstheme="minorHAnsi"/>
+          <w:sz w:val="24"/>
+          <w:szCs w:val="24"/>
+        </w:rPr>
+        <w:t xml:space="preserve"> </w:t>
       </w:r>
       <w:r>
         <w:rPr>
@@ -3252,7 +3672,7 @@
         <mc:AlternateContent>
           <mc:Choice Requires="wpg">
             <w:drawing>
-              <wp:anchor distT="0" distB="0" distL="114300" distR="114300" simplePos="0" relativeHeight="251666432" behindDoc="0" locked="0" layoutInCell="1" allowOverlap="1" wp14:anchorId="1FE2969D" wp14:editId="78AA559A">
+              <wp:anchor distT="0" distB="0" distL="114300" distR="114300" simplePos="0" relativeHeight="251664384" behindDoc="0" locked="0" layoutInCell="1" allowOverlap="1" wp14:anchorId="1FE2969D" wp14:editId="7411F4C8">
                 <wp:simplePos x="0" y="0"/>
                 <wp:positionH relativeFrom="column">
                   <wp:posOffset>-91440</wp:posOffset>
@@ -3353,7 +3773,7 @@
           </mc:Choice>
           <mc:Fallback>
             <w:pict>
-              <v:group w14:anchorId="083FDCA8" id="Gruppo 57" o:spid="_x0000_s1026" style="position:absolute;margin-left:-7.2pt;margin-top:21.8pt;width:485.85pt;height:155.9pt;z-index:251666432" coordsize="61702,19799" o:gfxdata="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">
+              <v:group w14:anchorId="3B92B209" id="Gruppo 57" o:spid="_x0000_s1026" style="position:absolute;margin-left:-7.2pt;margin-top:21.8pt;width:485.85pt;height:155.9pt;z-index:251664384" coordsize="61702,19799" o:gfxdata="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">
                 <v:shape id="Immagine 39" o:spid="_x0000_s1027" type="#_x0000_t75" style="position:absolute;left:32004;width:29698;height:19799;visibility:visible;mso-wrap-style:square" o:gfxdata="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">
                   <v:imagedata r:id="rId30" o:title=""/>
                 </v:shape>
@@ -3374,6 +3794,7 @@
         </w:rPr>
         <w:t xml:space="preserve">Let’ see the histograms of each feature after </w:t>
       </w:r>
+      <w:proofErr w:type="spellStart"/>
       <w:r>
         <w:rPr>
           <w:rFonts w:cstheme="minorHAnsi"/>
@@ -3388,7 +3809,16 @@
           <w:sz w:val="24"/>
           <w:szCs w:val="24"/>
         </w:rPr>
-        <w:t>aussianization.</w:t>
+        <w:t>aussianization</w:t>
+      </w:r>
+      <w:proofErr w:type="spellEnd"/>
+      <w:r>
+        <w:rPr>
+          <w:rFonts w:cstheme="minorHAnsi"/>
+          <w:sz w:val="24"/>
+          <w:szCs w:val="24"/>
+        </w:rPr>
+        <w:t>.</w:t>
       </w:r>
     </w:p>
     <w:p>
@@ -3446,7 +3876,7 @@
         <mc:AlternateContent>
           <mc:Choice Requires="wpg">
             <w:drawing>
-              <wp:anchor distT="0" distB="0" distL="114300" distR="114300" simplePos="0" relativeHeight="251663360" behindDoc="0" locked="0" layoutInCell="1" allowOverlap="1" wp14:anchorId="7B04706D" wp14:editId="799588B4">
+              <wp:anchor distT="0" distB="0" distL="114300" distR="114300" simplePos="0" relativeHeight="251661312" behindDoc="0" locked="0" layoutInCell="1" allowOverlap="1" wp14:anchorId="7B04706D" wp14:editId="4FD68750">
                 <wp:simplePos x="0" y="0"/>
                 <wp:positionH relativeFrom="column">
                   <wp:posOffset>118110</wp:posOffset>
@@ -3547,7 +3977,7 @@
           </mc:Choice>
           <mc:Fallback>
             <w:pict>
-              <v:group w14:anchorId="4423705C" id="Gruppo 55" o:spid="_x0000_s1026" style="position:absolute;margin-left:9.3pt;margin-top:35.4pt;width:481.85pt;height:155.9pt;z-index:251663360" coordsize="61194,19799" o:gfxdata="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">
+              <v:group w14:anchorId="0AAFAC45" id="Gruppo 55" o:spid="_x0000_s1026" style="position:absolute;margin-left:9.3pt;margin-top:35.4pt;width:481.85pt;height:155.9pt;z-index:251661312" coordsize="61194,19799" o:gfxdata="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">
                 <v:shape id="Immagine 41" o:spid="_x0000_s1027" type="#_x0000_t75" style="position:absolute;left:31496;width:29698;height:19799;visibility:visible;mso-wrap-style:square" o:gfxdata="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">
                   <v:imagedata r:id="rId34" o:title=""/>
                 </v:shape>
@@ -3575,7 +4005,7 @@
         <mc:AlternateContent>
           <mc:Choice Requires="wpg">
             <w:drawing>
-              <wp:anchor distT="0" distB="0" distL="114300" distR="114300" simplePos="0" relativeHeight="251672576" behindDoc="0" locked="0" layoutInCell="1" allowOverlap="1" wp14:anchorId="580C0F2A" wp14:editId="39A2EAA9">
+              <wp:anchor distT="0" distB="0" distL="114300" distR="114300" simplePos="0" relativeHeight="251670528" behindDoc="0" locked="0" layoutInCell="1" allowOverlap="1" wp14:anchorId="580C0F2A" wp14:editId="6FE88BFF">
                 <wp:simplePos x="0" y="0"/>
                 <wp:positionH relativeFrom="column">
                   <wp:posOffset>120650</wp:posOffset>
@@ -3676,7 +4106,7 @@
           </mc:Choice>
           <mc:Fallback>
             <w:pict>
-              <v:group w14:anchorId="56CE63DC" id="Gruppo 54" o:spid="_x0000_s1026" style="position:absolute;margin-left:9.5pt;margin-top:188.25pt;width:485.85pt;height:155.9pt;z-index:251672576" coordsize="61702,19799" o:gfxdata="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">
+              <v:group w14:anchorId="4AB6A187" id="Gruppo 54" o:spid="_x0000_s1026" style="position:absolute;margin-left:9.5pt;margin-top:188.25pt;width:485.85pt;height:155.9pt;z-index:251670528" coordsize="61702,19799" o:gfxdata="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">
                 <v:shape id="Immagine 43" o:spid="_x0000_s1027" type="#_x0000_t75" style="position:absolute;left:32004;width:29698;height:19799;visibility:visible;mso-wrap-style:square" o:gfxdata="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">
                   <v:imagedata r:id="rId38" o:title=""/>
                 </v:shape>
@@ -3704,7 +4134,7 @@
         <mc:AlternateContent>
           <mc:Choice Requires="wpg">
             <w:drawing>
-              <wp:anchor distT="0" distB="0" distL="114300" distR="114300" simplePos="0" relativeHeight="251657216" behindDoc="0" locked="0" layoutInCell="1" allowOverlap="1" wp14:anchorId="2F81509C" wp14:editId="7E5E0FEA">
+              <wp:anchor distT="0" distB="0" distL="114300" distR="114300" simplePos="0" relativeHeight="251655168" behindDoc="0" locked="0" layoutInCell="1" allowOverlap="1" wp14:anchorId="2F81509C" wp14:editId="68423ACC">
                 <wp:simplePos x="0" y="0"/>
                 <wp:positionH relativeFrom="column">
                   <wp:posOffset>73025</wp:posOffset>
@@ -3805,7 +4235,7 @@
           </mc:Choice>
           <mc:Fallback>
             <w:pict>
-              <v:group w14:anchorId="3231989E" id="Gruppo 53" o:spid="_x0000_s1026" style="position:absolute;margin-left:5.75pt;margin-top:169.35pt;width:481.85pt;height:155.9pt;z-index:251657216" coordsize="61194,19799" o:gfxdata="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">
+              <v:group w14:anchorId="73394354" id="Gruppo 53" o:spid="_x0000_s1026" style="position:absolute;margin-left:5.75pt;margin-top:169.35pt;width:481.85pt;height:155.9pt;z-index:251655168" coordsize="61194,19799" o:gfxdata="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">
                 <v:shape id="Immagine 45" o:spid="_x0000_s1027" type="#_x0000_t75" style="position:absolute;left:31496;width:29698;height:19799;visibility:visible;mso-wrap-style:square" o:gfxdata="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">
                   <v:imagedata r:id="rId42" o:title=""/>
                 </v:shape>
@@ -3827,12 +4257,21 @@
           <w:szCs w:val="24"/>
         </w:rPr>
       </w:pPr>
-      <w:r>
-        <w:rPr>
-          <w:sz w:val="24"/>
-          <w:szCs w:val="24"/>
-        </w:rPr>
-        <w:t xml:space="preserve">Gaussianization process ignore the classes, it works considering the whole dataset, it makes the whole dataset more </w:t>
+      <w:proofErr w:type="spellStart"/>
+      <w:r>
+        <w:rPr>
+          <w:sz w:val="24"/>
+          <w:szCs w:val="24"/>
+        </w:rPr>
+        <w:t>Gaussianization</w:t>
+      </w:r>
+      <w:proofErr w:type="spellEnd"/>
+      <w:r>
+        <w:rPr>
+          <w:sz w:val="24"/>
+          <w:szCs w:val="24"/>
+        </w:rPr>
+        <w:t xml:space="preserve"> process ignore the classes, it works considering the whole dataset, it makes the whole dataset more </w:t>
       </w:r>
       <w:r>
         <w:rPr>
@@ -3869,7 +4308,71 @@
           <w:sz w:val="24"/>
           <w:szCs w:val="24"/>
         </w:rPr>
-        <w:t xml:space="preserve">It can be observed that HTRU2 features of class 0 after Gaussianization have a shape vey similar to a Gaussian distribution. Features of class 1 after Gaussianization look more likely to a Gaussian distribution rather than before Gaussianization, though they are </w:t>
+        <w:t xml:space="preserve">It can be observed that HTRU2 features of class 0 after </w:t>
+      </w:r>
+      <w:proofErr w:type="spellStart"/>
+      <w:r>
+        <w:rPr>
+          <w:sz w:val="24"/>
+          <w:szCs w:val="24"/>
+        </w:rPr>
+        <w:t>Gaussianization</w:t>
+      </w:r>
+      <w:proofErr w:type="spellEnd"/>
+      <w:r>
+        <w:rPr>
+          <w:sz w:val="24"/>
+          <w:szCs w:val="24"/>
+        </w:rPr>
+        <w:t xml:space="preserve"> have a shape </w:t>
+      </w:r>
+      <w:proofErr w:type="spellStart"/>
+      <w:r>
+        <w:rPr>
+          <w:sz w:val="24"/>
+          <w:szCs w:val="24"/>
+        </w:rPr>
+        <w:t>vey</w:t>
+      </w:r>
+      <w:proofErr w:type="spellEnd"/>
+      <w:r>
+        <w:rPr>
+          <w:sz w:val="24"/>
+          <w:szCs w:val="24"/>
+        </w:rPr>
+        <w:t xml:space="preserve"> similar to a Gaussian distribution. Features of class 1 after </w:t>
+      </w:r>
+      <w:proofErr w:type="spellStart"/>
+      <w:r>
+        <w:rPr>
+          <w:sz w:val="24"/>
+          <w:szCs w:val="24"/>
+        </w:rPr>
+        <w:t>Gaussianization</w:t>
+      </w:r>
+      <w:proofErr w:type="spellEnd"/>
+      <w:r>
+        <w:rPr>
+          <w:sz w:val="24"/>
+          <w:szCs w:val="24"/>
+        </w:rPr>
+        <w:t xml:space="preserve"> look more likely to a Gaussian distribution rather than before </w:t>
+      </w:r>
+      <w:proofErr w:type="spellStart"/>
+      <w:r>
+        <w:rPr>
+          <w:sz w:val="24"/>
+          <w:szCs w:val="24"/>
+        </w:rPr>
+        <w:t>Gaussianization</w:t>
+      </w:r>
+      <w:proofErr w:type="spellEnd"/>
+      <w:r>
+        <w:rPr>
+          <w:sz w:val="24"/>
+          <w:szCs w:val="24"/>
+        </w:rPr>
+        <w:t xml:space="preserve">, though they are </w:t>
       </w:r>
       <w:r>
         <w:rPr>
@@ -3906,7 +4409,55 @@
           <w:sz w:val="24"/>
           <w:szCs w:val="24"/>
         </w:rPr>
-        <w:t>In the following we will compare the results of classifiers applied to the samples Gaussianized and not Gaussianized. It is expected that some classifiers will be heavily affected by the Gaussianization while other will be less affected.</w:t>
+        <w:t xml:space="preserve">In the following we will compare the results of classifiers applied to the samples </w:t>
+      </w:r>
+      <w:proofErr w:type="spellStart"/>
+      <w:r>
+        <w:rPr>
+          <w:sz w:val="24"/>
+          <w:szCs w:val="24"/>
+        </w:rPr>
+        <w:t>Gaussianized</w:t>
+      </w:r>
+      <w:proofErr w:type="spellEnd"/>
+      <w:r>
+        <w:rPr>
+          <w:sz w:val="24"/>
+          <w:szCs w:val="24"/>
+        </w:rPr>
+        <w:t xml:space="preserve"> and not </w:t>
+      </w:r>
+      <w:proofErr w:type="spellStart"/>
+      <w:r>
+        <w:rPr>
+          <w:sz w:val="24"/>
+          <w:szCs w:val="24"/>
+        </w:rPr>
+        <w:t>Gaussianized</w:t>
+      </w:r>
+      <w:proofErr w:type="spellEnd"/>
+      <w:r>
+        <w:rPr>
+          <w:sz w:val="24"/>
+          <w:szCs w:val="24"/>
+        </w:rPr>
+        <w:t xml:space="preserve">. It is expected that some classifiers will be heavily affected by the </w:t>
+      </w:r>
+      <w:proofErr w:type="spellStart"/>
+      <w:r>
+        <w:rPr>
+          <w:sz w:val="24"/>
+          <w:szCs w:val="24"/>
+        </w:rPr>
+        <w:t>Gaussianization</w:t>
+      </w:r>
+      <w:proofErr w:type="spellEnd"/>
+      <w:r>
+        <w:rPr>
+          <w:sz w:val="24"/>
+          <w:szCs w:val="24"/>
+        </w:rPr>
+        <w:t xml:space="preserve"> while other will be less affected.</w:t>
       </w:r>
     </w:p>
     <w:p>
@@ -3921,7 +4472,7 @@
       <w:pPr>
         <w:pStyle w:val="Titolo2"/>
       </w:pPr>
-      <w:bookmarkStart w:id="8" w:name="_Toc118966429"/>
+      <w:bookmarkStart w:id="8" w:name="_Toc119251169"/>
       <w:r>
         <w:lastRenderedPageBreak/>
         <w:t>Correlation</w:t>
@@ -4259,7 +4810,7 @@
         <mc:AlternateContent>
           <mc:Choice Requires="wpg">
             <w:drawing>
-              <wp:anchor distT="0" distB="0" distL="114300" distR="114300" simplePos="0" relativeHeight="251696128" behindDoc="0" locked="0" layoutInCell="1" allowOverlap="1" wp14:anchorId="1EE63B69" wp14:editId="3A1116A8">
+              <wp:anchor distT="0" distB="0" distL="114300" distR="114300" simplePos="0" relativeHeight="251694080" behindDoc="0" locked="0" layoutInCell="1" allowOverlap="1" wp14:anchorId="1EE63B69" wp14:editId="474FB2D7">
                 <wp:simplePos x="0" y="0"/>
                 <wp:positionH relativeFrom="column">
                   <wp:align>center</wp:align>
@@ -4315,7 +4866,15 @@
                                 <w:t>without</w:t>
                               </w:r>
                               <w:r>
-                                <w:t xml:space="preserve"> Gaussianization. On the left all the data set is considered; in the center only samples of class </w:t>
+                                <w:t xml:space="preserve"> </w:t>
+                              </w:r>
+                              <w:proofErr w:type="spellStart"/>
+                              <w:r>
+                                <w:t>Gaussianization</w:t>
+                              </w:r>
+                              <w:proofErr w:type="spellEnd"/>
+                              <w:r>
+                                <w:t xml:space="preserve">. On the left all the data set is considered; in the center only samples of class </w:t>
                               </w:r>
                               <w:r>
                                 <w:t>1</w:t>
@@ -4467,7 +5026,7 @@
           </mc:Choice>
           <mc:Fallback>
             <w:pict>
-              <v:group w14:anchorId="1EE63B69" id="Gruppo 20" o:spid="_x0000_s1026" style="position:absolute;margin-left:0;margin-top:139.75pt;width:489.55pt;height:159.3pt;z-index:251696128;mso-position-horizontal:center;mso-width-relative:margin;mso-height-relative:margin" coordsize="62160,20235" o:gfxdata="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">
+              <v:group w14:anchorId="1EE63B69" id="Gruppo 20" o:spid="_x0000_s1026" style="position:absolute;margin-left:0;margin-top:139.75pt;width:489.55pt;height:159.3pt;z-index:251694080;mso-position-horizontal:center;mso-width-relative:margin;mso-height-relative:margin" coordsize="62160,20235" o:gfxdata="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">
                 <v:shapetype id="_x0000_t202" coordsize="21600,21600" o:spt="202" path="m,l,21600r21600,l21600,xe">
                   <v:stroke joinstyle="miter"/>
                   <v:path gradientshapeok="t" o:connecttype="rect"/>
@@ -4486,7 +5045,15 @@
                           <w:t>without</w:t>
                         </w:r>
                         <w:r>
-                          <w:t xml:space="preserve"> Gaussianization. On the left all the data set is considered; in the center only samples of class </w:t>
+                          <w:t xml:space="preserve"> </w:t>
+                        </w:r>
+                        <w:proofErr w:type="spellStart"/>
+                        <w:r>
+                          <w:t>Gaussianization</w:t>
+                        </w:r>
+                        <w:proofErr w:type="spellEnd"/>
+                        <w:r>
+                          <w:t xml:space="preserve">. On the left all the data set is considered; in the center only samples of class </w:t>
                         </w:r>
                         <w:r>
                           <w:t>1</w:t>
@@ -4710,6 +5277,7 @@
         <w:br/>
         <w:t xml:space="preserve">We can also plot the correlation of </w:t>
       </w:r>
+      <w:proofErr w:type="spellStart"/>
       <w:r>
         <w:rPr>
           <w:sz w:val="24"/>
@@ -4722,7 +5290,15 @@
           <w:sz w:val="24"/>
           <w:szCs w:val="24"/>
         </w:rPr>
-        <w:t>ed features:</w:t>
+        <w:t>ed</w:t>
+      </w:r>
+      <w:proofErr w:type="spellEnd"/>
+      <w:r>
+        <w:rPr>
+          <w:sz w:val="24"/>
+          <w:szCs w:val="24"/>
+        </w:rPr>
+        <w:t xml:space="preserve"> features:</w:t>
       </w:r>
     </w:p>
     <w:p>
@@ -4759,7 +5335,7 @@
         <mc:AlternateContent>
           <mc:Choice Requires="wpg">
             <w:drawing>
-              <wp:anchor distT="0" distB="0" distL="114300" distR="114300" simplePos="0" relativeHeight="251701248" behindDoc="0" locked="0" layoutInCell="1" allowOverlap="1" wp14:anchorId="6AB22567" wp14:editId="3C9F0CE3">
+              <wp:anchor distT="0" distB="0" distL="114300" distR="114300" simplePos="0" relativeHeight="251699200" behindDoc="0" locked="0" layoutInCell="1" allowOverlap="1" wp14:anchorId="6AB22567" wp14:editId="578CD006">
                 <wp:simplePos x="0" y="0"/>
                 <wp:positionH relativeFrom="column">
                   <wp:posOffset>-133350</wp:posOffset>
@@ -4814,7 +5390,15 @@
                                 </w:rPr>
                               </w:pPr>
                               <w:r>
-                                <w:t>Correlation of features after Gaussianization. On the left all the data set is considered; in the center only samples of class 0 are considered; on the right only the samples of class 1 are considered.</w:t>
+                                <w:t xml:space="preserve">Correlation of features after </w:t>
+                              </w:r>
+                              <w:proofErr w:type="spellStart"/>
+                              <w:r>
+                                <w:t>Gaussianization</w:t>
+                              </w:r>
+                              <w:proofErr w:type="spellEnd"/>
+                              <w:r>
+                                <w:t>. On the left all the data set is considered; in the center only samples of class 0 are considered; on the right only the samples of class 1 are considered.</w:t>
                               </w:r>
                             </w:p>
                           </w:txbxContent>
@@ -4948,7 +5532,7 @@
           </mc:Choice>
           <mc:Fallback>
             <w:pict>
-              <v:group w14:anchorId="6AB22567" id="Gruppo 27" o:spid="_x0000_s1032" style="position:absolute;margin-left:-10.5pt;margin-top:.05pt;width:502.6pt;height:165.9pt;z-index:251701248" coordsize="63828,21066" o:gfxdata="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">
+              <v:group w14:anchorId="6AB22567" id="Gruppo 27" o:spid="_x0000_s1032" style="position:absolute;margin-left:-10.5pt;margin-top:.05pt;width:502.6pt;height:165.9pt;z-index:251699200" coordsize="63828,21066" o:gfxdata="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">
                 <v:shape id="Casella di testo 11" o:spid="_x0000_s1033" type="#_x0000_t202" style="position:absolute;top:16998;width:63828;height:4068;visibility:visible;mso-wrap-style:square;v-text-anchor:top" o:gfxdata="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" stroked="f">
                   <v:textbox style="mso-fit-shape-to-text:t" inset="0,0,0,0">
                     <w:txbxContent>
@@ -4962,7 +5546,15 @@
                           </w:rPr>
                         </w:pPr>
                         <w:r>
-                          <w:t>Correlation of features after Gaussianization. On the left all the data set is considered; in the center only samples of class 0 are considered; on the right only the samples of class 1 are considered.</w:t>
+                          <w:t xml:space="preserve">Correlation of features after </w:t>
+                        </w:r>
+                        <w:proofErr w:type="spellStart"/>
+                        <w:r>
+                          <w:t>Gaussianization</w:t>
+                        </w:r>
+                        <w:proofErr w:type="spellEnd"/>
+                        <w:r>
+                          <w:t>. On the left all the data set is considered; in the center only samples of class 0 are considered; on the right only the samples of class 1 are considered.</w:t>
                         </w:r>
                       </w:p>
                     </w:txbxContent>
@@ -4990,7 +5582,23 @@
           <w:sz w:val="24"/>
           <w:szCs w:val="24"/>
         </w:rPr>
-        <w:t xml:space="preserve">The observation made for the non-Gaussianized features are still valid </w:t>
+        <w:t>The observation made for the non-</w:t>
+      </w:r>
+      <w:proofErr w:type="spellStart"/>
+      <w:r>
+        <w:rPr>
+          <w:sz w:val="24"/>
+          <w:szCs w:val="24"/>
+        </w:rPr>
+        <w:t>Gaussianized</w:t>
+      </w:r>
+      <w:proofErr w:type="spellEnd"/>
+      <w:r>
+        <w:rPr>
+          <w:sz w:val="24"/>
+          <w:szCs w:val="24"/>
+        </w:rPr>
+        <w:t xml:space="preserve"> features are still valid </w:t>
       </w:r>
       <w:commentRangeStart w:id="12"/>
       <w:r>
@@ -5012,7 +5620,23 @@
           <w:sz w:val="24"/>
           <w:szCs w:val="24"/>
         </w:rPr>
-        <w:t xml:space="preserve">for the Gaussianized features because the correlation of the previous quoted couple of features seems to be increased. </w:t>
+        <w:t xml:space="preserve">for the </w:t>
+      </w:r>
+      <w:proofErr w:type="spellStart"/>
+      <w:r>
+        <w:rPr>
+          <w:sz w:val="24"/>
+          <w:szCs w:val="24"/>
+        </w:rPr>
+        <w:t>Gaussianized</w:t>
+      </w:r>
+      <w:proofErr w:type="spellEnd"/>
+      <w:r>
+        <w:rPr>
+          <w:sz w:val="24"/>
+          <w:szCs w:val="24"/>
+        </w:rPr>
+        <w:t xml:space="preserve"> features because the correlation of the previous quoted couple of features seems to be increased. </w:t>
       </w:r>
       <w:commentRangeEnd w:id="12"/>
       <w:r>
@@ -5063,7 +5687,7 @@
         <w:pStyle w:val="Titolo1"/>
         <w:spacing w:after="240"/>
       </w:pPr>
-      <w:bookmarkStart w:id="13" w:name="_Toc118966430"/>
+      <w:bookmarkStart w:id="13" w:name="_Toc119251170"/>
       <w:r>
         <w:lastRenderedPageBreak/>
         <w:t>Validation approach</w:t>
@@ -5443,7 +6067,15 @@
           <w:i/>
           <w:iCs/>
         </w:rPr>
-        <w:t>, C</w:t>
+        <w:t xml:space="preserve">, </w:t>
+      </w:r>
+      <w:proofErr w:type="spellStart"/>
+      <w:r>
+        <w:rPr>
+          <w:i/>
+          <w:iCs/>
+        </w:rPr>
+        <w:t>C</w:t>
       </w:r>
       <w:r>
         <w:rPr>
@@ -5453,12 +6085,21 @@
         </w:rPr>
         <w:t>fp</w:t>
       </w:r>
+      <w:proofErr w:type="spellEnd"/>
       <w:r>
         <w:rPr>
           <w:i/>
           <w:iCs/>
         </w:rPr>
-        <w:t>, C</w:t>
+        <w:t xml:space="preserve">, </w:t>
+      </w:r>
+      <w:proofErr w:type="spellStart"/>
+      <w:r>
+        <w:rPr>
+          <w:i/>
+          <w:iCs/>
+        </w:rPr>
+        <w:t>C</w:t>
       </w:r>
       <w:r>
         <w:rPr>
@@ -5468,6 +6109,7 @@
         </w:rPr>
         <w:t>fn</w:t>
       </w:r>
+      <w:proofErr w:type="spellEnd"/>
       <w:r>
         <w:t>) =  (0.5, 1, 1)</w:t>
       </w:r>
@@ -5491,7 +6133,15 @@
           <w:i/>
           <w:iCs/>
         </w:rPr>
-        <w:t>π, C</w:t>
+        <w:t xml:space="preserve">π, </w:t>
+      </w:r>
+      <w:proofErr w:type="spellStart"/>
+      <w:r>
+        <w:rPr>
+          <w:i/>
+          <w:iCs/>
+        </w:rPr>
+        <w:t>C</w:t>
       </w:r>
       <w:r>
         <w:rPr>
@@ -5501,12 +6151,21 @@
         </w:rPr>
         <w:t>fp</w:t>
       </w:r>
+      <w:proofErr w:type="spellEnd"/>
       <w:r>
         <w:rPr>
           <w:i/>
           <w:iCs/>
         </w:rPr>
-        <w:t>, C</w:t>
+        <w:t xml:space="preserve">, </w:t>
+      </w:r>
+      <w:proofErr w:type="spellStart"/>
+      <w:r>
+        <w:rPr>
+          <w:i/>
+          <w:iCs/>
+        </w:rPr>
+        <w:t>C</w:t>
       </w:r>
       <w:r>
         <w:rPr>
@@ -5516,6 +6175,7 @@
         </w:rPr>
         <w:t>fn</w:t>
       </w:r>
+      <w:proofErr w:type="spellEnd"/>
       <w:r>
         <w:t>) =  (0.</w:t>
       </w:r>
@@ -5542,7 +6202,15 @@
           <w:i/>
           <w:iCs/>
         </w:rPr>
-        <w:t>π, C</w:t>
+        <w:t xml:space="preserve">π, </w:t>
+      </w:r>
+      <w:proofErr w:type="spellStart"/>
+      <w:r>
+        <w:rPr>
+          <w:i/>
+          <w:iCs/>
+        </w:rPr>
+        <w:t>C</w:t>
       </w:r>
       <w:r>
         <w:rPr>
@@ -5552,12 +6220,21 @@
         </w:rPr>
         <w:t>fp</w:t>
       </w:r>
+      <w:proofErr w:type="spellEnd"/>
       <w:r>
         <w:rPr>
           <w:i/>
           <w:iCs/>
         </w:rPr>
-        <w:t>, C</w:t>
+        <w:t xml:space="preserve">, </w:t>
+      </w:r>
+      <w:proofErr w:type="spellStart"/>
+      <w:r>
+        <w:rPr>
+          <w:i/>
+          <w:iCs/>
+        </w:rPr>
+        <w:t>C</w:t>
       </w:r>
       <w:r>
         <w:rPr>
@@ -5567,6 +6244,7 @@
         </w:rPr>
         <w:t>fn</w:t>
       </w:r>
+      <w:proofErr w:type="spellEnd"/>
       <w:r>
         <w:t>) =  (0.</w:t>
       </w:r>
@@ -5594,7 +6272,7 @@
       <w:pPr>
         <w:pStyle w:val="Titolo1"/>
       </w:pPr>
-      <w:bookmarkStart w:id="15" w:name="_Toc118966431"/>
+      <w:bookmarkStart w:id="15" w:name="_Toc119251171"/>
       <w:r>
         <w:lastRenderedPageBreak/>
         <w:t>G</w:t>
@@ -5790,8 +6468,13 @@
             <w:pPr>
               <w:pStyle w:val="Nessunaspaziatura"/>
             </w:pPr>
-            <w:r>
-              <w:t xml:space="preserve">Gaussianized </w:t>
+            <w:proofErr w:type="spellStart"/>
+            <w:r>
+              <w:t>Gaussianized</w:t>
+            </w:r>
+            <w:proofErr w:type="spellEnd"/>
+            <w:r>
+              <w:t xml:space="preserve"> </w:t>
             </w:r>
             <w:r>
               <w:t xml:space="preserve">features  – </w:t>
@@ -6004,8 +6687,13 @@
               <w:pStyle w:val="Nessunaspaziatura"/>
             </w:pPr>
             <w:r>
-              <w:t>Full-Cov</w:t>
-            </w:r>
+              <w:t>Full-</w:t>
+            </w:r>
+            <w:proofErr w:type="spellStart"/>
+            <w:r>
+              <w:t>Cov</w:t>
+            </w:r>
+            <w:proofErr w:type="spellEnd"/>
           </w:p>
         </w:tc>
         <w:tc>
@@ -6136,9 +6824,11 @@
             <w:pPr>
               <w:pStyle w:val="Nessunaspaziatura"/>
             </w:pPr>
+            <w:proofErr w:type="spellStart"/>
             <w:r>
               <w:t>Diag-Cov</w:t>
             </w:r>
+            <w:proofErr w:type="spellEnd"/>
           </w:p>
         </w:tc>
         <w:tc>
@@ -6270,8 +6960,13 @@
               <w:pStyle w:val="Nessunaspaziatura"/>
             </w:pPr>
             <w:r>
-              <w:t>Tied Full-Cov</w:t>
-            </w:r>
+              <w:t>Tied Full-</w:t>
+            </w:r>
+            <w:proofErr w:type="spellStart"/>
+            <w:r>
+              <w:t>Cov</w:t>
+            </w:r>
+            <w:proofErr w:type="spellEnd"/>
           </w:p>
         </w:tc>
         <w:tc>
@@ -6403,8 +7098,13 @@
               <w:pStyle w:val="Nessunaspaziatura"/>
             </w:pPr>
             <w:r>
-              <w:t>Tied Diag-Cov</w:t>
-            </w:r>
+              <w:t xml:space="preserve">Tied </w:t>
+            </w:r>
+            <w:proofErr w:type="spellStart"/>
+            <w:r>
+              <w:t>Diag-Cov</w:t>
+            </w:r>
+            <w:proofErr w:type="spellEnd"/>
           </w:p>
         </w:tc>
         <w:tc>
@@ -6588,8 +7288,13 @@
             <w:pPr>
               <w:pStyle w:val="Nessunaspaziatura"/>
             </w:pPr>
-            <w:r>
-              <w:t xml:space="preserve">Gaussianized </w:t>
+            <w:proofErr w:type="spellStart"/>
+            <w:r>
+              <w:t>Gaussianized</w:t>
+            </w:r>
+            <w:proofErr w:type="spellEnd"/>
+            <w:r>
+              <w:t xml:space="preserve"> </w:t>
             </w:r>
             <w:r>
               <w:t>features  – PCA m = 7</w:t>
@@ -6796,8 +7501,13 @@
               <w:pStyle w:val="Nessunaspaziatura"/>
             </w:pPr>
             <w:r>
-              <w:t>Full-Cov</w:t>
-            </w:r>
+              <w:t>Full-</w:t>
+            </w:r>
+            <w:proofErr w:type="spellStart"/>
+            <w:r>
+              <w:t>Cov</w:t>
+            </w:r>
+            <w:proofErr w:type="spellEnd"/>
           </w:p>
         </w:tc>
         <w:tc>
@@ -6922,9 +7632,11 @@
             <w:pPr>
               <w:pStyle w:val="Nessunaspaziatura"/>
             </w:pPr>
+            <w:proofErr w:type="spellStart"/>
             <w:r>
               <w:t>Diag-Cov</w:t>
             </w:r>
+            <w:proofErr w:type="spellEnd"/>
           </w:p>
         </w:tc>
         <w:tc>
@@ -7047,8 +7759,13 @@
               <w:pStyle w:val="Nessunaspaziatura"/>
             </w:pPr>
             <w:r>
-              <w:t>Tied Full-Cov</w:t>
-            </w:r>
+              <w:t>Tied Full-</w:t>
+            </w:r>
+            <w:proofErr w:type="spellStart"/>
+            <w:r>
+              <w:t>Cov</w:t>
+            </w:r>
+            <w:proofErr w:type="spellEnd"/>
           </w:p>
         </w:tc>
         <w:tc>
@@ -7171,8 +7888,13 @@
               <w:pStyle w:val="Nessunaspaziatura"/>
             </w:pPr>
             <w:r>
-              <w:t>Tied Diag-Cov</w:t>
-            </w:r>
+              <w:t xml:space="preserve">Tied </w:t>
+            </w:r>
+            <w:proofErr w:type="spellStart"/>
+            <w:r>
+              <w:t>Diag-Cov</w:t>
+            </w:r>
+            <w:proofErr w:type="spellEnd"/>
           </w:p>
         </w:tc>
         <w:tc>
@@ -7351,9 +8073,11 @@
             <w:pPr>
               <w:pStyle w:val="Nessunaspaziatura"/>
             </w:pPr>
+            <w:proofErr w:type="spellStart"/>
             <w:r>
               <w:t>Gaussianized</w:t>
             </w:r>
+            <w:proofErr w:type="spellEnd"/>
             <w:r>
               <w:t xml:space="preserve"> features – PCA m = 6 </w:t>
             </w:r>
@@ -7569,8 +8293,13 @@
               <w:pStyle w:val="Nessunaspaziatura"/>
             </w:pPr>
             <w:r>
-              <w:t>Full-Cov</w:t>
-            </w:r>
+              <w:t>Full-</w:t>
+            </w:r>
+            <w:proofErr w:type="spellStart"/>
+            <w:r>
+              <w:t>Cov</w:t>
+            </w:r>
+            <w:proofErr w:type="spellEnd"/>
           </w:p>
         </w:tc>
         <w:tc>
@@ -7697,9 +8426,11 @@
             <w:pPr>
               <w:pStyle w:val="Nessunaspaziatura"/>
             </w:pPr>
+            <w:proofErr w:type="spellStart"/>
             <w:r>
               <w:t>Diag-Cov</w:t>
             </w:r>
+            <w:proofErr w:type="spellEnd"/>
           </w:p>
         </w:tc>
         <w:tc>
@@ -7827,8 +8558,13 @@
               <w:pStyle w:val="Nessunaspaziatura"/>
             </w:pPr>
             <w:r>
-              <w:t>Tied Full-Cov</w:t>
-            </w:r>
+              <w:t>Tied Full-</w:t>
+            </w:r>
+            <w:proofErr w:type="spellStart"/>
+            <w:r>
+              <w:t>Cov</w:t>
+            </w:r>
+            <w:proofErr w:type="spellEnd"/>
           </w:p>
         </w:tc>
         <w:tc>
@@ -7956,8 +8692,13 @@
               <w:pStyle w:val="Nessunaspaziatura"/>
             </w:pPr>
             <w:r>
-              <w:t>Tied Diag-Cov</w:t>
-            </w:r>
+              <w:t xml:space="preserve">Tied </w:t>
+            </w:r>
+            <w:proofErr w:type="spellStart"/>
+            <w:r>
+              <w:t>Diag-Cov</w:t>
+            </w:r>
+            <w:proofErr w:type="spellEnd"/>
           </w:p>
         </w:tc>
         <w:tc>
@@ -8136,9 +8877,11 @@
             <w:pPr>
               <w:pStyle w:val="Nessunaspaziatura"/>
             </w:pPr>
+            <w:proofErr w:type="spellStart"/>
             <w:r>
               <w:t>Gaussianized</w:t>
             </w:r>
+            <w:proofErr w:type="spellEnd"/>
             <w:r>
               <w:t xml:space="preserve"> features – PCA m = 5</w:t>
             </w:r>
@@ -8354,8 +9097,13 @@
               <w:pStyle w:val="Nessunaspaziatura"/>
             </w:pPr>
             <w:r>
-              <w:t>Full-Cov</w:t>
-            </w:r>
+              <w:t>Full-</w:t>
+            </w:r>
+            <w:proofErr w:type="spellStart"/>
+            <w:r>
+              <w:t>Cov</w:t>
+            </w:r>
+            <w:proofErr w:type="spellEnd"/>
           </w:p>
         </w:tc>
         <w:tc>
@@ -8485,9 +9233,11 @@
             <w:pPr>
               <w:pStyle w:val="Nessunaspaziatura"/>
             </w:pPr>
+            <w:proofErr w:type="spellStart"/>
             <w:r>
               <w:t>Diag-Cov</w:t>
             </w:r>
+            <w:proofErr w:type="spellEnd"/>
           </w:p>
         </w:tc>
         <w:tc>
@@ -8615,8 +9365,13 @@
               <w:pStyle w:val="Nessunaspaziatura"/>
             </w:pPr>
             <w:r>
-              <w:t>Tied Full-Cov</w:t>
-            </w:r>
+              <w:t>Tied Full-</w:t>
+            </w:r>
+            <w:proofErr w:type="spellStart"/>
+            <w:r>
+              <w:t>Cov</w:t>
+            </w:r>
+            <w:proofErr w:type="spellEnd"/>
           </w:p>
         </w:tc>
         <w:tc>
@@ -8744,8 +9499,13 @@
               <w:pStyle w:val="Nessunaspaziatura"/>
             </w:pPr>
             <w:r>
-              <w:t>Tied Diag-Cov</w:t>
-            </w:r>
+              <w:t xml:space="preserve">Tied </w:t>
+            </w:r>
+            <w:proofErr w:type="spellStart"/>
+            <w:r>
+              <w:t>Diag-Cov</w:t>
+            </w:r>
+            <w:proofErr w:type="spellEnd"/>
           </w:p>
         </w:tc>
         <w:tc>
@@ -8884,7 +9644,7 @@
         <w:pStyle w:val="Titolo1"/>
         <w:spacing w:after="240"/>
       </w:pPr>
-      <w:bookmarkStart w:id="17" w:name="_Toc118966432"/>
+      <w:bookmarkStart w:id="17" w:name="_Toc119251172"/>
       <w:r>
         <w:lastRenderedPageBreak/>
         <w:t>Logistic Regression</w:t>
@@ -8912,7 +9672,15 @@
         <w:t>We can expect that PCA has limited effects on this models</w:t>
       </w:r>
       <w:r>
-        <w:t>, as well as Gaussianization, since Logistic Regression is a discriminative model and does not require specific assumptions on data distribution.</w:t>
+        <w:t xml:space="preserve">, as well as </w:t>
+      </w:r>
+      <w:proofErr w:type="spellStart"/>
+      <w:r>
+        <w:t>Gaussianization</w:t>
+      </w:r>
+      <w:proofErr w:type="spellEnd"/>
+      <w:r>
+        <w:t>, since Logistic Regression is a discriminative model and does not require specific assumptions on data distribution.</w:t>
       </w:r>
     </w:p>
     <w:p>
@@ -8925,9 +9693,11 @@
         <w:pStyle w:val="Titolo2"/>
         <w:spacing w:after="240"/>
       </w:pPr>
+      <w:bookmarkStart w:id="18" w:name="_Toc119251173"/>
       <w:r>
         <w:t>Linear Logistic Regression</w:t>
       </w:r>
+      <w:bookmarkEnd w:id="18"/>
     </w:p>
     <w:p>
       <w:pPr>
@@ -8954,7 +9724,7 @@
       <w:pPr>
         <w:pStyle w:val="Nessunaspaziatura"/>
       </w:pPr>
-      <w:commentRangeStart w:id="18"/>
+      <w:commentRangeStart w:id="19"/>
       <w:r>
         <w:rPr>
           <w:noProof/>
@@ -8995,12 +9765,12 @@
           </wp:inline>
         </w:drawing>
       </w:r>
-      <w:commentRangeEnd w:id="18"/>
+      <w:commentRangeEnd w:id="19"/>
       <w:r>
         <w:rPr>
           <w:rStyle w:val="Rimandocommento"/>
         </w:rPr>
-        <w:commentReference w:id="18"/>
+        <w:commentReference w:id="19"/>
       </w:r>
     </w:p>
     <w:p>
@@ -9080,7 +9850,7 @@
       <w:r>
         <w:t xml:space="preserve">To understand which is a good value for the </w:t>
       </w:r>
-      <w:commentRangeStart w:id="19"/>
+      <w:commentRangeStart w:id="20"/>
       <w:r>
         <w:t xml:space="preserve">regularization term </w:t>
       </w:r>
@@ -9090,23 +9860,37 @@
         </w:rPr>
         <w:t>λ</w:t>
       </w:r>
-      <w:commentRangeEnd w:id="19"/>
+      <w:commentRangeEnd w:id="20"/>
       <w:r>
         <w:rPr>
           <w:rStyle w:val="Rimandocommento"/>
         </w:rPr>
-        <w:commentReference w:id="19"/>
+        <w:commentReference w:id="20"/>
       </w:r>
       <w:r>
         <w:rPr>
           <w:rFonts w:ascii="Calibri" w:hAnsi="Calibri" w:cs="Calibri"/>
         </w:rPr>
-        <w:t xml:space="preserve">, min_DCF for logistic regression with different values of </w:t>
-      </w:r>
+        <w:t xml:space="preserve">, </w:t>
+      </w:r>
+      <w:proofErr w:type="spellStart"/>
       <w:r>
         <w:rPr>
           <w:rFonts w:ascii="Calibri" w:hAnsi="Calibri" w:cs="Calibri"/>
         </w:rPr>
+        <w:t>min_DCF</w:t>
+      </w:r>
+      <w:proofErr w:type="spellEnd"/>
+      <w:r>
+        <w:rPr>
+          <w:rFonts w:ascii="Calibri" w:hAnsi="Calibri" w:cs="Calibri"/>
+        </w:rPr>
+        <w:t xml:space="preserve"> for logistic regression with different values of </w:t>
+      </w:r>
+      <w:r>
+        <w:rPr>
+          <w:rFonts w:ascii="Calibri" w:hAnsi="Calibri" w:cs="Calibri"/>
+        </w:rPr>
         <w:t>λ</w:t>
       </w:r>
       <w:r>
@@ -9131,7 +9915,21 @@
         <w:rPr>
           <w:rFonts w:ascii="Calibri" w:hAnsi="Calibri" w:cs="Calibri"/>
         </w:rPr>
-        <w:t xml:space="preserve"> and Gaussianized features:</w:t>
+        <w:t xml:space="preserve"> and </w:t>
+      </w:r>
+      <w:proofErr w:type="spellStart"/>
+      <w:r>
+        <w:rPr>
+          <w:rFonts w:ascii="Calibri" w:hAnsi="Calibri" w:cs="Calibri"/>
+        </w:rPr>
+        <w:t>Gaussianized</w:t>
+      </w:r>
+      <w:proofErr w:type="spellEnd"/>
+      <w:r>
+        <w:rPr>
+          <w:rFonts w:ascii="Calibri" w:hAnsi="Calibri" w:cs="Calibri"/>
+        </w:rPr>
+        <w:t xml:space="preserve"> features:</w:t>
       </w:r>
       <w:r>
         <w:rPr>
@@ -9154,7 +9952,7 @@
         <mc:AlternateContent>
           <mc:Choice Requires="wpg">
             <w:drawing>
-              <wp:anchor distT="0" distB="0" distL="114300" distR="114300" simplePos="0" relativeHeight="251710464" behindDoc="0" locked="0" layoutInCell="1" allowOverlap="1" wp14:anchorId="0A47BB50" wp14:editId="7B4949FD">
+              <wp:anchor distT="0" distB="0" distL="114300" distR="114300" simplePos="0" relativeHeight="251708416" behindDoc="0" locked="0" layoutInCell="1" allowOverlap="1" wp14:anchorId="0A47BB50" wp14:editId="501561ED">
                 <wp:simplePos x="0" y="0"/>
                 <wp:positionH relativeFrom="column">
                   <wp:posOffset>-2540</wp:posOffset>
@@ -9329,8 +10127,13 @@
                                     <w:noProof/>
                                   </w:rPr>
                                 </w:pPr>
+                                <w:proofErr w:type="spellStart"/>
                                 <w:r>
-                                  <w:t>Gaussianized features</w:t>
+                                  <w:t>Gaussianized</w:t>
+                                </w:r>
+                                <w:proofErr w:type="spellEnd"/>
+                                <w:r>
+                                  <w:t xml:space="preserve"> features</w:t>
                                 </w:r>
                               </w:p>
                             </w:txbxContent>
@@ -9351,7 +10154,7 @@
           </mc:Choice>
           <mc:Fallback>
             <w:pict>
-              <v:group w14:anchorId="0A47BB50" id="Gruppo 29" o:spid="_x0000_s1038" style="position:absolute;margin-left:-.2pt;margin-top:15.5pt;width:514.05pt;height:195.5pt;z-index:251710464" coordsize="65284,24828" o:gfxdata="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">
+              <v:group w14:anchorId="0A47BB50" id="Gruppo 29" o:spid="_x0000_s1038" style="position:absolute;margin-left:-.2pt;margin-top:15.5pt;width:514.05pt;height:195.5pt;z-index:251708416" coordsize="65284,24828" o:gfxdata="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